<commit_message>
UI Prototype of the Login, Logout and Shopping Basket pages.
</commit_message>
<xml_diff>
--- a/Online_Ticket_Store_Wireframe.docx
+++ b/Online_Ticket_Store_Wireframe.docx
@@ -121,8 +121,6 @@
         </w:rPr>
         <w:t>Функционалност и Wireframes</w:t>
       </w:r>
-      <w:bookmarkStart w:id="0" w:name="_GoBack"/>
-      <w:bookmarkEnd w:id="0"/>
     </w:p>
     <w:p>
       <w:pPr>
@@ -422,7 +420,6 @@
           <w:lang w:val="bg-BG"/>
         </w:rPr>
       </w:pPr>
-      <w:proofErr w:type="spellStart"/>
       <w:r>
         <w:rPr>
           <w:b/>
@@ -431,7 +428,6 @@
         </w:rPr>
         <w:t>TopTickets</w:t>
       </w:r>
-      <w:proofErr w:type="spellEnd"/>
       <w:r>
         <w:rPr>
           <w:sz w:val="24"/>
@@ -548,6 +544,7 @@
           <w:noProof/>
           <w:sz w:val="24"/>
           <w:szCs w:val="24"/>
+          <w:lang w:val="en-CA" w:eastAsia="en-CA"/>
         </w:rPr>
         <w:drawing>
           <wp:inline distT="0" distB="0" distL="0" distR="0">
@@ -832,6 +829,7 @@
           <w:noProof/>
           <w:sz w:val="24"/>
           <w:szCs w:val="24"/>
+          <w:lang w:val="en-CA" w:eastAsia="en-CA"/>
         </w:rPr>
         <w:drawing>
           <wp:inline distT="0" distB="0" distL="0" distR="0" wp14:anchorId="3EB5C200" wp14:editId="5DE0514A">
@@ -1110,6 +1108,610 @@
         </w:rPr>
       </w:pPr>
     </w:p>
+    <w:p>
+      <w:pPr>
+        <w:rPr>
+          <w:sz w:val="24"/>
+          <w:szCs w:val="24"/>
+        </w:rPr>
+      </w:pPr>
+    </w:p>
+    <w:p>
+      <w:pPr>
+        <w:rPr>
+          <w:sz w:val="24"/>
+          <w:szCs w:val="24"/>
+        </w:rPr>
+      </w:pPr>
+    </w:p>
+    <w:p>
+      <w:pPr>
+        <w:rPr>
+          <w:sz w:val="24"/>
+          <w:szCs w:val="24"/>
+        </w:rPr>
+      </w:pPr>
+    </w:p>
+    <w:p>
+      <w:pPr>
+        <w:rPr>
+          <w:sz w:val="24"/>
+          <w:szCs w:val="24"/>
+        </w:rPr>
+      </w:pPr>
+    </w:p>
+    <w:p>
+      <w:pPr>
+        <w:rPr>
+          <w:sz w:val="24"/>
+          <w:szCs w:val="24"/>
+        </w:rPr>
+      </w:pPr>
+    </w:p>
+    <w:p>
+      <w:pPr>
+        <w:spacing w:after="0"/>
+        <w:ind w:firstLine="720"/>
+        <w:rPr>
+          <w:b/>
+          <w:sz w:val="24"/>
+          <w:szCs w:val="24"/>
+          <w:lang w:val="bg-BG"/>
+        </w:rPr>
+      </w:pPr>
+      <w:r>
+        <w:rPr>
+          <w:b/>
+          <w:sz w:val="24"/>
+          <w:szCs w:val="24"/>
+          <w:lang w:val="bg-BG"/>
+        </w:rPr>
+        <w:lastRenderedPageBreak/>
+        <w:t>Регистрация на потребител</w:t>
+      </w:r>
+    </w:p>
+    <w:p>
+      <w:pPr>
+        <w:spacing w:after="0"/>
+        <w:ind w:firstLine="720"/>
+        <w:rPr>
+          <w:b/>
+          <w:sz w:val="24"/>
+          <w:szCs w:val="24"/>
+          <w:lang w:val="bg-BG"/>
+        </w:rPr>
+      </w:pPr>
+    </w:p>
+    <w:p>
+      <w:pPr>
+        <w:rPr>
+          <w:sz w:val="24"/>
+          <w:szCs w:val="24"/>
+        </w:rPr>
+      </w:pPr>
+      <w:r>
+        <w:rPr>
+          <w:sz w:val="24"/>
+          <w:szCs w:val="24"/>
+        </w:rPr>
+        <w:pict>
+          <v:shape id="_x0000_i1027" type="#_x0000_t75" style="width:362.25pt;height:301.5pt">
+            <v:imagedata r:id="rId9" o:title="RegisterPage"/>
+          </v:shape>
+        </w:pict>
+      </w:r>
+    </w:p>
+    <w:p>
+      <w:pPr>
+        <w:pStyle w:val="ListParagraph"/>
+        <w:numPr>
+          <w:ilvl w:val="0"/>
+          <w:numId w:val="2"/>
+        </w:numPr>
+        <w:spacing w:after="0"/>
+        <w:rPr>
+          <w:sz w:val="24"/>
+          <w:szCs w:val="24"/>
+          <w:lang w:val="bg-BG"/>
+        </w:rPr>
+      </w:pPr>
+      <w:r>
+        <w:rPr>
+          <w:sz w:val="24"/>
+          <w:szCs w:val="24"/>
+          <w:lang w:val="bg-BG"/>
+        </w:rPr>
+        <w:t>Стандартно меню за въвеждане на информация за аутентикация на един юзър</w:t>
+      </w:r>
+    </w:p>
+    <w:p>
+      <w:pPr>
+        <w:pStyle w:val="ListParagraph"/>
+        <w:numPr>
+          <w:ilvl w:val="0"/>
+          <w:numId w:val="2"/>
+        </w:numPr>
+        <w:spacing w:after="0"/>
+        <w:rPr>
+          <w:sz w:val="24"/>
+          <w:szCs w:val="24"/>
+          <w:lang w:val="bg-BG"/>
+        </w:rPr>
+      </w:pPr>
+      <w:r>
+        <w:rPr>
+          <w:sz w:val="24"/>
+          <w:szCs w:val="24"/>
+          <w:lang w:val="bg-BG"/>
+        </w:rPr>
+        <w:t>Бутон за  съгласие спрямо правилата за използване на платформата</w:t>
+      </w:r>
+    </w:p>
+    <w:p>
+      <w:pPr>
+        <w:pStyle w:val="ListParagraph"/>
+        <w:numPr>
+          <w:ilvl w:val="0"/>
+          <w:numId w:val="2"/>
+        </w:numPr>
+        <w:spacing w:after="0"/>
+        <w:rPr>
+          <w:sz w:val="24"/>
+          <w:szCs w:val="24"/>
+          <w:lang w:val="bg-BG"/>
+        </w:rPr>
+      </w:pPr>
+      <w:r>
+        <w:rPr>
+          <w:sz w:val="24"/>
+          <w:szCs w:val="24"/>
+          <w:lang w:val="bg-BG"/>
+        </w:rPr>
+        <w:t>Навигация за създаване на профил или отмяна</w:t>
+      </w:r>
+    </w:p>
+    <w:p>
+      <w:pPr>
+        <w:rPr>
+          <w:sz w:val="24"/>
+          <w:szCs w:val="24"/>
+        </w:rPr>
+      </w:pPr>
+    </w:p>
+    <w:p>
+      <w:pPr>
+        <w:rPr>
+          <w:sz w:val="24"/>
+          <w:szCs w:val="24"/>
+        </w:rPr>
+      </w:pPr>
+    </w:p>
+    <w:p>
+      <w:pPr>
+        <w:rPr>
+          <w:sz w:val="24"/>
+          <w:szCs w:val="24"/>
+        </w:rPr>
+      </w:pPr>
+    </w:p>
+    <w:p>
+      <w:pPr>
+        <w:rPr>
+          <w:sz w:val="24"/>
+          <w:szCs w:val="24"/>
+        </w:rPr>
+      </w:pPr>
+    </w:p>
+    <w:p>
+      <w:pPr>
+        <w:rPr>
+          <w:sz w:val="24"/>
+          <w:szCs w:val="24"/>
+        </w:rPr>
+      </w:pPr>
+    </w:p>
+    <w:p>
+      <w:pPr>
+        <w:rPr>
+          <w:sz w:val="24"/>
+          <w:szCs w:val="24"/>
+        </w:rPr>
+      </w:pPr>
+    </w:p>
+    <w:p>
+      <w:pPr>
+        <w:rPr>
+          <w:sz w:val="24"/>
+          <w:szCs w:val="24"/>
+        </w:rPr>
+      </w:pPr>
+    </w:p>
+    <w:p>
+      <w:pPr>
+        <w:rPr>
+          <w:sz w:val="24"/>
+          <w:szCs w:val="24"/>
+        </w:rPr>
+      </w:pPr>
+    </w:p>
+    <w:p>
+      <w:pPr>
+        <w:rPr>
+          <w:sz w:val="24"/>
+          <w:szCs w:val="24"/>
+        </w:rPr>
+      </w:pPr>
+    </w:p>
+    <w:p>
+      <w:pPr>
+        <w:rPr>
+          <w:sz w:val="24"/>
+          <w:szCs w:val="24"/>
+        </w:rPr>
+      </w:pPr>
+    </w:p>
+    <w:p>
+      <w:pPr>
+        <w:rPr>
+          <w:sz w:val="24"/>
+          <w:szCs w:val="24"/>
+        </w:rPr>
+      </w:pPr>
+    </w:p>
+    <w:p>
+      <w:pPr>
+        <w:rPr>
+          <w:sz w:val="24"/>
+          <w:szCs w:val="24"/>
+        </w:rPr>
+      </w:pPr>
+    </w:p>
+    <w:p>
+      <w:pPr>
+        <w:rPr>
+          <w:sz w:val="24"/>
+          <w:szCs w:val="24"/>
+        </w:rPr>
+      </w:pPr>
+    </w:p>
+    <w:p>
+      <w:pPr>
+        <w:spacing w:after="0"/>
+        <w:ind w:firstLine="720"/>
+        <w:rPr>
+          <w:b/>
+          <w:sz w:val="24"/>
+          <w:szCs w:val="24"/>
+          <w:lang w:val="bg-BG"/>
+        </w:rPr>
+      </w:pPr>
+      <w:r>
+        <w:rPr>
+          <w:b/>
+          <w:sz w:val="24"/>
+          <w:szCs w:val="24"/>
+          <w:lang w:val="bg-BG"/>
+        </w:rPr>
+        <w:lastRenderedPageBreak/>
+        <w:t xml:space="preserve">Вход </w:t>
+      </w:r>
+      <w:r>
+        <w:rPr>
+          <w:b/>
+          <w:sz w:val="24"/>
+          <w:szCs w:val="24"/>
+          <w:lang w:val="bg-BG"/>
+        </w:rPr>
+        <w:t>на потребител</w:t>
+      </w:r>
+    </w:p>
+    <w:p>
+      <w:pPr>
+        <w:rPr>
+          <w:sz w:val="24"/>
+          <w:szCs w:val="24"/>
+        </w:rPr>
+      </w:pPr>
+    </w:p>
+    <w:p>
+      <w:pPr>
+        <w:rPr>
+          <w:sz w:val="24"/>
+          <w:szCs w:val="24"/>
+        </w:rPr>
+      </w:pPr>
+      <w:r>
+        <w:rPr>
+          <w:sz w:val="24"/>
+          <w:szCs w:val="24"/>
+        </w:rPr>
+        <w:pict>
+          <v:shape id="_x0000_i1028" type="#_x0000_t75" style="width:325.5pt;height:4in">
+            <v:imagedata r:id="rId10" o:title="LoginPage"/>
+          </v:shape>
+        </w:pict>
+      </w:r>
+    </w:p>
+    <w:p>
+      <w:pPr>
+        <w:pStyle w:val="ListParagraph"/>
+        <w:numPr>
+          <w:ilvl w:val="0"/>
+          <w:numId w:val="2"/>
+        </w:numPr>
+        <w:spacing w:after="0"/>
+        <w:rPr>
+          <w:sz w:val="24"/>
+          <w:szCs w:val="24"/>
+          <w:lang w:val="bg-BG"/>
+        </w:rPr>
+      </w:pPr>
+      <w:r>
+        <w:rPr>
+          <w:sz w:val="24"/>
+          <w:szCs w:val="24"/>
+          <w:lang w:val="bg-BG"/>
+        </w:rPr>
+        <w:t>Полета за аутентикация на един юзър за достъп до акаунт</w:t>
+      </w:r>
+    </w:p>
+    <w:p>
+      <w:pPr>
+        <w:rPr>
+          <w:sz w:val="24"/>
+          <w:szCs w:val="24"/>
+        </w:rPr>
+      </w:pPr>
+    </w:p>
+    <w:p>
+      <w:pPr>
+        <w:rPr>
+          <w:sz w:val="24"/>
+          <w:szCs w:val="24"/>
+        </w:rPr>
+      </w:pPr>
+    </w:p>
+    <w:p>
+      <w:pPr>
+        <w:rPr>
+          <w:sz w:val="24"/>
+          <w:szCs w:val="24"/>
+        </w:rPr>
+      </w:pPr>
+    </w:p>
+    <w:p>
+      <w:pPr>
+        <w:rPr>
+          <w:sz w:val="24"/>
+          <w:szCs w:val="24"/>
+        </w:rPr>
+      </w:pPr>
+    </w:p>
+    <w:p>
+      <w:pPr>
+        <w:rPr>
+          <w:sz w:val="24"/>
+          <w:szCs w:val="24"/>
+        </w:rPr>
+      </w:pPr>
+    </w:p>
+    <w:p>
+      <w:pPr>
+        <w:rPr>
+          <w:sz w:val="24"/>
+          <w:szCs w:val="24"/>
+        </w:rPr>
+      </w:pPr>
+    </w:p>
+    <w:p>
+      <w:pPr>
+        <w:rPr>
+          <w:sz w:val="24"/>
+          <w:szCs w:val="24"/>
+        </w:rPr>
+      </w:pPr>
+    </w:p>
+    <w:p>
+      <w:pPr>
+        <w:rPr>
+          <w:sz w:val="24"/>
+          <w:szCs w:val="24"/>
+        </w:rPr>
+      </w:pPr>
+    </w:p>
+    <w:p>
+      <w:pPr>
+        <w:rPr>
+          <w:sz w:val="24"/>
+          <w:szCs w:val="24"/>
+        </w:rPr>
+      </w:pPr>
+    </w:p>
+    <w:p>
+      <w:pPr>
+        <w:rPr>
+          <w:sz w:val="24"/>
+          <w:szCs w:val="24"/>
+        </w:rPr>
+      </w:pPr>
+    </w:p>
+    <w:p>
+      <w:pPr>
+        <w:rPr>
+          <w:sz w:val="24"/>
+          <w:szCs w:val="24"/>
+        </w:rPr>
+      </w:pPr>
+    </w:p>
+    <w:p>
+      <w:pPr>
+        <w:rPr>
+          <w:sz w:val="24"/>
+          <w:szCs w:val="24"/>
+        </w:rPr>
+      </w:pPr>
+    </w:p>
+    <w:p>
+      <w:pPr>
+        <w:rPr>
+          <w:sz w:val="24"/>
+          <w:szCs w:val="24"/>
+        </w:rPr>
+      </w:pPr>
+    </w:p>
+    <w:p>
+      <w:pPr>
+        <w:rPr>
+          <w:sz w:val="24"/>
+          <w:szCs w:val="24"/>
+        </w:rPr>
+      </w:pPr>
+    </w:p>
+    <w:p>
+      <w:pPr>
+        <w:spacing w:after="0"/>
+        <w:ind w:firstLine="720"/>
+        <w:rPr>
+          <w:b/>
+          <w:sz w:val="24"/>
+          <w:szCs w:val="24"/>
+          <w:lang w:val="bg-BG"/>
+        </w:rPr>
+      </w:pPr>
+      <w:r>
+        <w:rPr>
+          <w:b/>
+          <w:sz w:val="24"/>
+          <w:szCs w:val="24"/>
+          <w:lang w:val="bg-BG"/>
+        </w:rPr>
+        <w:lastRenderedPageBreak/>
+        <w:t>Кошница с покупки</w:t>
+      </w:r>
+    </w:p>
+    <w:p>
+      <w:pPr>
+        <w:spacing w:after="0"/>
+        <w:ind w:firstLine="720"/>
+        <w:rPr>
+          <w:b/>
+          <w:sz w:val="24"/>
+          <w:szCs w:val="24"/>
+          <w:lang w:val="bg-BG"/>
+        </w:rPr>
+      </w:pPr>
+    </w:p>
+    <w:p>
+      <w:pPr>
+        <w:spacing w:after="0"/>
+        <w:rPr>
+          <w:b/>
+          <w:sz w:val="24"/>
+          <w:szCs w:val="24"/>
+          <w:lang w:val="bg-BG"/>
+        </w:rPr>
+      </w:pPr>
+      <w:r>
+        <w:rPr>
+          <w:b/>
+          <w:sz w:val="24"/>
+          <w:szCs w:val="24"/>
+          <w:lang w:val="bg-BG"/>
+        </w:rPr>
+        <w:pict>
+          <v:shape id="_x0000_i1029" type="#_x0000_t75" style="width:414pt;height:330pt">
+            <v:imagedata r:id="rId11" o:title="ShoppingBasketPage"/>
+          </v:shape>
+        </w:pict>
+      </w:r>
+    </w:p>
+    <w:p>
+      <w:pPr>
+        <w:rPr>
+          <w:sz w:val="24"/>
+          <w:szCs w:val="24"/>
+        </w:rPr>
+      </w:pPr>
+    </w:p>
+    <w:p>
+      <w:pPr>
+        <w:pStyle w:val="ListParagraph"/>
+        <w:numPr>
+          <w:ilvl w:val="0"/>
+          <w:numId w:val="2"/>
+        </w:numPr>
+        <w:spacing w:after="0"/>
+        <w:rPr>
+          <w:sz w:val="24"/>
+          <w:szCs w:val="24"/>
+          <w:lang w:val="bg-BG"/>
+        </w:rPr>
+      </w:pPr>
+      <w:r>
+        <w:rPr>
+          <w:sz w:val="24"/>
+          <w:szCs w:val="24"/>
+          <w:lang w:val="bg-BG"/>
+        </w:rPr>
+        <w:t>Покупките биват показани под формата на списак спрямо дата на добавяне</w:t>
+      </w:r>
+    </w:p>
+    <w:p>
+      <w:pPr>
+        <w:pStyle w:val="ListParagraph"/>
+        <w:numPr>
+          <w:ilvl w:val="0"/>
+          <w:numId w:val="2"/>
+        </w:numPr>
+        <w:spacing w:after="0"/>
+        <w:rPr>
+          <w:sz w:val="24"/>
+          <w:szCs w:val="24"/>
+          <w:lang w:val="bg-BG"/>
+        </w:rPr>
+      </w:pPr>
+      <w:r>
+        <w:rPr>
+          <w:sz w:val="24"/>
+          <w:szCs w:val="24"/>
+          <w:lang w:val="bg-BG"/>
+        </w:rPr>
+        <w:t>Всяка покупка има линк към даденият продукт заедно с бутон, чрез който указваме клиента маркира продуктите които ще закупи</w:t>
+      </w:r>
+    </w:p>
+    <w:p>
+      <w:pPr>
+        <w:pStyle w:val="ListParagraph"/>
+        <w:numPr>
+          <w:ilvl w:val="0"/>
+          <w:numId w:val="2"/>
+        </w:numPr>
+        <w:spacing w:after="0"/>
+        <w:rPr>
+          <w:sz w:val="24"/>
+          <w:szCs w:val="24"/>
+          <w:lang w:val="bg-BG"/>
+        </w:rPr>
+      </w:pPr>
+      <w:r>
+        <w:rPr>
+          <w:sz w:val="24"/>
+          <w:szCs w:val="24"/>
+          <w:lang w:val="bg-BG"/>
+        </w:rPr>
+        <w:t>Информация за покупките заедно с адрес сума, сума за доставка и обща сума.</w:t>
+      </w:r>
+      <w:bookmarkStart w:id="0" w:name="_GoBack"/>
+      <w:bookmarkEnd w:id="0"/>
+    </w:p>
+    <w:p>
+      <w:pPr>
+        <w:rPr>
+          <w:sz w:val="24"/>
+          <w:szCs w:val="24"/>
+        </w:rPr>
+      </w:pPr>
+    </w:p>
     <w:sectPr>
       <w:pgSz w:w="12240" w:h="15840"/>
       <w:pgMar w:top="900" w:right="1440" w:bottom="990" w:left="1440" w:header="720" w:footer="720" w:gutter="0"/>
@@ -1122,7 +1724,7 @@
 
 <file path=word/numbering.xml><?xml version="1.0" encoding="utf-8"?>
 <w:numbering xmlns:wpc="http://schemas.microsoft.com/office/word/2010/wordprocessingCanvas" xmlns:mc="http://schemas.openxmlformats.org/markup-compatibility/2006" xmlns:o="urn:schemas-microsoft-com:office:office" xmlns:r="http://schemas.openxmlformats.org/officeDocument/2006/relationships" xmlns:m="http://schemas.openxmlformats.org/officeDocument/2006/math" xmlns:v="urn:schemas-microsoft-com:vml" xmlns:wp14="http://schemas.microsoft.com/office/word/2010/wordprocessingDrawing" xmlns:wp="http://schemas.openxmlformats.org/drawingml/2006/wordprocessingDrawing" xmlns:w10="urn:schemas-microsoft-com:office:word" xmlns:w="http://schemas.openxmlformats.org/wordprocessingml/2006/main" xmlns:w14="http://schemas.microsoft.com/office/word/2010/wordml" xmlns:w15="http://schemas.microsoft.com/office/word/2012/wordml" xmlns:wpg="http://schemas.microsoft.com/office/word/2010/wordprocessingGroup" xmlns:wpi="http://schemas.microsoft.com/office/word/2010/wordprocessingInk" xmlns:wne="http://schemas.microsoft.com/office/word/2006/wordml" xmlns:wps="http://schemas.microsoft.com/office/word/2010/wordprocessingShape" mc:Ignorable="w14 w15 wp14">
-  <w:abstractNum w:abstractNumId="0">
+  <w:abstractNum w:abstractNumId="0" w15:restartNumberingAfterBreak="0">
     <w:nsid w:val="4D4526E6"/>
     <w:multiLevelType w:val="hybridMultilevel"/>
     <w:tmpl w:val="5D086D1A"/>
@@ -1235,7 +1837,7 @@
       </w:rPr>
     </w:lvl>
   </w:abstractNum>
-  <w:abstractNum w:abstractNumId="1">
+  <w:abstractNum w:abstractNumId="1" w15:restartNumberingAfterBreak="0">
     <w:nsid w:val="55B5513C"/>
     <w:multiLevelType w:val="hybridMultilevel"/>
     <w:tmpl w:val="421A7384"/>

</xml_diff>

<commit_message>
Upcoming events page View event details page
</commit_message>
<xml_diff>
--- a/Online_Ticket_Store_Wireframe.docx
+++ b/Online_Ticket_Store_Wireframe.docx
@@ -1,12 +1,13 @@
 
 <file path=word/document.xml><?xml version="1.0" encoding="utf-8"?>
-<w:document xmlns:wpc="http://schemas.microsoft.com/office/word/2010/wordprocessingCanvas" xmlns:mc="http://schemas.openxmlformats.org/markup-compatibility/2006" xmlns:o="urn:schemas-microsoft-com:office:office" xmlns:r="http://schemas.openxmlformats.org/officeDocument/2006/relationships" xmlns:m="http://schemas.openxmlformats.org/officeDocument/2006/math" xmlns:v="urn:schemas-microsoft-com:vml" xmlns:wp14="http://schemas.microsoft.com/office/word/2010/wordprocessingDrawing" xmlns:wp="http://schemas.openxmlformats.org/drawingml/2006/wordprocessingDrawing" xmlns:w10="urn:schemas-microsoft-com:office:word" xmlns:w="http://schemas.openxmlformats.org/wordprocessingml/2006/main" xmlns:w14="http://schemas.microsoft.com/office/word/2010/wordml" xmlns:w15="http://schemas.microsoft.com/office/word/2012/wordml" xmlns:wpg="http://schemas.microsoft.com/office/word/2010/wordprocessingGroup" xmlns:wpi="http://schemas.microsoft.com/office/word/2010/wordprocessingInk" xmlns:wne="http://schemas.microsoft.com/office/word/2006/wordml" xmlns:wps="http://schemas.microsoft.com/office/word/2010/wordprocessingShape" mc:Ignorable="w14 w15 wp14">
+<w:document xmlns:ve="http://schemas.openxmlformats.org/markup-compatibility/2006" xmlns:o="urn:schemas-microsoft-com:office:office" xmlns:r="http://schemas.openxmlformats.org/officeDocument/2006/relationships" xmlns:m="http://schemas.openxmlformats.org/officeDocument/2006/math" xmlns:v="urn:schemas-microsoft-com:vml" xmlns:wp="http://schemas.openxmlformats.org/drawingml/2006/wordprocessingDrawing" xmlns:w10="urn:schemas-microsoft-com:office:word" xmlns:w="http://schemas.openxmlformats.org/wordprocessingml/2006/main" xmlns:wne="http://schemas.microsoft.com/office/word/2006/wordml">
   <w:body>
     <w:p>
       <w:pPr>
         <w:jc w:val="center"/>
         <w:rPr>
           <w:b/>
+          <w:bCs/>
           <w:sz w:val="36"/>
           <w:szCs w:val="36"/>
           <w:lang w:val="bg-BG"/>
@@ -15,53 +16,37 @@
       <w:r>
         <w:rPr>
           <w:b/>
+          <w:bCs/>
           <w:sz w:val="36"/>
           <w:szCs w:val="36"/>
           <w:lang w:val="bg-BG"/>
         </w:rPr>
-        <w:t>Техническа спецификация на сай</w:t>
-      </w:r>
-      <w:r>
-        <w:rPr>
-          <w:b/>
-          <w:sz w:val="36"/>
-          <w:szCs w:val="36"/>
-          <w:lang w:val="bg-BG"/>
-        </w:rPr>
-        <w:t>т</w:t>
-      </w:r>
-      <w:r>
-        <w:rPr>
-          <w:b/>
-          <w:sz w:val="36"/>
-          <w:szCs w:val="36"/>
-          <w:lang w:val="bg-BG"/>
-        </w:rPr>
-        <w:t xml:space="preserve"> за онлайн продажба на билети за събития</w:t>
-      </w:r>
-    </w:p>
-    <w:p>
-      <w:pPr>
-        <w:rPr>
-          <w:sz w:val="24"/>
-          <w:szCs w:val="24"/>
-          <w:lang w:val="bg-BG"/>
-        </w:rPr>
-      </w:pPr>
-    </w:p>
-    <w:p>
-      <w:pPr>
-        <w:rPr>
-          <w:sz w:val="24"/>
-          <w:szCs w:val="24"/>
-          <w:lang w:val="bg-BG"/>
-        </w:rPr>
-      </w:pPr>
-    </w:p>
-    <w:p>
-      <w:pPr>
-        <w:rPr>
-          <w:b/>
+        <w:t>Техническа спецификация на сайт за онлайн продажба на билети за събития</w:t>
+      </w:r>
+    </w:p>
+    <w:p>
+      <w:pPr>
+        <w:rPr>
+          <w:sz w:val="24"/>
+          <w:szCs w:val="24"/>
+          <w:lang w:val="bg-BG"/>
+        </w:rPr>
+      </w:pPr>
+    </w:p>
+    <w:p>
+      <w:pPr>
+        <w:rPr>
+          <w:sz w:val="24"/>
+          <w:szCs w:val="24"/>
+          <w:lang w:val="bg-BG"/>
+        </w:rPr>
+      </w:pPr>
+    </w:p>
+    <w:p>
+      <w:pPr>
+        <w:rPr>
+          <w:b/>
+          <w:bCs/>
           <w:sz w:val="28"/>
           <w:szCs w:val="28"/>
           <w:lang w:val="bg-BG"/>
@@ -70,6 +55,7 @@
       <w:r>
         <w:rPr>
           <w:b/>
+          <w:bCs/>
           <w:sz w:val="28"/>
           <w:szCs w:val="28"/>
           <w:lang w:val="bg-BG"/>
@@ -290,13 +276,6 @@
           <w:lang w:val="bg-BG"/>
         </w:rPr>
         <w:tab/>
-      </w:r>
-      <w:r>
-        <w:rPr>
-          <w:sz w:val="24"/>
-          <w:szCs w:val="24"/>
-          <w:lang w:val="bg-BG"/>
-        </w:rPr>
         <w:t>Влизане</w:t>
       </w:r>
       <w:r>
@@ -394,6 +373,7 @@
         <w:spacing w:after="0"/>
         <w:rPr>
           <w:b/>
+          <w:bCs/>
           <w:sz w:val="28"/>
           <w:szCs w:val="28"/>
           <w:lang w:val="bg-BG"/>
@@ -402,11 +382,11 @@
       <w:r>
         <w:rPr>
           <w:b/>
+          <w:bCs/>
           <w:sz w:val="28"/>
           <w:szCs w:val="28"/>
           <w:lang w:val="bg-BG"/>
         </w:rPr>
-        <w:lastRenderedPageBreak/>
         <w:t>Представяне:</w:t>
       </w:r>
     </w:p>
@@ -423,6 +403,7 @@
       <w:r>
         <w:rPr>
           <w:b/>
+          <w:bCs/>
           <w:sz w:val="24"/>
           <w:szCs w:val="24"/>
         </w:rPr>
@@ -467,6 +448,7 @@
         <w:ind w:firstLine="720"/>
         <w:rPr>
           <w:b/>
+          <w:bCs/>
           <w:sz w:val="28"/>
           <w:szCs w:val="28"/>
           <w:u w:val="single"/>
@@ -476,12 +458,12 @@
       <w:r>
         <w:rPr>
           <w:b/>
+          <w:bCs/>
           <w:sz w:val="28"/>
           <w:szCs w:val="28"/>
           <w:u w:val="single"/>
           <w:lang w:val="bg-BG"/>
         </w:rPr>
-        <w:lastRenderedPageBreak/>
         <w:t>Функционалност и Wireframes</w:t>
       </w:r>
     </w:p>
@@ -491,6 +473,7 @@
         <w:ind w:firstLine="720"/>
         <w:rPr>
           <w:b/>
+          <w:bCs/>
           <w:sz w:val="24"/>
           <w:szCs w:val="24"/>
           <w:lang w:val="bg-BG"/>
@@ -503,14 +486,16 @@
         <w:ind w:firstLine="720"/>
         <w:rPr>
           <w:b/>
-          <w:sz w:val="24"/>
-          <w:szCs w:val="24"/>
-          <w:lang w:val="bg-BG"/>
-        </w:rPr>
-      </w:pPr>
-      <w:r>
-        <w:rPr>
-          <w:b/>
+          <w:bCs/>
+          <w:sz w:val="24"/>
+          <w:szCs w:val="24"/>
+          <w:lang w:val="bg-BG"/>
+        </w:rPr>
+      </w:pPr>
+      <w:r>
+        <w:rPr>
+          <w:b/>
+          <w:bCs/>
           <w:sz w:val="24"/>
           <w:szCs w:val="24"/>
           <w:lang w:val="bg-BG"/>
@@ -524,6 +509,7 @@
         <w:ind w:firstLine="720"/>
         <w:rPr>
           <w:b/>
+          <w:bCs/>
           <w:sz w:val="24"/>
           <w:szCs w:val="24"/>
           <w:lang w:val="bg-BG"/>
@@ -544,174 +530,6 @@
           <w:noProof/>
           <w:sz w:val="24"/>
           <w:szCs w:val="24"/>
-          <w:lang w:val="en-CA" w:eastAsia="en-CA"/>
-        </w:rPr>
-        <w:drawing>
-          <wp:inline distT="0" distB="0" distL="0" distR="0">
-            <wp:extent cx="5934075" cy="781050"/>
-            <wp:effectExtent l="0" t="0" r="9525" b="0"/>
-            <wp:docPr id="1" name="Picture 1" descr="C:\Users\Iv\AppData\Local\Microsoft\Windows\INetCache\Content.Word\Header.png"/>
-            <wp:cNvGraphicFramePr>
-              <a:graphicFrameLocks xmlns:a="http://schemas.openxmlformats.org/drawingml/2006/main" noChangeAspect="1"/>
-            </wp:cNvGraphicFramePr>
-            <a:graphic xmlns:a="http://schemas.openxmlformats.org/drawingml/2006/main">
-              <a:graphicData uri="http://schemas.openxmlformats.org/drawingml/2006/picture">
-                <pic:pic xmlns:pic="http://schemas.openxmlformats.org/drawingml/2006/picture">
-                  <pic:nvPicPr>
-                    <pic:cNvPr id="0" name="Picture 3" descr="C:\Users\Iv\AppData\Local\Microsoft\Windows\INetCache\Content.Word\Header.png"/>
-                    <pic:cNvPicPr>
-                      <a:picLocks noChangeAspect="1" noChangeArrowheads="1"/>
-                    </pic:cNvPicPr>
-                  </pic:nvPicPr>
-                  <pic:blipFill>
-                    <a:blip r:embed="rId5">
-                      <a:extLst>
-                        <a:ext uri="{28A0092B-C50C-407E-A947-70E740481C1C}">
-                          <a14:useLocalDpi xmlns:a14="http://schemas.microsoft.com/office/drawing/2010/main" val="0"/>
-                        </a:ext>
-                      </a:extLst>
-                    </a:blip>
-                    <a:srcRect/>
-                    <a:stretch>
-                      <a:fillRect/>
-                    </a:stretch>
-                  </pic:blipFill>
-                  <pic:spPr bwMode="auto">
-                    <a:xfrm>
-                      <a:off x="0" y="0"/>
-                      <a:ext cx="5934075" cy="781050"/>
-                    </a:xfrm>
-                    <a:prstGeom prst="rect">
-                      <a:avLst/>
-                    </a:prstGeom>
-                    <a:noFill/>
-                    <a:ln>
-                      <a:noFill/>
-                    </a:ln>
-                  </pic:spPr>
-                </pic:pic>
-              </a:graphicData>
-            </a:graphic>
-          </wp:inline>
-        </w:drawing>
-      </w:r>
-    </w:p>
-    <w:p>
-      <w:pPr>
-        <w:spacing w:after="0"/>
-        <w:ind w:firstLine="720"/>
-        <w:rPr>
-          <w:sz w:val="24"/>
-          <w:szCs w:val="24"/>
-          <w:lang w:val="bg-BG"/>
-        </w:rPr>
-      </w:pPr>
-    </w:p>
-    <w:p>
-      <w:pPr>
-        <w:spacing w:after="0"/>
-        <w:ind w:firstLine="720"/>
-        <w:rPr>
-          <w:sz w:val="24"/>
-          <w:szCs w:val="24"/>
-        </w:rPr>
-      </w:pPr>
-      <w:r>
-        <w:rPr>
-          <w:sz w:val="24"/>
-          <w:szCs w:val="24"/>
-          <w:lang w:val="bg-BG"/>
-        </w:rPr>
-        <w:t>Заглавната лента ще е винаги в горната част на всяка страница, фиксирана неподвижно. Съдъ</w:t>
-      </w:r>
-      <w:r>
-        <w:rPr>
-          <w:sz w:val="24"/>
-          <w:szCs w:val="24"/>
-          <w:lang w:val="bg-BG"/>
-        </w:rPr>
-        <w:t>ржа логото на магазина и данни за текущото състояние – влязъл потребител / гост, потребителска кошница, пр</w:t>
-      </w:r>
-      <w:r>
-        <w:rPr>
-          <w:sz w:val="24"/>
-          <w:szCs w:val="24"/>
-          <w:lang w:val="bg-BG"/>
-        </w:rPr>
-        <w:t>епратка към търсачка на събития. В долната си част ще съдържа меню с бутони за избор на категория събития.</w:t>
-      </w:r>
-    </w:p>
-    <w:p>
-      <w:pPr>
-        <w:spacing w:after="0"/>
-        <w:ind w:firstLine="720"/>
-        <w:rPr>
-          <w:sz w:val="24"/>
-          <w:szCs w:val="24"/>
-          <w:lang w:val="bg-BG"/>
-        </w:rPr>
-      </w:pPr>
-    </w:p>
-    <w:p>
-      <w:pPr>
-        <w:spacing w:after="0"/>
-        <w:ind w:firstLine="720"/>
-        <w:rPr>
-          <w:sz w:val="24"/>
-          <w:szCs w:val="24"/>
-          <w:lang w:val="bg-BG"/>
-        </w:rPr>
-      </w:pPr>
-    </w:p>
-    <w:p>
-      <w:pPr>
-        <w:spacing w:after="0"/>
-        <w:ind w:firstLine="720"/>
-        <w:rPr>
-          <w:b/>
-          <w:sz w:val="24"/>
-          <w:szCs w:val="24"/>
-          <w:lang w:val="bg-BG"/>
-        </w:rPr>
-      </w:pPr>
-      <w:r>
-        <w:rPr>
-          <w:b/>
-          <w:sz w:val="24"/>
-          <w:szCs w:val="24"/>
-          <w:lang w:val="bg-BG"/>
-        </w:rPr>
-        <w:t>Основен елемент Footer</w:t>
-      </w:r>
-    </w:p>
-    <w:p>
-      <w:pPr>
-        <w:spacing w:after="0"/>
-        <w:ind w:firstLine="720"/>
-        <w:rPr>
-          <w:b/>
-          <w:sz w:val="24"/>
-          <w:szCs w:val="24"/>
-          <w:lang w:val="bg-BG"/>
-        </w:rPr>
-      </w:pPr>
-    </w:p>
-    <w:p>
-      <w:pPr>
-        <w:spacing w:after="0"/>
-        <w:rPr>
-          <w:b/>
-          <w:sz w:val="24"/>
-          <w:szCs w:val="24"/>
-          <w:lang w:val="bg-BG"/>
-        </w:rPr>
-      </w:pPr>
-      <w:r>
-        <w:rPr>
-          <w:b/>
-          <w:sz w:val="24"/>
-          <w:szCs w:val="24"/>
-          <w:lang w:val="bg-BG"/>
         </w:rPr>
         <w:pict>
           <v:shapetype id="_x0000_t75" coordsize="21600,21600" o:spt="75" o:preferrelative="t" path="m@4@5l@4@11@9@11@9@5xe" filled="f" stroked="f">
@@ -733,8 +551,8 @@
             <v:path o:extrusionok="f" gradientshapeok="t" o:connecttype="rect"/>
             <o:lock v:ext="edit" aspectratio="t"/>
           </v:shapetype>
-          <v:shape id="_x0000_i1025" type="#_x0000_t75" style="width:467.25pt;height:45.75pt">
-            <v:imagedata r:id="rId6" o:title="Footer"/>
+          <v:shape id="Picture 1" o:spid="_x0000_i1025" type="#_x0000_t75" style="width:466.5pt;height:60.75pt;visibility:visible">
+            <v:imagedata r:id="rId5" o:title=""/>
           </v:shape>
         </w:pict>
       </w:r>
@@ -757,140 +575,16 @@
         <w:rPr>
           <w:sz w:val="24"/>
           <w:szCs w:val="24"/>
-          <w:lang w:val="bg-BG"/>
-        </w:rPr>
-      </w:pPr>
-      <w:r>
-        <w:rPr>
-          <w:sz w:val="24"/>
-          <w:szCs w:val="24"/>
-          <w:lang w:val="bg-BG"/>
-        </w:rPr>
-        <w:t>Ще съдържа линкове с препратки към страници за „Общи условия“, „Контакти“, „За нас“ ,  „Сигурност“, „Партньори“</w:t>
-      </w:r>
-    </w:p>
-    <w:p>
-      <w:pPr>
-        <w:pStyle w:val="ListParagraph"/>
-        <w:spacing w:after="0"/>
-        <w:rPr>
-          <w:b/>
-          <w:sz w:val="24"/>
-          <w:szCs w:val="24"/>
-          <w:lang w:val="bg-BG"/>
-        </w:rPr>
-      </w:pPr>
-    </w:p>
-    <w:p>
-      <w:pPr>
-        <w:pStyle w:val="ListParagraph"/>
-        <w:spacing w:after="0"/>
-        <w:rPr>
-          <w:b/>
-          <w:sz w:val="24"/>
-          <w:szCs w:val="24"/>
-          <w:lang w:val="bg-BG"/>
-        </w:rPr>
-      </w:pPr>
-      <w:r>
-        <w:rPr>
-          <w:b/>
-          <w:sz w:val="24"/>
-          <w:szCs w:val="24"/>
-          <w:lang w:val="bg-BG"/>
-        </w:rPr>
-        <w:t>Търсене на събитие</w:t>
-      </w:r>
-    </w:p>
-    <w:p>
-      <w:pPr>
-        <w:pStyle w:val="ListParagraph"/>
-        <w:spacing w:after="0"/>
-        <w:rPr>
-          <w:b/>
-          <w:sz w:val="24"/>
-          <w:szCs w:val="24"/>
-          <w:lang w:val="bg-BG"/>
-        </w:rPr>
-      </w:pPr>
-    </w:p>
-    <w:p>
-      <w:pPr>
-        <w:spacing w:after="0"/>
-        <w:rPr>
-          <w:b/>
-          <w:sz w:val="24"/>
-          <w:szCs w:val="24"/>
-          <w:lang w:val="bg-BG"/>
-        </w:rPr>
-      </w:pPr>
-      <w:r>
-        <w:rPr>
-          <w:noProof/>
-          <w:sz w:val="24"/>
-          <w:szCs w:val="24"/>
-          <w:lang w:val="en-CA" w:eastAsia="en-CA"/>
-        </w:rPr>
-        <w:drawing>
-          <wp:inline distT="0" distB="0" distL="0" distR="0" wp14:anchorId="3EB5C200" wp14:editId="5DE0514A">
-            <wp:extent cx="5939790" cy="2870200"/>
-            <wp:effectExtent l="0" t="0" r="3810" b="6350"/>
-            <wp:docPr id="2" name="Picture 2" descr="C:\Users\Iv\AppData\Local\Microsoft\Windows\INetCache\Content.Word\Search.png"/>
-            <wp:cNvGraphicFramePr>
-              <a:graphicFrameLocks xmlns:a="http://schemas.openxmlformats.org/drawingml/2006/main" noChangeAspect="1"/>
-            </wp:cNvGraphicFramePr>
-            <a:graphic xmlns:a="http://schemas.openxmlformats.org/drawingml/2006/main">
-              <a:graphicData uri="http://schemas.openxmlformats.org/drawingml/2006/picture">
-                <pic:pic xmlns:pic="http://schemas.openxmlformats.org/drawingml/2006/picture">
-                  <pic:nvPicPr>
-                    <pic:cNvPr id="0" name="Picture 8" descr="C:\Users\Iv\AppData\Local\Microsoft\Windows\INetCache\Content.Word\Search.png"/>
-                    <pic:cNvPicPr>
-                      <a:picLocks noChangeAspect="1" noChangeArrowheads="1"/>
-                    </pic:cNvPicPr>
-                  </pic:nvPicPr>
-                  <pic:blipFill>
-                    <a:blip r:embed="rId7">
-                      <a:extLst>
-                        <a:ext uri="{28A0092B-C50C-407E-A947-70E740481C1C}">
-                          <a14:useLocalDpi xmlns:a14="http://schemas.microsoft.com/office/drawing/2010/main" val="0"/>
-                        </a:ext>
-                      </a:extLst>
-                    </a:blip>
-                    <a:srcRect/>
-                    <a:stretch>
-                      <a:fillRect/>
-                    </a:stretch>
-                  </pic:blipFill>
-                  <pic:spPr bwMode="auto">
-                    <a:xfrm>
-                      <a:off x="0" y="0"/>
-                      <a:ext cx="5939790" cy="2870200"/>
-                    </a:xfrm>
-                    <a:prstGeom prst="rect">
-                      <a:avLst/>
-                    </a:prstGeom>
-                    <a:noFill/>
-                    <a:ln>
-                      <a:noFill/>
-                    </a:ln>
-                  </pic:spPr>
-                </pic:pic>
-              </a:graphicData>
-            </a:graphic>
-          </wp:inline>
-        </w:drawing>
-      </w:r>
-    </w:p>
-    <w:p>
-      <w:pPr>
-        <w:pStyle w:val="ListParagraph"/>
-        <w:spacing w:after="0"/>
-        <w:rPr>
-          <w:sz w:val="24"/>
-          <w:szCs w:val="24"/>
-          <w:lang w:val="bg-BG"/>
-        </w:rPr>
-      </w:pPr>
+        </w:rPr>
+      </w:pPr>
+      <w:r>
+        <w:rPr>
+          <w:sz w:val="24"/>
+          <w:szCs w:val="24"/>
+          <w:lang w:val="bg-BG"/>
+        </w:rPr>
+        <w:t>Заглавната лента ще е винаги в горната част на всяка страница, фиксирана неподвижно. Съдържа логото на магазина и данни за текущото състояние – влязъл потребител / гост, потребителска кошница, препратка към търсачка на събития. В долната си част ще съдържа меню с бутони за избор на категория събития.</w:t>
+      </w:r>
     </w:p>
     <w:p>
       <w:pPr>
@@ -902,47 +596,6 @@
           <w:lang w:val="bg-BG"/>
         </w:rPr>
       </w:pPr>
-      <w:r>
-        <w:rPr>
-          <w:sz w:val="24"/>
-          <w:szCs w:val="24"/>
-          <w:lang w:val="bg-BG"/>
-        </w:rPr>
-        <w:t xml:space="preserve">Нова страница с форми за въвеждане на филтри за </w:t>
-      </w:r>
-      <w:r>
-        <w:rPr>
-          <w:sz w:val="24"/>
-          <w:szCs w:val="24"/>
-          <w:lang w:val="bg-BG"/>
-        </w:rPr>
-        <w:t xml:space="preserve">търсене на </w:t>
-      </w:r>
-      <w:r>
-        <w:rPr>
-          <w:sz w:val="24"/>
-          <w:szCs w:val="24"/>
-          <w:lang w:val="bg-BG"/>
-        </w:rPr>
-        <w:t>съб</w:t>
-      </w:r>
-      <w:r>
-        <w:rPr>
-          <w:sz w:val="24"/>
-          <w:szCs w:val="24"/>
-          <w:lang w:val="bg-BG"/>
-        </w:rPr>
-        <w:t>ития. Може да се достъпва от всички потребители.</w:t>
-      </w:r>
-    </w:p>
-    <w:p>
-      <w:pPr>
-        <w:rPr>
-          <w:sz w:val="24"/>
-          <w:szCs w:val="24"/>
-          <w:lang w:val="bg-BG"/>
-        </w:rPr>
-      </w:pPr>
     </w:p>
     <w:p>
       <w:pPr>
@@ -961,41 +614,58 @@
         <w:ind w:firstLine="720"/>
         <w:rPr>
           <w:b/>
-          <w:sz w:val="24"/>
-          <w:szCs w:val="24"/>
-          <w:lang w:val="bg-BG"/>
-        </w:rPr>
-      </w:pPr>
-      <w:r>
-        <w:rPr>
-          <w:b/>
-          <w:sz w:val="24"/>
-          <w:szCs w:val="24"/>
-          <w:lang w:val="bg-BG"/>
-        </w:rPr>
-        <w:t>Начална страница</w:t>
-      </w:r>
-    </w:p>
-    <w:p>
-      <w:pPr>
-        <w:spacing w:after="0"/>
-        <w:rPr>
-          <w:b/>
-          <w:sz w:val="24"/>
-          <w:szCs w:val="24"/>
-          <w:lang w:val="bg-BG"/>
-        </w:rPr>
-      </w:pPr>
-      <w:r>
-        <w:rPr>
-          <w:b/>
+          <w:bCs/>
+          <w:sz w:val="24"/>
+          <w:szCs w:val="24"/>
+          <w:lang w:val="bg-BG"/>
+        </w:rPr>
+      </w:pPr>
+      <w:r>
+        <w:rPr>
+          <w:b/>
+          <w:bCs/>
+          <w:sz w:val="24"/>
+          <w:szCs w:val="24"/>
+          <w:lang w:val="bg-BG"/>
+        </w:rPr>
+        <w:t>Основен елемент Footer</w:t>
+      </w:r>
+    </w:p>
+    <w:p>
+      <w:pPr>
+        <w:spacing w:after="0"/>
+        <w:ind w:firstLine="720"/>
+        <w:rPr>
+          <w:b/>
+          <w:bCs/>
+          <w:sz w:val="24"/>
+          <w:szCs w:val="24"/>
+          <w:lang w:val="bg-BG"/>
+        </w:rPr>
+      </w:pPr>
+    </w:p>
+    <w:p>
+      <w:pPr>
+        <w:spacing w:after="0"/>
+        <w:rPr>
+          <w:b/>
+          <w:bCs/>
+          <w:sz w:val="24"/>
+          <w:szCs w:val="24"/>
+          <w:lang w:val="bg-BG"/>
+        </w:rPr>
+      </w:pPr>
+      <w:r>
+        <w:rPr>
+          <w:b/>
+          <w:bCs/>
           <w:sz w:val="24"/>
           <w:szCs w:val="24"/>
           <w:lang w:val="bg-BG"/>
         </w:rPr>
         <w:pict>
-          <v:shape id="_x0000_i1026" type="#_x0000_t75" style="width:467.25pt;height:421.5pt">
-            <v:imagedata r:id="rId8" o:title="Home Page"/>
+          <v:shape id="_x0000_i1026" type="#_x0000_t75" style="width:465.75pt;height:45.75pt">
+            <v:imagedata r:id="rId6" o:title=""/>
           </v:shape>
         </w:pict>
       </w:r>
@@ -1005,7 +675,234 @@
         <w:spacing w:after="0"/>
         <w:ind w:firstLine="720"/>
         <w:rPr>
-          <w:b/>
+          <w:sz w:val="24"/>
+          <w:szCs w:val="24"/>
+          <w:lang w:val="bg-BG"/>
+        </w:rPr>
+      </w:pPr>
+    </w:p>
+    <w:p>
+      <w:pPr>
+        <w:spacing w:after="0"/>
+        <w:ind w:firstLine="720"/>
+        <w:rPr>
+          <w:sz w:val="24"/>
+          <w:szCs w:val="24"/>
+          <w:lang w:val="bg-BG"/>
+        </w:rPr>
+      </w:pPr>
+      <w:r>
+        <w:rPr>
+          <w:sz w:val="24"/>
+          <w:szCs w:val="24"/>
+          <w:lang w:val="bg-BG"/>
+        </w:rPr>
+        <w:t>Ще съдържа линкове с препратки към страници за „Общи условия“, „Контакти“, „За нас“ ,  „Сигурност“, „Партньори“</w:t>
+      </w:r>
+    </w:p>
+    <w:p>
+      <w:pPr>
+        <w:pStyle w:val="ListParagraph"/>
+        <w:spacing w:after="0"/>
+        <w:rPr>
+          <w:b/>
+          <w:bCs/>
+          <w:sz w:val="24"/>
+          <w:szCs w:val="24"/>
+          <w:lang w:val="bg-BG"/>
+        </w:rPr>
+      </w:pPr>
+    </w:p>
+    <w:p>
+      <w:pPr>
+        <w:pStyle w:val="ListParagraph"/>
+        <w:spacing w:after="0"/>
+        <w:rPr>
+          <w:b/>
+          <w:bCs/>
+          <w:sz w:val="24"/>
+          <w:szCs w:val="24"/>
+          <w:lang w:val="bg-BG"/>
+        </w:rPr>
+      </w:pPr>
+      <w:r>
+        <w:rPr>
+          <w:b/>
+          <w:bCs/>
+          <w:sz w:val="24"/>
+          <w:szCs w:val="24"/>
+          <w:lang w:val="bg-BG"/>
+        </w:rPr>
+        <w:t>Търсене на събитие</w:t>
+      </w:r>
+    </w:p>
+    <w:p>
+      <w:pPr>
+        <w:pStyle w:val="ListParagraph"/>
+        <w:spacing w:after="0"/>
+        <w:rPr>
+          <w:b/>
+          <w:bCs/>
+          <w:sz w:val="24"/>
+          <w:szCs w:val="24"/>
+          <w:lang w:val="bg-BG"/>
+        </w:rPr>
+      </w:pPr>
+    </w:p>
+    <w:p>
+      <w:pPr>
+        <w:spacing w:after="0"/>
+        <w:rPr>
+          <w:b/>
+          <w:bCs/>
+          <w:sz w:val="24"/>
+          <w:szCs w:val="24"/>
+          <w:lang w:val="bg-BG"/>
+        </w:rPr>
+      </w:pPr>
+      <w:r>
+        <w:rPr>
+          <w:noProof/>
+          <w:sz w:val="24"/>
+          <w:szCs w:val="24"/>
+        </w:rPr>
+        <w:pict>
+          <v:shape id="Picture 2" o:spid="_x0000_i1027" type="#_x0000_t75" style="width:468pt;height:225.75pt;visibility:visible">
+            <v:imagedata r:id="rId7" o:title=""/>
+          </v:shape>
+        </w:pict>
+      </w:r>
+    </w:p>
+    <w:p>
+      <w:pPr>
+        <w:pStyle w:val="ListParagraph"/>
+        <w:spacing w:after="0"/>
+        <w:rPr>
+          <w:sz w:val="24"/>
+          <w:szCs w:val="24"/>
+          <w:lang w:val="bg-BG"/>
+        </w:rPr>
+      </w:pPr>
+    </w:p>
+    <w:p>
+      <w:pPr>
+        <w:spacing w:after="0"/>
+        <w:ind w:firstLine="720"/>
+        <w:rPr>
+          <w:sz w:val="24"/>
+          <w:szCs w:val="24"/>
+          <w:lang w:val="bg-BG"/>
+        </w:rPr>
+      </w:pPr>
+      <w:r>
+        <w:rPr>
+          <w:sz w:val="24"/>
+          <w:szCs w:val="24"/>
+          <w:lang w:val="bg-BG"/>
+        </w:rPr>
+        <w:t xml:space="preserve">Нова страница с форми за въвеждане на филтри за </w:t>
+      </w:r>
+      <w:r>
+        <w:rPr>
+          <w:sz w:val="24"/>
+          <w:szCs w:val="24"/>
+          <w:lang w:val="bg-BG"/>
+        </w:rPr>
+        <w:t xml:space="preserve">търсене на </w:t>
+      </w:r>
+      <w:r>
+        <w:rPr>
+          <w:sz w:val="24"/>
+          <w:szCs w:val="24"/>
+          <w:lang w:val="bg-BG"/>
+        </w:rPr>
+        <w:t>съб</w:t>
+      </w:r>
+      <w:r>
+        <w:rPr>
+          <w:sz w:val="24"/>
+          <w:szCs w:val="24"/>
+          <w:lang w:val="bg-BG"/>
+        </w:rPr>
+        <w:t>ития. Може да се достъпва от всички потребители.</w:t>
+      </w:r>
+    </w:p>
+    <w:p>
+      <w:pPr>
+        <w:rPr>
+          <w:sz w:val="24"/>
+          <w:szCs w:val="24"/>
+          <w:lang w:val="bg-BG"/>
+        </w:rPr>
+      </w:pPr>
+    </w:p>
+    <w:p>
+      <w:pPr>
+        <w:spacing w:after="0"/>
+        <w:ind w:firstLine="720"/>
+        <w:rPr>
+          <w:sz w:val="24"/>
+          <w:szCs w:val="24"/>
+          <w:lang w:val="bg-BG"/>
+        </w:rPr>
+      </w:pPr>
+    </w:p>
+    <w:p>
+      <w:pPr>
+        <w:spacing w:after="0"/>
+        <w:ind w:firstLine="720"/>
+        <w:rPr>
+          <w:b/>
+          <w:bCs/>
+          <w:sz w:val="24"/>
+          <w:szCs w:val="24"/>
+          <w:lang w:val="bg-BG"/>
+        </w:rPr>
+      </w:pPr>
+      <w:r>
+        <w:rPr>
+          <w:b/>
+          <w:bCs/>
+          <w:sz w:val="24"/>
+          <w:szCs w:val="24"/>
+          <w:lang w:val="bg-BG"/>
+        </w:rPr>
+        <w:t>Начална страница</w:t>
+      </w:r>
+    </w:p>
+    <w:p>
+      <w:pPr>
+        <w:spacing w:after="0"/>
+        <w:rPr>
+          <w:b/>
+          <w:bCs/>
+          <w:sz w:val="24"/>
+          <w:szCs w:val="24"/>
+          <w:lang w:val="bg-BG"/>
+        </w:rPr>
+      </w:pPr>
+      <w:r>
+        <w:rPr>
+          <w:b/>
+          <w:bCs/>
+          <w:sz w:val="24"/>
+          <w:szCs w:val="24"/>
+          <w:lang w:val="bg-BG"/>
+        </w:rPr>
+        <w:pict>
+          <v:shape id="_x0000_i1028" type="#_x0000_t75" style="width:466.5pt;height:421.5pt">
+            <v:imagedata r:id="rId8" o:title=""/>
+          </v:shape>
+        </w:pict>
+      </w:r>
+    </w:p>
+    <w:p>
+      <w:pPr>
+        <w:spacing w:after="0"/>
+        <w:ind w:firstLine="720"/>
+        <w:rPr>
+          <w:b/>
+          <w:bCs/>
           <w:sz w:val="24"/>
           <w:szCs w:val="24"/>
           <w:lang w:val="bg-BG"/>
@@ -1055,31 +952,7 @@
           <w:szCs w:val="24"/>
           <w:lang w:val="bg-BG"/>
         </w:rPr>
-        <w:t>Секции „Топ събития“ и „Последни събития“ с изображения</w:t>
-      </w:r>
-      <w:r>
-        <w:rPr>
-          <w:sz w:val="24"/>
-          <w:szCs w:val="24"/>
-          <w:lang w:val="bg-BG"/>
-        </w:rPr>
-        <w:t xml:space="preserve"> и</w:t>
-      </w:r>
-      <w:r>
-        <w:rPr>
-          <w:sz w:val="24"/>
-          <w:szCs w:val="24"/>
-          <w:lang w:val="bg-BG"/>
-        </w:rPr>
-        <w:t xml:space="preserve"> кратка информация</w:t>
-      </w:r>
-      <w:r>
-        <w:rPr>
-          <w:sz w:val="24"/>
-          <w:szCs w:val="24"/>
-          <w:lang w:val="bg-BG"/>
-        </w:rPr>
-        <w:t xml:space="preserve"> за събитие</w:t>
+        <w:t>Секции „Топ събития“ и „Последни събития“ с изображения и кратка информация за събитие</w:t>
       </w:r>
       <w:r>
         <w:rPr>
@@ -1121,30 +994,407 @@
         <w:rPr>
           <w:sz w:val="24"/>
           <w:szCs w:val="24"/>
-        </w:rPr>
-      </w:pPr>
-    </w:p>
-    <w:p>
-      <w:pPr>
-        <w:rPr>
-          <w:sz w:val="24"/>
-          <w:szCs w:val="24"/>
-        </w:rPr>
-      </w:pPr>
-    </w:p>
-    <w:p>
-      <w:pPr>
-        <w:rPr>
-          <w:sz w:val="24"/>
-          <w:szCs w:val="24"/>
-        </w:rPr>
-      </w:pPr>
-    </w:p>
-    <w:p>
-      <w:pPr>
-        <w:rPr>
-          <w:sz w:val="24"/>
-          <w:szCs w:val="24"/>
+          <w:lang w:val="bg-BG"/>
+        </w:rPr>
+      </w:pPr>
+    </w:p>
+    <w:p>
+      <w:pPr>
+        <w:rPr>
+          <w:sz w:val="24"/>
+          <w:szCs w:val="24"/>
+          <w:lang w:val="bg-BG"/>
+        </w:rPr>
+      </w:pPr>
+    </w:p>
+    <w:p>
+      <w:pPr>
+        <w:pStyle w:val="ListParagraph"/>
+        <w:spacing w:after="0"/>
+        <w:rPr>
+          <w:b/>
+          <w:bCs/>
+          <w:sz w:val="24"/>
+          <w:szCs w:val="24"/>
+          <w:lang w:val="bg-BG"/>
+        </w:rPr>
+      </w:pPr>
+      <w:r>
+        <w:rPr>
+          <w:b/>
+          <w:bCs/>
+          <w:sz w:val="24"/>
+          <w:szCs w:val="24"/>
+          <w:lang w:val="bg-BG"/>
+        </w:rPr>
+        <w:t>Преглед на всички събития</w:t>
+      </w:r>
+      <w:r>
+        <w:rPr>
+          <w:b/>
+          <w:bCs/>
+          <w:sz w:val="24"/>
+          <w:szCs w:val="24"/>
+          <w:lang w:val="bg-BG"/>
+        </w:rPr>
+        <w:t xml:space="preserve"> / Лична страница на потребителя </w:t>
+      </w:r>
+    </w:p>
+    <w:p>
+      <w:pPr>
+        <w:rPr>
+          <w:sz w:val="24"/>
+          <w:szCs w:val="24"/>
+          <w:lang w:val="bg-BG"/>
+        </w:rPr>
+      </w:pPr>
+    </w:p>
+    <w:p>
+      <w:pPr>
+        <w:rPr>
+          <w:sz w:val="24"/>
+          <w:szCs w:val="24"/>
+          <w:lang w:val="bg-BG"/>
+        </w:rPr>
+      </w:pPr>
+      <w:r>
+        <w:rPr>
+          <w:sz w:val="24"/>
+          <w:szCs w:val="24"/>
+        </w:rPr>
+        <w:pict>
+          <v:shape id="_x0000_i1029" type="#_x0000_t75" style="width:462.75pt;height:644.25pt">
+            <v:imagedata r:id="rId9" o:title=""/>
+          </v:shape>
+        </w:pict>
+      </w:r>
+    </w:p>
+    <w:p>
+      <w:pPr>
+        <w:spacing w:after="0"/>
+        <w:jc w:val="both"/>
+        <w:rPr>
+          <w:sz w:val="24"/>
+          <w:szCs w:val="24"/>
+          <w:lang w:val="bg-BG"/>
+        </w:rPr>
+      </w:pPr>
+      <w:r>
+        <w:rPr>
+          <w:sz w:val="24"/>
+          <w:szCs w:val="24"/>
+          <w:lang w:val="bg-BG"/>
+        </w:rPr>
+        <w:t>Страницата ще съдържа два контейнера, единия ще е заглавният елемент, който ще държи заглавието на страница и бутон държащ списък със елементите за сортиране на събитията – по място, дата, цена и категория събитие. Под заглавния елемент, в зависимост това дали логнатият юзър е админ или не ще се показва бутон с линк към страницата за създаване на ново събитие. Под него ще има линк към страницата с картата на всички предстоящи събития, за по-добър потребителски интерфейс.</w:t>
+      </w:r>
+    </w:p>
+    <w:p>
+      <w:pPr>
+        <w:spacing w:after="0"/>
+        <w:jc w:val="both"/>
+        <w:rPr>
+          <w:sz w:val="24"/>
+          <w:szCs w:val="24"/>
+          <w:lang w:val="bg-BG"/>
+        </w:rPr>
+      </w:pPr>
+      <w:r>
+        <w:rPr>
+          <w:sz w:val="24"/>
+          <w:szCs w:val="24"/>
+          <w:lang w:val="bg-BG"/>
+        </w:rPr>
+        <w:tab/>
+        <w:t>Във вторият основен контейнер ще се листнат всички предстоящи събития като към всяко ще има бутони за изтриване и редактиране(администраторска или потребителска функционалност) и бутон с линк към конкретното събитие.</w:t>
+      </w:r>
+    </w:p>
+    <w:p>
+      <w:pPr>
+        <w:spacing w:after="0"/>
+        <w:jc w:val="both"/>
+        <w:rPr>
+          <w:sz w:val="24"/>
+          <w:szCs w:val="24"/>
+          <w:lang w:val="bg-BG"/>
+        </w:rPr>
+      </w:pPr>
+      <w:r>
+        <w:rPr>
+          <w:sz w:val="24"/>
+          <w:szCs w:val="24"/>
+          <w:lang w:val="bg-BG"/>
+        </w:rPr>
+        <w:tab/>
+        <w:t xml:space="preserve">Този темплейт ще се използва и за личните събития на отделните потребители. Всяко събитие, за което даден потребител е закупил билет ще се пази в негова лична страница, представляваща същия темплейт без администраторските бутони за създаване </w:t>
+      </w:r>
+      <w:r>
+        <w:rPr>
+          <w:sz w:val="24"/>
+          <w:szCs w:val="24"/>
+        </w:rPr>
+        <w:t xml:space="preserve"> </w:t>
+      </w:r>
+      <w:r>
+        <w:rPr>
+          <w:sz w:val="24"/>
+          <w:szCs w:val="24"/>
+          <w:lang w:val="bg-BG"/>
+        </w:rPr>
+        <w:t>и редактиране на събитие.</w:t>
+      </w:r>
+    </w:p>
+    <w:p>
+      <w:pPr>
+        <w:rPr>
+          <w:sz w:val="24"/>
+          <w:szCs w:val="24"/>
+          <w:lang w:val="bg-BG"/>
+        </w:rPr>
+      </w:pPr>
+    </w:p>
+    <w:p>
+      <w:pPr>
+        <w:rPr>
+          <w:sz w:val="24"/>
+          <w:szCs w:val="24"/>
+          <w:lang w:val="bg-BG"/>
+        </w:rPr>
+      </w:pPr>
+    </w:p>
+    <w:p>
+      <w:pPr>
+        <w:rPr>
+          <w:sz w:val="24"/>
+          <w:szCs w:val="24"/>
+          <w:lang w:val="bg-BG"/>
+        </w:rPr>
+      </w:pPr>
+    </w:p>
+    <w:p>
+      <w:pPr>
+        <w:rPr>
+          <w:sz w:val="24"/>
+          <w:szCs w:val="24"/>
+          <w:lang w:val="bg-BG"/>
+        </w:rPr>
+      </w:pPr>
+    </w:p>
+    <w:p>
+      <w:pPr>
+        <w:rPr>
+          <w:sz w:val="24"/>
+          <w:szCs w:val="24"/>
+          <w:lang w:val="bg-BG"/>
+        </w:rPr>
+      </w:pPr>
+    </w:p>
+    <w:p>
+      <w:pPr>
+        <w:rPr>
+          <w:sz w:val="24"/>
+          <w:szCs w:val="24"/>
+          <w:lang w:val="bg-BG"/>
+        </w:rPr>
+      </w:pPr>
+    </w:p>
+    <w:p>
+      <w:pPr>
+        <w:rPr>
+          <w:sz w:val="24"/>
+          <w:szCs w:val="24"/>
+          <w:lang w:val="bg-BG"/>
+        </w:rPr>
+      </w:pPr>
+    </w:p>
+    <w:p>
+      <w:pPr>
+        <w:spacing w:after="0"/>
+        <w:rPr>
+          <w:sz w:val="24"/>
+          <w:szCs w:val="24"/>
+          <w:lang w:val="bg-BG"/>
+        </w:rPr>
+      </w:pPr>
+    </w:p>
+    <w:p>
+      <w:pPr>
+        <w:spacing w:after="0"/>
+        <w:rPr>
+          <w:sz w:val="24"/>
+          <w:szCs w:val="24"/>
+          <w:lang w:val="bg-BG"/>
+        </w:rPr>
+      </w:pPr>
+    </w:p>
+    <w:p>
+      <w:pPr>
+        <w:spacing w:after="0"/>
+        <w:rPr>
+          <w:sz w:val="24"/>
+          <w:szCs w:val="24"/>
+          <w:lang w:val="bg-BG"/>
+        </w:rPr>
+      </w:pPr>
+    </w:p>
+    <w:p>
+      <w:pPr>
+        <w:spacing w:after="0"/>
+        <w:rPr>
+          <w:sz w:val="24"/>
+          <w:szCs w:val="24"/>
+          <w:lang w:val="bg-BG"/>
+        </w:rPr>
+      </w:pPr>
+    </w:p>
+    <w:p>
+      <w:pPr>
+        <w:spacing w:after="0"/>
+        <w:rPr>
+          <w:sz w:val="24"/>
+          <w:szCs w:val="24"/>
+          <w:lang w:val="bg-BG"/>
+        </w:rPr>
+      </w:pPr>
+    </w:p>
+    <w:p>
+      <w:pPr>
+        <w:spacing w:after="0"/>
+        <w:rPr>
+          <w:sz w:val="24"/>
+          <w:szCs w:val="24"/>
+          <w:lang w:val="bg-BG"/>
+        </w:rPr>
+      </w:pPr>
+    </w:p>
+    <w:p>
+      <w:pPr>
+        <w:spacing w:after="0"/>
+        <w:rPr>
+          <w:sz w:val="24"/>
+          <w:szCs w:val="24"/>
+          <w:lang w:val="bg-BG"/>
+        </w:rPr>
+      </w:pPr>
+    </w:p>
+    <w:p>
+      <w:pPr>
+        <w:spacing w:after="0"/>
+        <w:rPr>
+          <w:sz w:val="24"/>
+          <w:szCs w:val="24"/>
+          <w:lang w:val="bg-BG"/>
+        </w:rPr>
+      </w:pPr>
+    </w:p>
+    <w:p>
+      <w:pPr>
+        <w:spacing w:after="0"/>
+        <w:rPr>
+          <w:sz w:val="24"/>
+          <w:szCs w:val="24"/>
+          <w:lang w:val="bg-BG"/>
+        </w:rPr>
+      </w:pPr>
+    </w:p>
+    <w:p>
+      <w:pPr>
+        <w:spacing w:after="0"/>
+        <w:rPr>
+          <w:sz w:val="24"/>
+          <w:szCs w:val="24"/>
+          <w:lang w:val="bg-BG"/>
+        </w:rPr>
+      </w:pPr>
+    </w:p>
+    <w:p>
+      <w:pPr>
+        <w:spacing w:after="0"/>
+        <w:rPr>
+          <w:sz w:val="24"/>
+          <w:szCs w:val="24"/>
+          <w:lang w:val="bg-BG"/>
+        </w:rPr>
+      </w:pPr>
+    </w:p>
+    <w:p>
+      <w:pPr>
+        <w:spacing w:after="0"/>
+        <w:rPr>
+          <w:sz w:val="24"/>
+          <w:szCs w:val="24"/>
+          <w:lang w:val="bg-BG"/>
+        </w:rPr>
+      </w:pPr>
+    </w:p>
+    <w:p>
+      <w:pPr>
+        <w:spacing w:after="0"/>
+        <w:rPr>
+          <w:sz w:val="24"/>
+          <w:szCs w:val="24"/>
+          <w:lang w:val="bg-BG"/>
+        </w:rPr>
+      </w:pPr>
+    </w:p>
+    <w:p>
+      <w:pPr>
+        <w:spacing w:after="0"/>
+        <w:rPr>
+          <w:sz w:val="24"/>
+          <w:szCs w:val="24"/>
+          <w:lang w:val="bg-BG"/>
+        </w:rPr>
+      </w:pPr>
+    </w:p>
+    <w:p>
+      <w:pPr>
+        <w:spacing w:after="0"/>
+        <w:rPr>
+          <w:sz w:val="24"/>
+          <w:szCs w:val="24"/>
+          <w:lang w:val="bg-BG"/>
+        </w:rPr>
+      </w:pPr>
+    </w:p>
+    <w:p>
+      <w:pPr>
+        <w:spacing w:after="0"/>
+        <w:rPr>
+          <w:sz w:val="24"/>
+          <w:szCs w:val="24"/>
+          <w:lang w:val="bg-BG"/>
+        </w:rPr>
+      </w:pPr>
+    </w:p>
+    <w:p>
+      <w:pPr>
+        <w:spacing w:after="0"/>
+        <w:rPr>
+          <w:sz w:val="24"/>
+          <w:szCs w:val="24"/>
+          <w:lang w:val="bg-BG"/>
+        </w:rPr>
+      </w:pPr>
+    </w:p>
+    <w:p>
+      <w:pPr>
+        <w:spacing w:after="0"/>
+        <w:rPr>
+          <w:sz w:val="24"/>
+          <w:szCs w:val="24"/>
+          <w:lang w:val="bg-BG"/>
+        </w:rPr>
+      </w:pPr>
+    </w:p>
+    <w:p>
+      <w:pPr>
+        <w:spacing w:after="0"/>
+        <w:rPr>
+          <w:b/>
+          <w:bCs/>
+          <w:sz w:val="24"/>
+          <w:szCs w:val="24"/>
+          <w:lang w:val="bg-BG"/>
         </w:rPr>
       </w:pPr>
     </w:p>
@@ -1154,19 +1404,165 @@
         <w:ind w:firstLine="720"/>
         <w:rPr>
           <w:b/>
-          <w:sz w:val="24"/>
-          <w:szCs w:val="24"/>
-          <w:lang w:val="bg-BG"/>
-        </w:rPr>
-      </w:pPr>
-      <w:r>
-        <w:rPr>
-          <w:b/>
-          <w:sz w:val="24"/>
-          <w:szCs w:val="24"/>
-          <w:lang w:val="bg-BG"/>
-        </w:rPr>
-        <w:lastRenderedPageBreak/>
+          <w:bCs/>
+          <w:sz w:val="24"/>
+          <w:szCs w:val="24"/>
+          <w:lang w:val="bg-BG"/>
+        </w:rPr>
+      </w:pPr>
+    </w:p>
+    <w:p>
+      <w:pPr>
+        <w:pStyle w:val="ListParagraph"/>
+        <w:spacing w:after="0"/>
+        <w:ind w:left="0" w:firstLine="720"/>
+        <w:rPr>
+          <w:b/>
+          <w:bCs/>
+          <w:sz w:val="24"/>
+          <w:szCs w:val="24"/>
+          <w:lang w:val="bg-BG"/>
+        </w:rPr>
+      </w:pPr>
+      <w:r>
+        <w:rPr>
+          <w:b/>
+          <w:bCs/>
+          <w:sz w:val="24"/>
+          <w:szCs w:val="24"/>
+          <w:lang w:val="bg-BG"/>
+        </w:rPr>
+        <w:t>Детайли на събитие</w:t>
+      </w:r>
+    </w:p>
+    <w:p>
+      <w:pPr>
+        <w:pStyle w:val="ListParagraph"/>
+        <w:spacing w:after="0"/>
+        <w:ind w:left="0" w:firstLine="720"/>
+        <w:rPr>
+          <w:b/>
+          <w:bCs/>
+          <w:sz w:val="24"/>
+          <w:szCs w:val="24"/>
+          <w:lang w:val="bg-BG"/>
+        </w:rPr>
+      </w:pPr>
+    </w:p>
+    <w:p>
+      <w:pPr>
+        <w:spacing w:after="0"/>
+        <w:ind w:firstLine="720"/>
+        <w:rPr>
+          <w:b/>
+          <w:bCs/>
+          <w:sz w:val="24"/>
+          <w:szCs w:val="24"/>
+          <w:lang w:val="bg-BG"/>
+        </w:rPr>
+      </w:pPr>
+      <w:r>
+        <w:rPr>
+          <w:noProof/>
+        </w:rPr>
+        <w:pict>
+          <v:shape id="_x0000_s1026" type="#_x0000_t75" style="position:absolute;left:0;text-align:left;margin-left:0;margin-top:11.2pt;width:468pt;height:464.6pt;z-index:-251658240" wrapcoords="-35 0 -35 21565 21600 21565 21600 0 -35 0">
+            <v:imagedata r:id="rId10" o:title=""/>
+            <w10:wrap type="tight"/>
+          </v:shape>
+        </w:pict>
+      </w:r>
+    </w:p>
+    <w:p>
+      <w:pPr>
+        <w:pStyle w:val="ListParagraph"/>
+        <w:spacing w:after="0"/>
+        <w:ind w:left="0" w:firstLine="720"/>
+        <w:jc w:val="both"/>
+        <w:rPr>
+          <w:sz w:val="24"/>
+          <w:szCs w:val="24"/>
+          <w:lang w:val="bg-BG"/>
+        </w:rPr>
+      </w:pPr>
+      <w:r>
+        <w:rPr>
+          <w:sz w:val="24"/>
+          <w:szCs w:val="24"/>
+          <w:lang w:val="bg-BG"/>
+        </w:rPr>
+        <w:t xml:space="preserve">Страницата представлява подробна информация за отделно събитие. Разделена е на две секции. Първата съдържа цялата информация за конкретното събитие – основна снимка и поле с описанието на събитието, както и бутон закупуване на билет. Ако няма налични билети, на мястото на бутона ще се изписва </w:t>
+      </w:r>
+      <w:r>
+        <w:rPr>
+          <w:sz w:val="24"/>
+          <w:szCs w:val="24"/>
+        </w:rPr>
+        <w:t xml:space="preserve">No tickets available. </w:t>
+      </w:r>
+      <w:r>
+        <w:rPr>
+          <w:sz w:val="24"/>
+          <w:szCs w:val="24"/>
+          <w:lang w:val="bg-BG"/>
+        </w:rPr>
+        <w:t xml:space="preserve">Под основната снимка има и списък с допълнителни снимки, ако е необходимо, като на всеки един елемент от съдържанието са закачени администраторски бутони за управление на съдържанието – </w:t>
+      </w:r>
+      <w:r>
+        <w:rPr>
+          <w:sz w:val="24"/>
+          <w:szCs w:val="24"/>
+        </w:rPr>
+        <w:t>edit, delete.</w:t>
+      </w:r>
+      <w:r>
+        <w:rPr>
+          <w:sz w:val="24"/>
+          <w:szCs w:val="24"/>
+          <w:lang w:val="bg-BG"/>
+        </w:rPr>
+        <w:t xml:space="preserve"> Бутона за закупуване на билет ще бъде активен само за потребители на приложението.</w:t>
+      </w:r>
+    </w:p>
+    <w:p>
+      <w:pPr>
+        <w:pStyle w:val="ListParagraph"/>
+        <w:spacing w:after="0"/>
+        <w:ind w:left="0" w:firstLine="720"/>
+        <w:jc w:val="both"/>
+        <w:rPr>
+          <w:sz w:val="24"/>
+          <w:szCs w:val="24"/>
+          <w:lang w:val="bg-BG"/>
+        </w:rPr>
+      </w:pPr>
+      <w:r>
+        <w:rPr>
+          <w:lang w:val="bg-BG"/>
+        </w:rPr>
+        <w:t>Втората секция ще има място за коментари както и карта на местонахождението на конкретното събитие.</w:t>
+      </w:r>
+    </w:p>
+    <w:p>
+      <w:pPr>
+        <w:spacing w:after="0"/>
+        <w:ind w:firstLine="720"/>
+        <w:rPr>
+          <w:b/>
+          <w:bCs/>
+          <w:sz w:val="24"/>
+          <w:szCs w:val="24"/>
+          <w:lang w:val="bg-BG"/>
+        </w:rPr>
+      </w:pPr>
+      <w:r>
+        <w:rPr>
+          <w:b/>
+          <w:bCs/>
+          <w:sz w:val="24"/>
+          <w:szCs w:val="24"/>
+          <w:lang w:val="bg-BG"/>
+        </w:rPr>
         <w:t>Регистрация на потребител</w:t>
       </w:r>
     </w:p>
@@ -1176,6 +1572,7 @@
         <w:ind w:firstLine="720"/>
         <w:rPr>
           <w:b/>
+          <w:bCs/>
           <w:sz w:val="24"/>
           <w:szCs w:val="24"/>
           <w:lang w:val="bg-BG"/>
@@ -1195,8 +1592,8 @@
           <w:szCs w:val="24"/>
         </w:rPr>
         <w:pict>
-          <v:shape id="_x0000_i1027" type="#_x0000_t75" style="width:362.25pt;height:301.5pt">
-            <v:imagedata r:id="rId9" o:title="RegisterPage"/>
+          <v:shape id="_x0000_i1030" type="#_x0000_t75" style="width:362.25pt;height:301.5pt">
+            <v:imagedata r:id="rId11" o:title=""/>
           </v:shape>
         </w:pict>
       </w:r>
@@ -1380,24 +1777,26 @@
         <w:ind w:firstLine="720"/>
         <w:rPr>
           <w:b/>
-          <w:sz w:val="24"/>
-          <w:szCs w:val="24"/>
-          <w:lang w:val="bg-BG"/>
-        </w:rPr>
-      </w:pPr>
-      <w:r>
-        <w:rPr>
-          <w:b/>
-          <w:sz w:val="24"/>
-          <w:szCs w:val="24"/>
-          <w:lang w:val="bg-BG"/>
-        </w:rPr>
-        <w:lastRenderedPageBreak/>
+          <w:bCs/>
+          <w:sz w:val="24"/>
+          <w:szCs w:val="24"/>
+          <w:lang w:val="bg-BG"/>
+        </w:rPr>
+      </w:pPr>
+      <w:r>
+        <w:rPr>
+          <w:b/>
+          <w:bCs/>
+          <w:sz w:val="24"/>
+          <w:szCs w:val="24"/>
+          <w:lang w:val="bg-BG"/>
+        </w:rPr>
         <w:t xml:space="preserve">Вход </w:t>
       </w:r>
       <w:r>
         <w:rPr>
           <w:b/>
+          <w:bCs/>
           <w:sz w:val="24"/>
           <w:szCs w:val="24"/>
           <w:lang w:val="bg-BG"/>
@@ -1426,8 +1825,8 @@
           <w:szCs w:val="24"/>
         </w:rPr>
         <w:pict>
-          <v:shape id="_x0000_i1028" type="#_x0000_t75" style="width:325.5pt;height:4in">
-            <v:imagedata r:id="rId10" o:title="LoginPage"/>
+          <v:shape id="_x0000_i1031" type="#_x0000_t75" style="width:325.5pt;height:4in">
+            <v:imagedata r:id="rId12" o:title=""/>
           </v:shape>
         </w:pict>
       </w:r>
@@ -1573,19 +1972,20 @@
         <w:ind w:firstLine="720"/>
         <w:rPr>
           <w:b/>
-          <w:sz w:val="24"/>
-          <w:szCs w:val="24"/>
-          <w:lang w:val="bg-BG"/>
-        </w:rPr>
-      </w:pPr>
-      <w:r>
-        <w:rPr>
-          <w:b/>
-          <w:sz w:val="24"/>
-          <w:szCs w:val="24"/>
-          <w:lang w:val="bg-BG"/>
-        </w:rPr>
-        <w:lastRenderedPageBreak/>
+          <w:bCs/>
+          <w:sz w:val="24"/>
+          <w:szCs w:val="24"/>
+          <w:lang w:val="bg-BG"/>
+        </w:rPr>
+      </w:pPr>
+      <w:r>
+        <w:rPr>
+          <w:b/>
+          <w:bCs/>
+          <w:sz w:val="24"/>
+          <w:szCs w:val="24"/>
+          <w:lang w:val="bg-BG"/>
+        </w:rPr>
         <w:t>Кошница с покупки</w:t>
       </w:r>
     </w:p>
@@ -1595,32 +1995,35 @@
         <w:ind w:firstLine="720"/>
         <w:rPr>
           <w:b/>
-          <w:sz w:val="24"/>
-          <w:szCs w:val="24"/>
-          <w:lang w:val="bg-BG"/>
-        </w:rPr>
-      </w:pPr>
-    </w:p>
-    <w:p>
-      <w:pPr>
-        <w:spacing w:after="0"/>
-        <w:rPr>
-          <w:b/>
-          <w:sz w:val="24"/>
-          <w:szCs w:val="24"/>
-          <w:lang w:val="bg-BG"/>
-        </w:rPr>
-      </w:pPr>
-      <w:r>
-        <w:rPr>
-          <w:b/>
+          <w:bCs/>
+          <w:sz w:val="24"/>
+          <w:szCs w:val="24"/>
+          <w:lang w:val="bg-BG"/>
+        </w:rPr>
+      </w:pPr>
+    </w:p>
+    <w:p>
+      <w:pPr>
+        <w:spacing w:after="0"/>
+        <w:rPr>
+          <w:b/>
+          <w:bCs/>
+          <w:sz w:val="24"/>
+          <w:szCs w:val="24"/>
+          <w:lang w:val="bg-BG"/>
+        </w:rPr>
+      </w:pPr>
+      <w:r>
+        <w:rPr>
+          <w:b/>
+          <w:bCs/>
           <w:sz w:val="24"/>
           <w:szCs w:val="24"/>
           <w:lang w:val="bg-BG"/>
         </w:rPr>
         <w:pict>
-          <v:shape id="_x0000_i1029" type="#_x0000_t75" style="width:414pt;height:330pt">
-            <v:imagedata r:id="rId11" o:title="ShoppingBasketPage"/>
+          <v:shape id="_x0000_i1032" type="#_x0000_t75" style="width:414pt;height:330pt">
+            <v:imagedata r:id="rId13" o:title=""/>
           </v:shape>
         </w:pict>
       </w:r>
@@ -1709,6 +2112,69 @@
         <w:rPr>
           <w:sz w:val="24"/>
           <w:szCs w:val="24"/>
+        </w:rPr>
+      </w:pPr>
+    </w:p>
+    <w:p>
+      <w:pPr>
+        <w:rPr>
+          <w:sz w:val="24"/>
+          <w:szCs w:val="24"/>
+        </w:rPr>
+      </w:pPr>
+    </w:p>
+    <w:p>
+      <w:pPr>
+        <w:rPr>
+          <w:sz w:val="24"/>
+          <w:szCs w:val="24"/>
+        </w:rPr>
+      </w:pPr>
+    </w:p>
+    <w:p>
+      <w:pPr>
+        <w:rPr>
+          <w:sz w:val="24"/>
+          <w:szCs w:val="24"/>
+        </w:rPr>
+      </w:pPr>
+    </w:p>
+    <w:p>
+      <w:pPr>
+        <w:rPr>
+          <w:sz w:val="24"/>
+          <w:szCs w:val="24"/>
+        </w:rPr>
+      </w:pPr>
+    </w:p>
+    <w:p>
+      <w:pPr>
+        <w:rPr>
+          <w:sz w:val="24"/>
+          <w:szCs w:val="24"/>
+        </w:rPr>
+      </w:pPr>
+    </w:p>
+    <w:p>
+      <w:pPr>
+        <w:pStyle w:val="ListParagraph"/>
+        <w:spacing w:after="0"/>
+        <w:ind w:left="0"/>
+        <w:rPr>
+          <w:b/>
+          <w:bCs/>
+          <w:sz w:val="24"/>
+          <w:szCs w:val="24"/>
+          <w:lang w:val="bg-BG"/>
+        </w:rPr>
+      </w:pPr>
+    </w:p>
+    <w:p>
+      <w:pPr>
+        <w:rPr>
+          <w:sz w:val="24"/>
+          <w:szCs w:val="24"/>
+          <w:lang w:val="bg-BG"/>
         </w:rPr>
       </w:pPr>
     </w:p>
@@ -1723,8 +2189,8 @@
 </file>
 
 <file path=word/numbering.xml><?xml version="1.0" encoding="utf-8"?>
-<w:numbering xmlns:wpc="http://schemas.microsoft.com/office/word/2010/wordprocessingCanvas" xmlns:mc="http://schemas.openxmlformats.org/markup-compatibility/2006" xmlns:o="urn:schemas-microsoft-com:office:office" xmlns:r="http://schemas.openxmlformats.org/officeDocument/2006/relationships" xmlns:m="http://schemas.openxmlformats.org/officeDocument/2006/math" xmlns:v="urn:schemas-microsoft-com:vml" xmlns:wp14="http://schemas.microsoft.com/office/word/2010/wordprocessingDrawing" xmlns:wp="http://schemas.openxmlformats.org/drawingml/2006/wordprocessingDrawing" xmlns:w10="urn:schemas-microsoft-com:office:word" xmlns:w="http://schemas.openxmlformats.org/wordprocessingml/2006/main" xmlns:w14="http://schemas.microsoft.com/office/word/2010/wordml" xmlns:w15="http://schemas.microsoft.com/office/word/2012/wordml" xmlns:wpg="http://schemas.microsoft.com/office/word/2010/wordprocessingGroup" xmlns:wpi="http://schemas.microsoft.com/office/word/2010/wordprocessingInk" xmlns:wne="http://schemas.microsoft.com/office/word/2006/wordml" xmlns:wps="http://schemas.microsoft.com/office/word/2010/wordprocessingShape" mc:Ignorable="w14 w15 wp14">
-  <w:abstractNum w:abstractNumId="0" w15:restartNumberingAfterBreak="0">
+<w:numbering xmlns:ve="http://schemas.openxmlformats.org/markup-compatibility/2006" xmlns:o="urn:schemas-microsoft-com:office:office" xmlns:r="http://schemas.openxmlformats.org/officeDocument/2006/relationships" xmlns:m="http://schemas.openxmlformats.org/officeDocument/2006/math" xmlns:v="urn:schemas-microsoft-com:vml" xmlns:wp="http://schemas.openxmlformats.org/drawingml/2006/wordprocessingDrawing" xmlns:w10="urn:schemas-microsoft-com:office:word" xmlns:w="http://schemas.openxmlformats.org/wordprocessingml/2006/main" xmlns:wne="http://schemas.microsoft.com/office/word/2006/wordml">
+  <w:abstractNum w:abstractNumId="0">
     <w:nsid w:val="4D4526E6"/>
     <w:multiLevelType w:val="hybridMultilevel"/>
     <w:tmpl w:val="5D086D1A"/>
@@ -1737,10 +2203,10 @@
         <w:ind w:left="360" w:hanging="360"/>
       </w:pPr>
       <w:rPr>
-        <w:rFonts w:ascii="Symbol" w:hAnsi="Symbol" w:hint="default"/>
+        <w:rFonts w:ascii="Symbol" w:hAnsi="Symbol" w:cs="Symbol" w:hint="default"/>
       </w:rPr>
     </w:lvl>
-    <w:lvl w:ilvl="1" w:tplc="04090003" w:tentative="1">
+    <w:lvl w:ilvl="1" w:tplc="04090003">
       <w:start w:val="1"/>
       <w:numFmt w:val="bullet"/>
       <w:lvlText w:val="o"/>
@@ -1752,7 +2218,7 @@
         <w:rFonts w:ascii="Courier New" w:hAnsi="Courier New" w:cs="Courier New" w:hint="default"/>
       </w:rPr>
     </w:lvl>
-    <w:lvl w:ilvl="2" w:tplc="04090005" w:tentative="1">
+    <w:lvl w:ilvl="2" w:tplc="04090005">
       <w:start w:val="1"/>
       <w:numFmt w:val="bullet"/>
       <w:lvlText w:val=""/>
@@ -1761,10 +2227,10 @@
         <w:ind w:left="1800" w:hanging="360"/>
       </w:pPr>
       <w:rPr>
-        <w:rFonts w:ascii="Wingdings" w:hAnsi="Wingdings" w:hint="default"/>
+        <w:rFonts w:ascii="Wingdings" w:hAnsi="Wingdings" w:cs="Wingdings" w:hint="default"/>
       </w:rPr>
     </w:lvl>
-    <w:lvl w:ilvl="3" w:tplc="04090001" w:tentative="1">
+    <w:lvl w:ilvl="3" w:tplc="04090001">
       <w:start w:val="1"/>
       <w:numFmt w:val="bullet"/>
       <w:lvlText w:val=""/>
@@ -1773,10 +2239,10 @@
         <w:ind w:left="2520" w:hanging="360"/>
       </w:pPr>
       <w:rPr>
-        <w:rFonts w:ascii="Symbol" w:hAnsi="Symbol" w:hint="default"/>
+        <w:rFonts w:ascii="Symbol" w:hAnsi="Symbol" w:cs="Symbol" w:hint="default"/>
       </w:rPr>
     </w:lvl>
-    <w:lvl w:ilvl="4" w:tplc="04090003" w:tentative="1">
+    <w:lvl w:ilvl="4" w:tplc="04090003">
       <w:start w:val="1"/>
       <w:numFmt w:val="bullet"/>
       <w:lvlText w:val="o"/>
@@ -1788,7 +2254,7 @@
         <w:rFonts w:ascii="Courier New" w:hAnsi="Courier New" w:cs="Courier New" w:hint="default"/>
       </w:rPr>
     </w:lvl>
-    <w:lvl w:ilvl="5" w:tplc="04090005" w:tentative="1">
+    <w:lvl w:ilvl="5" w:tplc="04090005">
       <w:start w:val="1"/>
       <w:numFmt w:val="bullet"/>
       <w:lvlText w:val=""/>
@@ -1797,10 +2263,10 @@
         <w:ind w:left="3960" w:hanging="360"/>
       </w:pPr>
       <w:rPr>
-        <w:rFonts w:ascii="Wingdings" w:hAnsi="Wingdings" w:hint="default"/>
+        <w:rFonts w:ascii="Wingdings" w:hAnsi="Wingdings" w:cs="Wingdings" w:hint="default"/>
       </w:rPr>
     </w:lvl>
-    <w:lvl w:ilvl="6" w:tplc="04090001" w:tentative="1">
+    <w:lvl w:ilvl="6" w:tplc="04090001">
       <w:start w:val="1"/>
       <w:numFmt w:val="bullet"/>
       <w:lvlText w:val=""/>
@@ -1809,10 +2275,10 @@
         <w:ind w:left="4680" w:hanging="360"/>
       </w:pPr>
       <w:rPr>
-        <w:rFonts w:ascii="Symbol" w:hAnsi="Symbol" w:hint="default"/>
+        <w:rFonts w:ascii="Symbol" w:hAnsi="Symbol" w:cs="Symbol" w:hint="default"/>
       </w:rPr>
     </w:lvl>
-    <w:lvl w:ilvl="7" w:tplc="04090003" w:tentative="1">
+    <w:lvl w:ilvl="7" w:tplc="04090003">
       <w:start w:val="1"/>
       <w:numFmt w:val="bullet"/>
       <w:lvlText w:val="o"/>
@@ -1824,7 +2290,7 @@
         <w:rFonts w:ascii="Courier New" w:hAnsi="Courier New" w:cs="Courier New" w:hint="default"/>
       </w:rPr>
     </w:lvl>
-    <w:lvl w:ilvl="8" w:tplc="04090005" w:tentative="1">
+    <w:lvl w:ilvl="8" w:tplc="04090005">
       <w:start w:val="1"/>
       <w:numFmt w:val="bullet"/>
       <w:lvlText w:val=""/>
@@ -1833,11 +2299,11 @@
         <w:ind w:left="6120" w:hanging="360"/>
       </w:pPr>
       <w:rPr>
-        <w:rFonts w:ascii="Wingdings" w:hAnsi="Wingdings" w:hint="default"/>
+        <w:rFonts w:ascii="Wingdings" w:hAnsi="Wingdings" w:cs="Wingdings" w:hint="default"/>
       </w:rPr>
     </w:lvl>
   </w:abstractNum>
-  <w:abstractNum w:abstractNumId="1" w15:restartNumberingAfterBreak="0">
+  <w:abstractNum w:abstractNumId="1">
     <w:nsid w:val="55B5513C"/>
     <w:multiLevelType w:val="hybridMultilevel"/>
     <w:tmpl w:val="421A7384"/>
@@ -1850,10 +2316,10 @@
         <w:ind w:left="360" w:hanging="360"/>
       </w:pPr>
       <w:rPr>
-        <w:rFonts w:ascii="Wingdings" w:hAnsi="Wingdings" w:hint="default"/>
+        <w:rFonts w:ascii="Wingdings" w:hAnsi="Wingdings" w:cs="Wingdings" w:hint="default"/>
       </w:rPr>
     </w:lvl>
-    <w:lvl w:ilvl="1" w:tplc="04090003" w:tentative="1">
+    <w:lvl w:ilvl="1" w:tplc="04090003">
       <w:start w:val="1"/>
       <w:numFmt w:val="bullet"/>
       <w:lvlText w:val="o"/>
@@ -1865,7 +2331,7 @@
         <w:rFonts w:ascii="Courier New" w:hAnsi="Courier New" w:cs="Courier New" w:hint="default"/>
       </w:rPr>
     </w:lvl>
-    <w:lvl w:ilvl="2" w:tplc="04090005" w:tentative="1">
+    <w:lvl w:ilvl="2" w:tplc="04090005">
       <w:start w:val="1"/>
       <w:numFmt w:val="bullet"/>
       <w:lvlText w:val=""/>
@@ -1874,10 +2340,10 @@
         <w:ind w:left="1800" w:hanging="360"/>
       </w:pPr>
       <w:rPr>
-        <w:rFonts w:ascii="Wingdings" w:hAnsi="Wingdings" w:hint="default"/>
+        <w:rFonts w:ascii="Wingdings" w:hAnsi="Wingdings" w:cs="Wingdings" w:hint="default"/>
       </w:rPr>
     </w:lvl>
-    <w:lvl w:ilvl="3" w:tplc="04090001" w:tentative="1">
+    <w:lvl w:ilvl="3" w:tplc="04090001">
       <w:start w:val="1"/>
       <w:numFmt w:val="bullet"/>
       <w:lvlText w:val=""/>
@@ -1886,10 +2352,10 @@
         <w:ind w:left="2520" w:hanging="360"/>
       </w:pPr>
       <w:rPr>
-        <w:rFonts w:ascii="Symbol" w:hAnsi="Symbol" w:hint="default"/>
+        <w:rFonts w:ascii="Symbol" w:hAnsi="Symbol" w:cs="Symbol" w:hint="default"/>
       </w:rPr>
     </w:lvl>
-    <w:lvl w:ilvl="4" w:tplc="04090003" w:tentative="1">
+    <w:lvl w:ilvl="4" w:tplc="04090003">
       <w:start w:val="1"/>
       <w:numFmt w:val="bullet"/>
       <w:lvlText w:val="o"/>
@@ -1901,7 +2367,7 @@
         <w:rFonts w:ascii="Courier New" w:hAnsi="Courier New" w:cs="Courier New" w:hint="default"/>
       </w:rPr>
     </w:lvl>
-    <w:lvl w:ilvl="5" w:tplc="04090005" w:tentative="1">
+    <w:lvl w:ilvl="5" w:tplc="04090005">
       <w:start w:val="1"/>
       <w:numFmt w:val="bullet"/>
       <w:lvlText w:val=""/>
@@ -1910,10 +2376,10 @@
         <w:ind w:left="3960" w:hanging="360"/>
       </w:pPr>
       <w:rPr>
-        <w:rFonts w:ascii="Wingdings" w:hAnsi="Wingdings" w:hint="default"/>
+        <w:rFonts w:ascii="Wingdings" w:hAnsi="Wingdings" w:cs="Wingdings" w:hint="default"/>
       </w:rPr>
     </w:lvl>
-    <w:lvl w:ilvl="6" w:tplc="04090001" w:tentative="1">
+    <w:lvl w:ilvl="6" w:tplc="04090001">
       <w:start w:val="1"/>
       <w:numFmt w:val="bullet"/>
       <w:lvlText w:val=""/>
@@ -1922,10 +2388,10 @@
         <w:ind w:left="4680" w:hanging="360"/>
       </w:pPr>
       <w:rPr>
-        <w:rFonts w:ascii="Symbol" w:hAnsi="Symbol" w:hint="default"/>
+        <w:rFonts w:ascii="Symbol" w:hAnsi="Symbol" w:cs="Symbol" w:hint="default"/>
       </w:rPr>
     </w:lvl>
-    <w:lvl w:ilvl="7" w:tplc="04090003" w:tentative="1">
+    <w:lvl w:ilvl="7" w:tplc="04090003">
       <w:start w:val="1"/>
       <w:numFmt w:val="bullet"/>
       <w:lvlText w:val="o"/>
@@ -1937,7 +2403,7 @@
         <w:rFonts w:ascii="Courier New" w:hAnsi="Courier New" w:cs="Courier New" w:hint="default"/>
       </w:rPr>
     </w:lvl>
-    <w:lvl w:ilvl="8" w:tplc="04090005" w:tentative="1">
+    <w:lvl w:ilvl="8" w:tplc="04090005">
       <w:start w:val="1"/>
       <w:numFmt w:val="bullet"/>
       <w:lvlText w:val=""/>
@@ -1946,7 +2412,7 @@
         <w:ind w:left="6120" w:hanging="360"/>
       </w:pPr>
       <w:rPr>
-        <w:rFonts w:ascii="Wingdings" w:hAnsi="Wingdings" w:hint="default"/>
+        <w:rFonts w:ascii="Wingdings" w:hAnsi="Wingdings" w:cs="Wingdings" w:hint="default"/>
       </w:rPr>
     </w:lvl>
   </w:abstractNum>
@@ -1960,410 +2426,179 @@
 </file>
 
 <file path=word/styles.xml><?xml version="1.0" encoding="utf-8"?>
-<w:styles xmlns:mc="http://schemas.openxmlformats.org/markup-compatibility/2006" xmlns:r="http://schemas.openxmlformats.org/officeDocument/2006/relationships" xmlns:w="http://schemas.openxmlformats.org/wordprocessingml/2006/main" xmlns:w14="http://schemas.microsoft.com/office/word/2010/wordml" xmlns:w15="http://schemas.microsoft.com/office/word/2012/wordml" mc:Ignorable="w14 w15">
+<w:styles xmlns:r="http://schemas.openxmlformats.org/officeDocument/2006/relationships" xmlns:w="http://schemas.openxmlformats.org/wordprocessingml/2006/main">
   <w:docDefaults>
     <w:rPrDefault>
       <w:rPr>
-        <w:rFonts w:asciiTheme="minorHAnsi" w:eastAsiaTheme="minorHAnsi" w:hAnsiTheme="minorHAnsi" w:cstheme="minorBidi"/>
+        <w:rFonts w:ascii="Calibri" w:eastAsia="Calibri" w:hAnsi="Calibri" w:cs="Times New Roman"/>
         <w:sz w:val="22"/>
         <w:szCs w:val="22"/>
         <w:lang w:val="en-US" w:eastAsia="en-US" w:bidi="ar-SA"/>
       </w:rPr>
     </w:rPrDefault>
-    <w:pPrDefault>
-      <w:pPr>
-        <w:spacing w:after="160" w:line="259" w:lineRule="auto"/>
-      </w:pPr>
-    </w:pPrDefault>
+    <w:pPrDefault/>
   </w:docDefaults>
-  <w:latentStyles w:defLockedState="0" w:defUIPriority="99" w:defSemiHidden="0" w:defUnhideWhenUsed="0" w:defQFormat="0" w:count="371">
-    <w:lsdException w:name="Normal" w:uiPriority="0" w:qFormat="1"/>
-    <w:lsdException w:name="heading 1" w:uiPriority="9" w:qFormat="1"/>
-    <w:lsdException w:name="heading 2" w:semiHidden="1" w:uiPriority="9" w:unhideWhenUsed="1" w:qFormat="1"/>
-    <w:lsdException w:name="heading 3" w:semiHidden="1" w:uiPriority="9" w:unhideWhenUsed="1" w:qFormat="1"/>
-    <w:lsdException w:name="heading 4" w:semiHidden="1" w:uiPriority="9" w:unhideWhenUsed="1" w:qFormat="1"/>
-    <w:lsdException w:name="heading 5" w:semiHidden="1" w:uiPriority="9" w:unhideWhenUsed="1" w:qFormat="1"/>
-    <w:lsdException w:name="heading 6" w:semiHidden="1" w:uiPriority="9" w:unhideWhenUsed="1" w:qFormat="1"/>
-    <w:lsdException w:name="heading 7" w:semiHidden="1" w:uiPriority="9" w:unhideWhenUsed="1" w:qFormat="1"/>
-    <w:lsdException w:name="heading 8" w:semiHidden="1" w:uiPriority="9" w:unhideWhenUsed="1" w:qFormat="1"/>
-    <w:lsdException w:name="heading 9" w:semiHidden="1" w:uiPriority="9" w:unhideWhenUsed="1" w:qFormat="1"/>
-    <w:lsdException w:name="index 1" w:semiHidden="1" w:unhideWhenUsed="1"/>
-    <w:lsdException w:name="index 2" w:semiHidden="1" w:unhideWhenUsed="1"/>
-    <w:lsdException w:name="index 3" w:semiHidden="1" w:unhideWhenUsed="1"/>
-    <w:lsdException w:name="index 4" w:semiHidden="1" w:unhideWhenUsed="1"/>
-    <w:lsdException w:name="index 5" w:semiHidden="1" w:unhideWhenUsed="1"/>
-    <w:lsdException w:name="index 6" w:semiHidden="1" w:unhideWhenUsed="1"/>
-    <w:lsdException w:name="index 7" w:semiHidden="1" w:unhideWhenUsed="1"/>
-    <w:lsdException w:name="index 8" w:semiHidden="1" w:unhideWhenUsed="1"/>
-    <w:lsdException w:name="index 9" w:semiHidden="1" w:unhideWhenUsed="1"/>
-    <w:lsdException w:name="toc 1" w:semiHidden="1" w:uiPriority="39" w:unhideWhenUsed="1"/>
-    <w:lsdException w:name="toc 2" w:semiHidden="1" w:uiPriority="39" w:unhideWhenUsed="1"/>
-    <w:lsdException w:name="toc 3" w:semiHidden="1" w:uiPriority="39" w:unhideWhenUsed="1"/>
-    <w:lsdException w:name="toc 4" w:semiHidden="1" w:uiPriority="39" w:unhideWhenUsed="1"/>
-    <w:lsdException w:name="toc 5" w:semiHidden="1" w:uiPriority="39" w:unhideWhenUsed="1"/>
-    <w:lsdException w:name="toc 6" w:semiHidden="1" w:uiPriority="39" w:unhideWhenUsed="1"/>
-    <w:lsdException w:name="toc 7" w:semiHidden="1" w:uiPriority="39" w:unhideWhenUsed="1"/>
-    <w:lsdException w:name="toc 8" w:semiHidden="1" w:uiPriority="39" w:unhideWhenUsed="1"/>
-    <w:lsdException w:name="toc 9" w:semiHidden="1" w:uiPriority="39" w:unhideWhenUsed="1"/>
-    <w:lsdException w:name="Normal Indent" w:semiHidden="1" w:unhideWhenUsed="1"/>
-    <w:lsdException w:name="footnote text" w:semiHidden="1" w:unhideWhenUsed="1"/>
-    <w:lsdException w:name="annotation text" w:semiHidden="1" w:unhideWhenUsed="1"/>
-    <w:lsdException w:name="header" w:semiHidden="1" w:unhideWhenUsed="1"/>
-    <w:lsdException w:name="footer" w:semiHidden="1" w:unhideWhenUsed="1"/>
-    <w:lsdException w:name="index heading" w:semiHidden="1" w:unhideWhenUsed="1"/>
-    <w:lsdException w:name="caption" w:semiHidden="1" w:uiPriority="35" w:unhideWhenUsed="1" w:qFormat="1"/>
-    <w:lsdException w:name="table of figures" w:semiHidden="1" w:unhideWhenUsed="1"/>
-    <w:lsdException w:name="envelope address" w:semiHidden="1" w:unhideWhenUsed="1"/>
-    <w:lsdException w:name="envelope return" w:semiHidden="1" w:unhideWhenUsed="1"/>
-    <w:lsdException w:name="footnote reference" w:semiHidden="1" w:unhideWhenUsed="1"/>
-    <w:lsdException w:name="annotation reference" w:semiHidden="1" w:unhideWhenUsed="1"/>
-    <w:lsdException w:name="line number" w:semiHidden="1" w:unhideWhenUsed="1"/>
-    <w:lsdException w:name="page number" w:semiHidden="1" w:unhideWhenUsed="1"/>
-    <w:lsdException w:name="endnote reference" w:semiHidden="1" w:unhideWhenUsed="1"/>
-    <w:lsdException w:name="endnote text" w:semiHidden="1" w:unhideWhenUsed="1"/>
-    <w:lsdException w:name="table of authorities" w:semiHidden="1" w:unhideWhenUsed="1"/>
-    <w:lsdException w:name="macro" w:semiHidden="1" w:unhideWhenUsed="1"/>
-    <w:lsdException w:name="toa heading" w:semiHidden="1" w:unhideWhenUsed="1"/>
-    <w:lsdException w:name="List" w:semiHidden="1" w:unhideWhenUsed="1"/>
-    <w:lsdException w:name="List Bullet" w:semiHidden="1" w:unhideWhenUsed="1"/>
-    <w:lsdException w:name="List Number" w:semiHidden="1" w:unhideWhenUsed="1"/>
-    <w:lsdException w:name="List 2" w:semiHidden="1" w:unhideWhenUsed="1"/>
-    <w:lsdException w:name="List 3" w:semiHidden="1" w:unhideWhenUsed="1"/>
-    <w:lsdException w:name="List 4" w:semiHidden="1" w:unhideWhenUsed="1"/>
-    <w:lsdException w:name="List 5" w:semiHidden="1" w:unhideWhenUsed="1"/>
-    <w:lsdException w:name="List Bullet 2" w:semiHidden="1" w:unhideWhenUsed="1"/>
-    <w:lsdException w:name="List Bullet 3" w:semiHidden="1" w:unhideWhenUsed="1"/>
-    <w:lsdException w:name="List Bullet 4" w:semiHidden="1" w:unhideWhenUsed="1"/>
-    <w:lsdException w:name="List Bullet 5" w:semiHidden="1" w:unhideWhenUsed="1"/>
-    <w:lsdException w:name="List Number 2" w:semiHidden="1" w:unhideWhenUsed="1"/>
-    <w:lsdException w:name="List Number 3" w:semiHidden="1" w:unhideWhenUsed="1"/>
-    <w:lsdException w:name="List Number 4" w:semiHidden="1" w:unhideWhenUsed="1"/>
-    <w:lsdException w:name="List Number 5" w:semiHidden="1" w:unhideWhenUsed="1"/>
-    <w:lsdException w:name="Title" w:uiPriority="10" w:qFormat="1"/>
-    <w:lsdException w:name="Closing" w:semiHidden="1" w:unhideWhenUsed="1"/>
-    <w:lsdException w:name="Signature" w:semiHidden="1" w:unhideWhenUsed="1"/>
-    <w:lsdException w:name="Default Paragraph Font" w:semiHidden="1" w:uiPriority="1" w:unhideWhenUsed="1"/>
-    <w:lsdException w:name="Body Text" w:semiHidden="1" w:unhideWhenUsed="1"/>
-    <w:lsdException w:name="Body Text Indent" w:semiHidden="1" w:unhideWhenUsed="1"/>
-    <w:lsdException w:name="List Continue" w:semiHidden="1" w:unhideWhenUsed="1"/>
-    <w:lsdException w:name="List Continue 2" w:semiHidden="1" w:unhideWhenUsed="1"/>
-    <w:lsdException w:name="List Continue 3" w:semiHidden="1" w:unhideWhenUsed="1"/>
-    <w:lsdException w:name="List Continue 4" w:semiHidden="1" w:unhideWhenUsed="1"/>
-    <w:lsdException w:name="List Continue 5" w:semiHidden="1" w:unhideWhenUsed="1"/>
-    <w:lsdException w:name="Message Header" w:semiHidden="1" w:unhideWhenUsed="1"/>
-    <w:lsdException w:name="Subtitle" w:uiPriority="11" w:qFormat="1"/>
-    <w:lsdException w:name="Salutation" w:semiHidden="1" w:unhideWhenUsed="1"/>
-    <w:lsdException w:name="Date" w:semiHidden="1" w:unhideWhenUsed="1"/>
-    <w:lsdException w:name="Body Text First Indent" w:semiHidden="1" w:unhideWhenUsed="1"/>
-    <w:lsdException w:name="Body Text First Indent 2" w:semiHidden="1" w:unhideWhenUsed="1"/>
-    <w:lsdException w:name="Note Heading" w:semiHidden="1" w:unhideWhenUsed="1"/>
-    <w:lsdException w:name="Body Text 2" w:semiHidden="1" w:unhideWhenUsed="1"/>
-    <w:lsdException w:name="Body Text 3" w:semiHidden="1" w:unhideWhenUsed="1"/>
-    <w:lsdException w:name="Body Text Indent 2" w:semiHidden="1" w:unhideWhenUsed="1"/>
-    <w:lsdException w:name="Body Text Indent 3" w:semiHidden="1" w:unhideWhenUsed="1"/>
-    <w:lsdException w:name="Block Text" w:semiHidden="1" w:unhideWhenUsed="1"/>
-    <w:lsdException w:name="Hyperlink" w:semiHidden="1" w:unhideWhenUsed="1"/>
-    <w:lsdException w:name="FollowedHyperlink" w:semiHidden="1" w:unhideWhenUsed="1"/>
-    <w:lsdException w:name="Strong" w:uiPriority="22" w:qFormat="1"/>
-    <w:lsdException w:name="Emphasis" w:uiPriority="20" w:qFormat="1"/>
-    <w:lsdException w:name="Document Map" w:semiHidden="1" w:unhideWhenUsed="1"/>
-    <w:lsdException w:name="Plain Text" w:semiHidden="1" w:unhideWhenUsed="1"/>
-    <w:lsdException w:name="E-mail Signature" w:semiHidden="1" w:unhideWhenUsed="1"/>
-    <w:lsdException w:name="HTML Top of Form" w:semiHidden="1" w:unhideWhenUsed="1"/>
-    <w:lsdException w:name="HTML Bottom of Form" w:semiHidden="1" w:unhideWhenUsed="1"/>
-    <w:lsdException w:name="Normal (Web)" w:semiHidden="1" w:unhideWhenUsed="1"/>
-    <w:lsdException w:name="HTML Acronym" w:semiHidden="1" w:unhideWhenUsed="1"/>
-    <w:lsdException w:name="HTML Address" w:semiHidden="1" w:unhideWhenUsed="1"/>
-    <w:lsdException w:name="HTML Cite" w:semiHidden="1" w:unhideWhenUsed="1"/>
-    <w:lsdException w:name="HTML Code" w:semiHidden="1" w:unhideWhenUsed="1"/>
-    <w:lsdException w:name="HTML Definition" w:semiHidden="1" w:unhideWhenUsed="1"/>
-    <w:lsdException w:name="HTML Keyboard" w:semiHidden="1" w:unhideWhenUsed="1"/>
-    <w:lsdException w:name="HTML Preformatted" w:semiHidden="1" w:unhideWhenUsed="1"/>
-    <w:lsdException w:name="HTML Sample" w:semiHidden="1" w:unhideWhenUsed="1"/>
-    <w:lsdException w:name="HTML Typewriter" w:semiHidden="1" w:unhideWhenUsed="1"/>
-    <w:lsdException w:name="HTML Variable" w:semiHidden="1" w:unhideWhenUsed="1"/>
-    <w:lsdException w:name="Normal Table" w:semiHidden="1" w:unhideWhenUsed="1"/>
-    <w:lsdException w:name="annotation subject" w:semiHidden="1" w:unhideWhenUsed="1"/>
-    <w:lsdException w:name="No List" w:semiHidden="1" w:unhideWhenUsed="1"/>
-    <w:lsdException w:name="Outline List 1" w:semiHidden="1" w:unhideWhenUsed="1"/>
-    <w:lsdException w:name="Outline List 2" w:semiHidden="1" w:unhideWhenUsed="1"/>
-    <w:lsdException w:name="Outline List 3" w:semiHidden="1" w:unhideWhenUsed="1"/>
-    <w:lsdException w:name="Table Simple 1" w:semiHidden="1" w:unhideWhenUsed="1"/>
-    <w:lsdException w:name="Table Simple 2" w:semiHidden="1" w:unhideWhenUsed="1"/>
-    <w:lsdException w:name="Table Simple 3" w:semiHidden="1" w:unhideWhenUsed="1"/>
-    <w:lsdException w:name="Table Classic 1" w:semiHidden="1" w:unhideWhenUsed="1"/>
-    <w:lsdException w:name="Table Classic 2" w:semiHidden="1" w:unhideWhenUsed="1"/>
-    <w:lsdException w:name="Table Classic 3" w:semiHidden="1" w:unhideWhenUsed="1"/>
-    <w:lsdException w:name="Table Classic 4" w:semiHidden="1" w:unhideWhenUsed="1"/>
-    <w:lsdException w:name="Table Colorful 1" w:semiHidden="1" w:unhideWhenUsed="1"/>
-    <w:lsdException w:name="Table Colorful 2" w:semiHidden="1" w:unhideWhenUsed="1"/>
-    <w:lsdException w:name="Table Colorful 3" w:semiHidden="1" w:unhideWhenUsed="1"/>
-    <w:lsdException w:name="Table Columns 1" w:semiHidden="1" w:unhideWhenUsed="1"/>
-    <w:lsdException w:name="Table Columns 2" w:semiHidden="1" w:unhideWhenUsed="1"/>
-    <w:lsdException w:name="Table Columns 3" w:semiHidden="1" w:unhideWhenUsed="1"/>
-    <w:lsdException w:name="Table Columns 4" w:semiHidden="1" w:unhideWhenUsed="1"/>
-    <w:lsdException w:name="Table Columns 5" w:semiHidden="1" w:unhideWhenUsed="1"/>
-    <w:lsdException w:name="Table Grid 1" w:semiHidden="1" w:unhideWhenUsed="1"/>
-    <w:lsdException w:name="Table Grid 2" w:semiHidden="1" w:unhideWhenUsed="1"/>
-    <w:lsdException w:name="Table Grid 3" w:semiHidden="1" w:unhideWhenUsed="1"/>
-    <w:lsdException w:name="Table Grid 4" w:semiHidden="1" w:unhideWhenUsed="1"/>
-    <w:lsdException w:name="Table Grid 5" w:semiHidden="1" w:unhideWhenUsed="1"/>
-    <w:lsdException w:name="Table Grid 6" w:semiHidden="1" w:unhideWhenUsed="1"/>
-    <w:lsdException w:name="Table Grid 7" w:semiHidden="1" w:unhideWhenUsed="1"/>
-    <w:lsdException w:name="Table Grid 8" w:semiHidden="1" w:unhideWhenUsed="1"/>
-    <w:lsdException w:name="Table List 1" w:semiHidden="1" w:unhideWhenUsed="1"/>
-    <w:lsdException w:name="Table List 2" w:semiHidden="1" w:unhideWhenUsed="1"/>
-    <w:lsdException w:name="Table List 3" w:semiHidden="1" w:unhideWhenUsed="1"/>
-    <w:lsdException w:name="Table List 4" w:semiHidden="1" w:unhideWhenUsed="1"/>
-    <w:lsdException w:name="Table List 5" w:semiHidden="1" w:unhideWhenUsed="1"/>
-    <w:lsdException w:name="Table List 6" w:semiHidden="1" w:unhideWhenUsed="1"/>
-    <w:lsdException w:name="Table List 7" w:semiHidden="1" w:unhideWhenUsed="1"/>
-    <w:lsdException w:name="Table List 8" w:semiHidden="1" w:unhideWhenUsed="1"/>
-    <w:lsdException w:name="Table 3D effects 1" w:semiHidden="1" w:unhideWhenUsed="1"/>
-    <w:lsdException w:name="Table 3D effects 2" w:semiHidden="1" w:unhideWhenUsed="1"/>
-    <w:lsdException w:name="Table 3D effects 3" w:semiHidden="1" w:unhideWhenUsed="1"/>
-    <w:lsdException w:name="Table Contemporary" w:semiHidden="1" w:unhideWhenUsed="1"/>
-    <w:lsdException w:name="Table Elegant" w:semiHidden="1" w:unhideWhenUsed="1"/>
-    <w:lsdException w:name="Table Professional" w:semiHidden="1" w:unhideWhenUsed="1"/>
-    <w:lsdException w:name="Table Subtle 1" w:semiHidden="1" w:unhideWhenUsed="1"/>
-    <w:lsdException w:name="Table Subtle 2" w:semiHidden="1" w:unhideWhenUsed="1"/>
-    <w:lsdException w:name="Table Web 1" w:semiHidden="1" w:unhideWhenUsed="1"/>
-    <w:lsdException w:name="Table Web 2" w:semiHidden="1" w:unhideWhenUsed="1"/>
-    <w:lsdException w:name="Table Web 3" w:semiHidden="1" w:unhideWhenUsed="1"/>
-    <w:lsdException w:name="Balloon Text" w:semiHidden="1" w:unhideWhenUsed="1"/>
-    <w:lsdException w:name="Table Grid" w:uiPriority="39"/>
-    <w:lsdException w:name="Table Theme" w:semiHidden="1" w:unhideWhenUsed="1"/>
-    <w:lsdException w:name="Placeholder Text" w:semiHidden="1"/>
-    <w:lsdException w:name="No Spacing" w:uiPriority="1" w:qFormat="1"/>
-    <w:lsdException w:name="Light Shading" w:uiPriority="60"/>
-    <w:lsdException w:name="Light List" w:uiPriority="61"/>
-    <w:lsdException w:name="Light Grid" w:uiPriority="62"/>
-    <w:lsdException w:name="Medium Shading 1" w:uiPriority="63"/>
-    <w:lsdException w:name="Medium Shading 2" w:uiPriority="64"/>
-    <w:lsdException w:name="Medium List 1" w:uiPriority="65"/>
-    <w:lsdException w:name="Medium List 2" w:uiPriority="66"/>
-    <w:lsdException w:name="Medium Grid 1" w:uiPriority="67"/>
-    <w:lsdException w:name="Medium Grid 2" w:uiPriority="68"/>
-    <w:lsdException w:name="Medium Grid 3" w:uiPriority="69"/>
-    <w:lsdException w:name="Dark List" w:uiPriority="70"/>
-    <w:lsdException w:name="Colorful Shading" w:uiPriority="71"/>
-    <w:lsdException w:name="Colorful List" w:uiPriority="72"/>
-    <w:lsdException w:name="Colorful Grid" w:uiPriority="73"/>
-    <w:lsdException w:name="Light Shading Accent 1" w:uiPriority="60"/>
-    <w:lsdException w:name="Light List Accent 1" w:uiPriority="61"/>
-    <w:lsdException w:name="Light Grid Accent 1" w:uiPriority="62"/>
-    <w:lsdException w:name="Medium Shading 1 Accent 1" w:uiPriority="63"/>
-    <w:lsdException w:name="Medium Shading 2 Accent 1" w:uiPriority="64"/>
-    <w:lsdException w:name="Medium List 1 Accent 1" w:uiPriority="65"/>
-    <w:lsdException w:name="Revision" w:semiHidden="1"/>
-    <w:lsdException w:name="List Paragraph" w:uiPriority="34" w:qFormat="1"/>
-    <w:lsdException w:name="Quote" w:uiPriority="29" w:qFormat="1"/>
-    <w:lsdException w:name="Intense Quote" w:uiPriority="30" w:qFormat="1"/>
-    <w:lsdException w:name="Medium List 2 Accent 1" w:uiPriority="66"/>
-    <w:lsdException w:name="Medium Grid 1 Accent 1" w:uiPriority="67"/>
-    <w:lsdException w:name="Medium Grid 2 Accent 1" w:uiPriority="68"/>
-    <w:lsdException w:name="Medium Grid 3 Accent 1" w:uiPriority="69"/>
-    <w:lsdException w:name="Dark List Accent 1" w:uiPriority="70"/>
-    <w:lsdException w:name="Colorful Shading Accent 1" w:uiPriority="71"/>
-    <w:lsdException w:name="Colorful List Accent 1" w:uiPriority="72"/>
-    <w:lsdException w:name="Colorful Grid Accent 1" w:uiPriority="73"/>
-    <w:lsdException w:name="Light Shading Accent 2" w:uiPriority="60"/>
-    <w:lsdException w:name="Light List Accent 2" w:uiPriority="61"/>
-    <w:lsdException w:name="Light Grid Accent 2" w:uiPriority="62"/>
-    <w:lsdException w:name="Medium Shading 1 Accent 2" w:uiPriority="63"/>
-    <w:lsdException w:name="Medium Shading 2 Accent 2" w:uiPriority="64"/>
-    <w:lsdException w:name="Medium List 1 Accent 2" w:uiPriority="65"/>
-    <w:lsdException w:name="Medium List 2 Accent 2" w:uiPriority="66"/>
-    <w:lsdException w:name="Medium Grid 1 Accent 2" w:uiPriority="67"/>
-    <w:lsdException w:name="Medium Grid 2 Accent 2" w:uiPriority="68"/>
-    <w:lsdException w:name="Medium Grid 3 Accent 2" w:uiPriority="69"/>
-    <w:lsdException w:name="Dark List Accent 2" w:uiPriority="70"/>
-    <w:lsdException w:name="Colorful Shading Accent 2" w:uiPriority="71"/>
-    <w:lsdException w:name="Colorful List Accent 2" w:uiPriority="72"/>
-    <w:lsdException w:name="Colorful Grid Accent 2" w:uiPriority="73"/>
-    <w:lsdException w:name="Light Shading Accent 3" w:uiPriority="60"/>
-    <w:lsdException w:name="Light List Accent 3" w:uiPriority="61"/>
-    <w:lsdException w:name="Light Grid Accent 3" w:uiPriority="62"/>
-    <w:lsdException w:name="Medium Shading 1 Accent 3" w:uiPriority="63"/>
-    <w:lsdException w:name="Medium Shading 2 Accent 3" w:uiPriority="64"/>
-    <w:lsdException w:name="Medium List 1 Accent 3" w:uiPriority="65"/>
-    <w:lsdException w:name="Medium List 2 Accent 3" w:uiPriority="66"/>
-    <w:lsdException w:name="Medium Grid 1 Accent 3" w:uiPriority="67"/>
-    <w:lsdException w:name="Medium Grid 2 Accent 3" w:uiPriority="68"/>
-    <w:lsdException w:name="Medium Grid 3 Accent 3" w:uiPriority="69"/>
-    <w:lsdException w:name="Dark List Accent 3" w:uiPriority="70"/>
-    <w:lsdException w:name="Colorful Shading Accent 3" w:uiPriority="71"/>
-    <w:lsdException w:name="Colorful List Accent 3" w:uiPriority="72"/>
-    <w:lsdException w:name="Colorful Grid Accent 3" w:uiPriority="73"/>
-    <w:lsdException w:name="Light Shading Accent 4" w:uiPriority="60"/>
-    <w:lsdException w:name="Light List Accent 4" w:uiPriority="61"/>
-    <w:lsdException w:name="Light Grid Accent 4" w:uiPriority="62"/>
-    <w:lsdException w:name="Medium Shading 1 Accent 4" w:uiPriority="63"/>
-    <w:lsdException w:name="Medium Shading 2 Accent 4" w:uiPriority="64"/>
-    <w:lsdException w:name="Medium List 1 Accent 4" w:uiPriority="65"/>
-    <w:lsdException w:name="Medium List 2 Accent 4" w:uiPriority="66"/>
-    <w:lsdException w:name="Medium Grid 1 Accent 4" w:uiPriority="67"/>
-    <w:lsdException w:name="Medium Grid 2 Accent 4" w:uiPriority="68"/>
-    <w:lsdException w:name="Medium Grid 3 Accent 4" w:uiPriority="69"/>
-    <w:lsdException w:name="Dark List Accent 4" w:uiPriority="70"/>
-    <w:lsdException w:name="Colorful Shading Accent 4" w:uiPriority="71"/>
-    <w:lsdException w:name="Colorful List Accent 4" w:uiPriority="72"/>
-    <w:lsdException w:name="Colorful Grid Accent 4" w:uiPriority="73"/>
-    <w:lsdException w:name="Light Shading Accent 5" w:uiPriority="60"/>
-    <w:lsdException w:name="Light List Accent 5" w:uiPriority="61"/>
-    <w:lsdException w:name="Light Grid Accent 5" w:uiPriority="62"/>
-    <w:lsdException w:name="Medium Shading 1 Accent 5" w:uiPriority="63"/>
-    <w:lsdException w:name="Medium Shading 2 Accent 5" w:uiPriority="64"/>
-    <w:lsdException w:name="Medium List 1 Accent 5" w:uiPriority="65"/>
-    <w:lsdException w:name="Medium List 2 Accent 5" w:uiPriority="66"/>
-    <w:lsdException w:name="Medium Grid 1 Accent 5" w:uiPriority="67"/>
-    <w:lsdException w:name="Medium Grid 2 Accent 5" w:uiPriority="68"/>
-    <w:lsdException w:name="Medium Grid 3 Accent 5" w:uiPriority="69"/>
-    <w:lsdException w:name="Dark List Accent 5" w:uiPriority="70"/>
-    <w:lsdException w:name="Colorful Shading Accent 5" w:uiPriority="71"/>
-    <w:lsdException w:name="Colorful List Accent 5" w:uiPriority="72"/>
-    <w:lsdException w:name="Colorful Grid Accent 5" w:uiPriority="73"/>
-    <w:lsdException w:name="Light Shading Accent 6" w:uiPriority="60"/>
-    <w:lsdException w:name="Light List Accent 6" w:uiPriority="61"/>
-    <w:lsdException w:name="Light Grid Accent 6" w:uiPriority="62"/>
-    <w:lsdException w:name="Medium Shading 1 Accent 6" w:uiPriority="63"/>
-    <w:lsdException w:name="Medium Shading 2 Accent 6" w:uiPriority="64"/>
-    <w:lsdException w:name="Medium List 1 Accent 6" w:uiPriority="65"/>
-    <w:lsdException w:name="Medium List 2 Accent 6" w:uiPriority="66"/>
-    <w:lsdException w:name="Medium Grid 1 Accent 6" w:uiPriority="67"/>
-    <w:lsdException w:name="Medium Grid 2 Accent 6" w:uiPriority="68"/>
-    <w:lsdException w:name="Medium Grid 3 Accent 6" w:uiPriority="69"/>
-    <w:lsdException w:name="Dark List Accent 6" w:uiPriority="70"/>
-    <w:lsdException w:name="Colorful Shading Accent 6" w:uiPriority="71"/>
-    <w:lsdException w:name="Colorful List Accent 6" w:uiPriority="72"/>
-    <w:lsdException w:name="Colorful Grid Accent 6" w:uiPriority="73"/>
-    <w:lsdException w:name="Subtle Emphasis" w:uiPriority="19" w:qFormat="1"/>
-    <w:lsdException w:name="Intense Emphasis" w:uiPriority="21" w:qFormat="1"/>
-    <w:lsdException w:name="Subtle Reference" w:uiPriority="31" w:qFormat="1"/>
-    <w:lsdException w:name="Intense Reference" w:uiPriority="32" w:qFormat="1"/>
-    <w:lsdException w:name="Book Title" w:uiPriority="33" w:qFormat="1"/>
-    <w:lsdException w:name="Bibliography" w:semiHidden="1" w:uiPriority="37" w:unhideWhenUsed="1"/>
-    <w:lsdException w:name="TOC Heading" w:semiHidden="1" w:uiPriority="39" w:unhideWhenUsed="1" w:qFormat="1"/>
-    <w:lsdException w:name="Plain Table 1" w:uiPriority="41"/>
-    <w:lsdException w:name="Plain Table 2" w:uiPriority="42"/>
-    <w:lsdException w:name="Plain Table 3" w:uiPriority="43"/>
-    <w:lsdException w:name="Plain Table 4" w:uiPriority="44"/>
-    <w:lsdException w:name="Plain Table 5" w:uiPriority="45"/>
-    <w:lsdException w:name="Grid Table Light" w:uiPriority="40"/>
-    <w:lsdException w:name="Grid Table 1 Light" w:uiPriority="46"/>
-    <w:lsdException w:name="Grid Table 2" w:uiPriority="47"/>
-    <w:lsdException w:name="Grid Table 3" w:uiPriority="48"/>
-    <w:lsdException w:name="Grid Table 4" w:uiPriority="49"/>
-    <w:lsdException w:name="Grid Table 5 Dark" w:uiPriority="50"/>
-    <w:lsdException w:name="Grid Table 6 Colorful" w:uiPriority="51"/>
-    <w:lsdException w:name="Grid Table 7 Colorful" w:uiPriority="52"/>
-    <w:lsdException w:name="Grid Table 1 Light Accent 1" w:uiPriority="46"/>
-    <w:lsdException w:name="Grid Table 2 Accent 1" w:uiPriority="47"/>
-    <w:lsdException w:name="Grid Table 3 Accent 1" w:uiPriority="48"/>
-    <w:lsdException w:name="Grid Table 4 Accent 1" w:uiPriority="49"/>
-    <w:lsdException w:name="Grid Table 5 Dark Accent 1" w:uiPriority="50"/>
-    <w:lsdException w:name="Grid Table 6 Colorful Accent 1" w:uiPriority="51"/>
-    <w:lsdException w:name="Grid Table 7 Colorful Accent 1" w:uiPriority="52"/>
-    <w:lsdException w:name="Grid Table 1 Light Accent 2" w:uiPriority="46"/>
-    <w:lsdException w:name="Grid Table 2 Accent 2" w:uiPriority="47"/>
-    <w:lsdException w:name="Grid Table 3 Accent 2" w:uiPriority="48"/>
-    <w:lsdException w:name="Grid Table 4 Accent 2" w:uiPriority="49"/>
-    <w:lsdException w:name="Grid Table 5 Dark Accent 2" w:uiPriority="50"/>
-    <w:lsdException w:name="Grid Table 6 Colorful Accent 2" w:uiPriority="51"/>
-    <w:lsdException w:name="Grid Table 7 Colorful Accent 2" w:uiPriority="52"/>
-    <w:lsdException w:name="Grid Table 1 Light Accent 3" w:uiPriority="46"/>
-    <w:lsdException w:name="Grid Table 2 Accent 3" w:uiPriority="47"/>
-    <w:lsdException w:name="Grid Table 3 Accent 3" w:uiPriority="48"/>
-    <w:lsdException w:name="Grid Table 4 Accent 3" w:uiPriority="49"/>
-    <w:lsdException w:name="Grid Table 5 Dark Accent 3" w:uiPriority="50"/>
-    <w:lsdException w:name="Grid Table 6 Colorful Accent 3" w:uiPriority="51"/>
-    <w:lsdException w:name="Grid Table 7 Colorful Accent 3" w:uiPriority="52"/>
-    <w:lsdException w:name="Grid Table 1 Light Accent 4" w:uiPriority="46"/>
-    <w:lsdException w:name="Grid Table 2 Accent 4" w:uiPriority="47"/>
-    <w:lsdException w:name="Grid Table 3 Accent 4" w:uiPriority="48"/>
-    <w:lsdException w:name="Grid Table 4 Accent 4" w:uiPriority="49"/>
-    <w:lsdException w:name="Grid Table 5 Dark Accent 4" w:uiPriority="50"/>
-    <w:lsdException w:name="Grid Table 6 Colorful Accent 4" w:uiPriority="51"/>
-    <w:lsdException w:name="Grid Table 7 Colorful Accent 4" w:uiPriority="52"/>
-    <w:lsdException w:name="Grid Table 1 Light Accent 5" w:uiPriority="46"/>
-    <w:lsdException w:name="Grid Table 2 Accent 5" w:uiPriority="47"/>
-    <w:lsdException w:name="Grid Table 3 Accent 5" w:uiPriority="48"/>
-    <w:lsdException w:name="Grid Table 4 Accent 5" w:uiPriority="49"/>
-    <w:lsdException w:name="Grid Table 5 Dark Accent 5" w:uiPriority="50"/>
-    <w:lsdException w:name="Grid Table 6 Colorful Accent 5" w:uiPriority="51"/>
-    <w:lsdException w:name="Grid Table 7 Colorful Accent 5" w:uiPriority="52"/>
-    <w:lsdException w:name="Grid Table 1 Light Accent 6" w:uiPriority="46"/>
-    <w:lsdException w:name="Grid Table 2 Accent 6" w:uiPriority="47"/>
-    <w:lsdException w:name="Grid Table 3 Accent 6" w:uiPriority="48"/>
-    <w:lsdException w:name="Grid Table 4 Accent 6" w:uiPriority="49"/>
-    <w:lsdException w:name="Grid Table 5 Dark Accent 6" w:uiPriority="50"/>
-    <w:lsdException w:name="Grid Table 6 Colorful Accent 6" w:uiPriority="51"/>
-    <w:lsdException w:name="Grid Table 7 Colorful Accent 6" w:uiPriority="52"/>
-    <w:lsdException w:name="List Table 1 Light" w:uiPriority="46"/>
-    <w:lsdException w:name="List Table 2" w:uiPriority="47"/>
-    <w:lsdException w:name="List Table 3" w:uiPriority="48"/>
-    <w:lsdException w:name="List Table 4" w:uiPriority="49"/>
-    <w:lsdException w:name="List Table 5 Dark" w:uiPriority="50"/>
-    <w:lsdException w:name="List Table 6 Colorful" w:uiPriority="51"/>
-    <w:lsdException w:name="List Table 7 Colorful" w:uiPriority="52"/>
-    <w:lsdException w:name="List Table 1 Light Accent 1" w:uiPriority="46"/>
-    <w:lsdException w:name="List Table 2 Accent 1" w:uiPriority="47"/>
-    <w:lsdException w:name="List Table 3 Accent 1" w:uiPriority="48"/>
-    <w:lsdException w:name="List Table 4 Accent 1" w:uiPriority="49"/>
-    <w:lsdException w:name="List Table 5 Dark Accent 1" w:uiPriority="50"/>
-    <w:lsdException w:name="List Table 6 Colorful Accent 1" w:uiPriority="51"/>
-    <w:lsdException w:name="List Table 7 Colorful Accent 1" w:uiPriority="52"/>
-    <w:lsdException w:name="List Table 1 Light Accent 2" w:uiPriority="46"/>
-    <w:lsdException w:name="List Table 2 Accent 2" w:uiPriority="47"/>
-    <w:lsdException w:name="List Table 3 Accent 2" w:uiPriority="48"/>
-    <w:lsdException w:name="List Table 4 Accent 2" w:uiPriority="49"/>
-    <w:lsdException w:name="List Table 5 Dark Accent 2" w:uiPriority="50"/>
-    <w:lsdException w:name="List Table 6 Colorful Accent 2" w:uiPriority="51"/>
-    <w:lsdException w:name="List Table 7 Colorful Accent 2" w:uiPriority="52"/>
-    <w:lsdException w:name="List Table 1 Light Accent 3" w:uiPriority="46"/>
-    <w:lsdException w:name="List Table 2 Accent 3" w:uiPriority="47"/>
-    <w:lsdException w:name="List Table 3 Accent 3" w:uiPriority="48"/>
-    <w:lsdException w:name="List Table 4 Accent 3" w:uiPriority="49"/>
-    <w:lsdException w:name="List Table 5 Dark Accent 3" w:uiPriority="50"/>
-    <w:lsdException w:name="List Table 6 Colorful Accent 3" w:uiPriority="51"/>
-    <w:lsdException w:name="List Table 7 Colorful Accent 3" w:uiPriority="52"/>
-    <w:lsdException w:name="List Table 1 Light Accent 4" w:uiPriority="46"/>
-    <w:lsdException w:name="List Table 2 Accent 4" w:uiPriority="47"/>
-    <w:lsdException w:name="List Table 3 Accent 4" w:uiPriority="48"/>
-    <w:lsdException w:name="List Table 4 Accent 4" w:uiPriority="49"/>
-    <w:lsdException w:name="List Table 5 Dark Accent 4" w:uiPriority="50"/>
-    <w:lsdException w:name="List Table 6 Colorful Accent 4" w:uiPriority="51"/>
-    <w:lsdException w:name="List Table 7 Colorful Accent 4" w:uiPriority="52"/>
-    <w:lsdException w:name="List Table 1 Light Accent 5" w:uiPriority="46"/>
-    <w:lsdException w:name="List Table 2 Accent 5" w:uiPriority="47"/>
-    <w:lsdException w:name="List Table 3 Accent 5" w:uiPriority="48"/>
-    <w:lsdException w:name="List Table 4 Accent 5" w:uiPriority="49"/>
-    <w:lsdException w:name="List Table 5 Dark Accent 5" w:uiPriority="50"/>
-    <w:lsdException w:name="List Table 6 Colorful Accent 5" w:uiPriority="51"/>
-    <w:lsdException w:name="List Table 7 Colorful Accent 5" w:uiPriority="52"/>
-    <w:lsdException w:name="List Table 1 Light Accent 6" w:uiPriority="46"/>
-    <w:lsdException w:name="List Table 2 Accent 6" w:uiPriority="47"/>
-    <w:lsdException w:name="List Table 3 Accent 6" w:uiPriority="48"/>
-    <w:lsdException w:name="List Table 4 Accent 6" w:uiPriority="49"/>
-    <w:lsdException w:name="List Table 5 Dark Accent 6" w:uiPriority="50"/>
-    <w:lsdException w:name="List Table 6 Colorful Accent 6" w:uiPriority="51"/>
-    <w:lsdException w:name="List Table 7 Colorful Accent 6" w:uiPriority="52"/>
+  <w:latentStyles w:defLockedState="0" w:defUIPriority="99" w:defSemiHidden="1" w:defUnhideWhenUsed="1" w:defQFormat="0" w:count="267">
+    <w:lsdException w:name="Normal" w:locked="1" w:semiHidden="0" w:uiPriority="0" w:unhideWhenUsed="0" w:qFormat="1"/>
+    <w:lsdException w:name="heading 1" w:locked="1" w:semiHidden="0" w:uiPriority="0" w:unhideWhenUsed="0" w:qFormat="1"/>
+    <w:lsdException w:name="heading 2" w:locked="1" w:uiPriority="0" w:qFormat="1"/>
+    <w:lsdException w:name="heading 3" w:locked="1" w:uiPriority="0" w:qFormat="1"/>
+    <w:lsdException w:name="heading 4" w:locked="1" w:uiPriority="0" w:qFormat="1"/>
+    <w:lsdException w:name="heading 5" w:locked="1" w:uiPriority="0" w:qFormat="1"/>
+    <w:lsdException w:name="heading 6" w:locked="1" w:uiPriority="0" w:qFormat="1"/>
+    <w:lsdException w:name="heading 7" w:locked="1" w:uiPriority="0" w:qFormat="1"/>
+    <w:lsdException w:name="heading 8" w:locked="1" w:uiPriority="0" w:qFormat="1"/>
+    <w:lsdException w:name="heading 9" w:locked="1" w:uiPriority="0" w:qFormat="1"/>
+    <w:lsdException w:name="toc 1" w:locked="1" w:semiHidden="0" w:uiPriority="0" w:unhideWhenUsed="0"/>
+    <w:lsdException w:name="toc 2" w:locked="1" w:semiHidden="0" w:uiPriority="0" w:unhideWhenUsed="0"/>
+    <w:lsdException w:name="toc 3" w:locked="1" w:semiHidden="0" w:uiPriority="0" w:unhideWhenUsed="0"/>
+    <w:lsdException w:name="toc 4" w:locked="1" w:semiHidden="0" w:uiPriority="0" w:unhideWhenUsed="0"/>
+    <w:lsdException w:name="toc 5" w:locked="1" w:semiHidden="0" w:uiPriority="0" w:unhideWhenUsed="0"/>
+    <w:lsdException w:name="toc 6" w:locked="1" w:semiHidden="0" w:uiPriority="0" w:unhideWhenUsed="0"/>
+    <w:lsdException w:name="toc 7" w:locked="1" w:semiHidden="0" w:uiPriority="0" w:unhideWhenUsed="0"/>
+    <w:lsdException w:name="toc 8" w:locked="1" w:semiHidden="0" w:uiPriority="0" w:unhideWhenUsed="0"/>
+    <w:lsdException w:name="toc 9" w:locked="1" w:semiHidden="0" w:uiPriority="0" w:unhideWhenUsed="0"/>
+    <w:lsdException w:name="caption" w:locked="1" w:uiPriority="0" w:qFormat="1"/>
+    <w:lsdException w:name="Title" w:locked="1" w:semiHidden="0" w:uiPriority="0" w:unhideWhenUsed="0" w:qFormat="1"/>
+    <w:lsdException w:name="Default Paragraph Font" w:locked="1" w:semiHidden="0" w:uiPriority="0" w:unhideWhenUsed="0"/>
+    <w:lsdException w:name="Subtitle" w:locked="1" w:semiHidden="0" w:uiPriority="0" w:unhideWhenUsed="0" w:qFormat="1"/>
+    <w:lsdException w:name="Strong" w:locked="1" w:semiHidden="0" w:uiPriority="0" w:unhideWhenUsed="0" w:qFormat="1"/>
+    <w:lsdException w:name="Emphasis" w:locked="1" w:semiHidden="0" w:uiPriority="0" w:unhideWhenUsed="0" w:qFormat="1"/>
+    <w:lsdException w:name="Table Grid" w:locked="1" w:semiHidden="0" w:uiPriority="0" w:unhideWhenUsed="0"/>
+    <w:lsdException w:name="Placeholder Text" w:unhideWhenUsed="0"/>
+    <w:lsdException w:name="No Spacing" w:semiHidden="0" w:uiPriority="1" w:unhideWhenUsed="0" w:qFormat="1"/>
+    <w:lsdException w:name="Light Shading" w:semiHidden="0" w:uiPriority="60" w:unhideWhenUsed="0"/>
+    <w:lsdException w:name="Light List" w:semiHidden="0" w:uiPriority="61" w:unhideWhenUsed="0"/>
+    <w:lsdException w:name="Light Grid" w:semiHidden="0" w:uiPriority="62" w:unhideWhenUsed="0"/>
+    <w:lsdException w:name="Medium Shading 1" w:semiHidden="0" w:uiPriority="63" w:unhideWhenUsed="0"/>
+    <w:lsdException w:name="Medium Shading 2" w:semiHidden="0" w:uiPriority="64" w:unhideWhenUsed="0"/>
+    <w:lsdException w:name="Medium List 1" w:semiHidden="0" w:uiPriority="65" w:unhideWhenUsed="0"/>
+    <w:lsdException w:name="Medium List 2" w:semiHidden="0" w:uiPriority="66" w:unhideWhenUsed="0"/>
+    <w:lsdException w:name="Medium Grid 1" w:semiHidden="0" w:uiPriority="67" w:unhideWhenUsed="0"/>
+    <w:lsdException w:name="Medium Grid 2" w:semiHidden="0" w:uiPriority="68" w:unhideWhenUsed="0"/>
+    <w:lsdException w:name="Medium Grid 3" w:semiHidden="0" w:uiPriority="69" w:unhideWhenUsed="0"/>
+    <w:lsdException w:name="Dark List" w:semiHidden="0" w:uiPriority="70" w:unhideWhenUsed="0"/>
+    <w:lsdException w:name="Colorful Shading" w:semiHidden="0" w:uiPriority="71" w:unhideWhenUsed="0"/>
+    <w:lsdException w:name="Colorful List" w:semiHidden="0" w:uiPriority="72" w:unhideWhenUsed="0"/>
+    <w:lsdException w:name="Colorful Grid" w:semiHidden="0" w:uiPriority="73" w:unhideWhenUsed="0"/>
+    <w:lsdException w:name="Light Shading Accent 1" w:semiHidden="0" w:uiPriority="60" w:unhideWhenUsed="0"/>
+    <w:lsdException w:name="Light List Accent 1" w:semiHidden="0" w:uiPriority="61" w:unhideWhenUsed="0"/>
+    <w:lsdException w:name="Light Grid Accent 1" w:semiHidden="0" w:uiPriority="62" w:unhideWhenUsed="0"/>
+    <w:lsdException w:name="Medium Shading 1 Accent 1" w:semiHidden="0" w:uiPriority="63" w:unhideWhenUsed="0"/>
+    <w:lsdException w:name="Medium Shading 2 Accent 1" w:semiHidden="0" w:uiPriority="64" w:unhideWhenUsed="0"/>
+    <w:lsdException w:name="Medium List 1 Accent 1" w:semiHidden="0" w:uiPriority="65" w:unhideWhenUsed="0"/>
+    <w:lsdException w:name="Revision" w:unhideWhenUsed="0"/>
+    <w:lsdException w:name="List Paragraph" w:semiHidden="0" w:uiPriority="34" w:unhideWhenUsed="0" w:qFormat="1"/>
+    <w:lsdException w:name="Quote" w:semiHidden="0" w:uiPriority="29" w:unhideWhenUsed="0" w:qFormat="1"/>
+    <w:lsdException w:name="Intense Quote" w:semiHidden="0" w:uiPriority="30" w:unhideWhenUsed="0" w:qFormat="1"/>
+    <w:lsdException w:name="Medium List 2 Accent 1" w:semiHidden="0" w:uiPriority="66" w:unhideWhenUsed="0"/>
+    <w:lsdException w:name="Medium Grid 1 Accent 1" w:semiHidden="0" w:uiPriority="67" w:unhideWhenUsed="0"/>
+    <w:lsdException w:name="Medium Grid 2 Accent 1" w:semiHidden="0" w:uiPriority="68" w:unhideWhenUsed="0"/>
+    <w:lsdException w:name="Medium Grid 3 Accent 1" w:semiHidden="0" w:uiPriority="69" w:unhideWhenUsed="0"/>
+    <w:lsdException w:name="Dark List Accent 1" w:semiHidden="0" w:uiPriority="70" w:unhideWhenUsed="0"/>
+    <w:lsdException w:name="Colorful Shading Accent 1" w:semiHidden="0" w:uiPriority="71" w:unhideWhenUsed="0"/>
+    <w:lsdException w:name="Colorful List Accent 1" w:semiHidden="0" w:uiPriority="72" w:unhideWhenUsed="0"/>
+    <w:lsdException w:name="Colorful Grid Accent 1" w:semiHidden="0" w:uiPriority="73" w:unhideWhenUsed="0"/>
+    <w:lsdException w:name="Light Shading Accent 2" w:semiHidden="0" w:uiPriority="60" w:unhideWhenUsed="0"/>
+    <w:lsdException w:name="Light List Accent 2" w:semiHidden="0" w:uiPriority="61" w:unhideWhenUsed="0"/>
+    <w:lsdException w:name="Light Grid Accent 2" w:semiHidden="0" w:uiPriority="62" w:unhideWhenUsed="0"/>
+    <w:lsdException w:name="Medium Shading 1 Accent 2" w:semiHidden="0" w:uiPriority="63" w:unhideWhenUsed="0"/>
+    <w:lsdException w:name="Medium Shading 2 Accent 2" w:semiHidden="0" w:uiPriority="64" w:unhideWhenUsed="0"/>
+    <w:lsdException w:name="Medium List 1 Accent 2" w:semiHidden="0" w:uiPriority="65" w:unhideWhenUsed="0"/>
+    <w:lsdException w:name="Medium List 2 Accent 2" w:semiHidden="0" w:uiPriority="66" w:unhideWhenUsed="0"/>
+    <w:lsdException w:name="Medium Grid 1 Accent 2" w:semiHidden="0" w:uiPriority="67" w:unhideWhenUsed="0"/>
+    <w:lsdException w:name="Medium Grid 2 Accent 2" w:semiHidden="0" w:uiPriority="68" w:unhideWhenUsed="0"/>
+    <w:lsdException w:name="Medium Grid 3 Accent 2" w:semiHidden="0" w:uiPriority="69" w:unhideWhenUsed="0"/>
+    <w:lsdException w:name="Dark List Accent 2" w:semiHidden="0" w:uiPriority="70" w:unhideWhenUsed="0"/>
+    <w:lsdException w:name="Colorful Shading Accent 2" w:semiHidden="0" w:uiPriority="71" w:unhideWhenUsed="0"/>
+    <w:lsdException w:name="Colorful List Accent 2" w:semiHidden="0" w:uiPriority="72" w:unhideWhenUsed="0"/>
+    <w:lsdException w:name="Colorful Grid Accent 2" w:semiHidden="0" w:uiPriority="73" w:unhideWhenUsed="0"/>
+    <w:lsdException w:name="Light Shading Accent 3" w:semiHidden="0" w:uiPriority="60" w:unhideWhenUsed="0"/>
+    <w:lsdException w:name="Light List Accent 3" w:semiHidden="0" w:uiPriority="61" w:unhideWhenUsed="0"/>
+    <w:lsdException w:name="Light Grid Accent 3" w:semiHidden="0" w:uiPriority="62" w:unhideWhenUsed="0"/>
+    <w:lsdException w:name="Medium Shading 1 Accent 3" w:semiHidden="0" w:uiPriority="63" w:unhideWhenUsed="0"/>
+    <w:lsdException w:name="Medium Shading 2 Accent 3" w:semiHidden="0" w:uiPriority="64" w:unhideWhenUsed="0"/>
+    <w:lsdException w:name="Medium List 1 Accent 3" w:semiHidden="0" w:uiPriority="65" w:unhideWhenUsed="0"/>
+    <w:lsdException w:name="Medium List 2 Accent 3" w:semiHidden="0" w:uiPriority="66" w:unhideWhenUsed="0"/>
+    <w:lsdException w:name="Medium Grid 1 Accent 3" w:semiHidden="0" w:uiPriority="67" w:unhideWhenUsed="0"/>
+    <w:lsdException w:name="Medium Grid 2 Accent 3" w:semiHidden="0" w:uiPriority="68" w:unhideWhenUsed="0"/>
+    <w:lsdException w:name="Medium Grid 3 Accent 3" w:semiHidden="0" w:uiPriority="69" w:unhideWhenUsed="0"/>
+    <w:lsdException w:name="Dark List Accent 3" w:semiHidden="0" w:uiPriority="70" w:unhideWhenUsed="0"/>
+    <w:lsdException w:name="Colorful Shading Accent 3" w:semiHidden="0" w:uiPriority="71" w:unhideWhenUsed="0"/>
+    <w:lsdException w:name="Colorful List Accent 3" w:semiHidden="0" w:uiPriority="72" w:unhideWhenUsed="0"/>
+    <w:lsdException w:name="Colorful Grid Accent 3" w:semiHidden="0" w:uiPriority="73" w:unhideWhenUsed="0"/>
+    <w:lsdException w:name="Light Shading Accent 4" w:semiHidden="0" w:uiPriority="60" w:unhideWhenUsed="0"/>
+    <w:lsdException w:name="Light List Accent 4" w:semiHidden="0" w:uiPriority="61" w:unhideWhenUsed="0"/>
+    <w:lsdException w:name="Light Grid Accent 4" w:semiHidden="0" w:uiPriority="62" w:unhideWhenUsed="0"/>
+    <w:lsdException w:name="Medium Shading 1 Accent 4" w:semiHidden="0" w:uiPriority="63" w:unhideWhenUsed="0"/>
+    <w:lsdException w:name="Medium Shading 2 Accent 4" w:semiHidden="0" w:uiPriority="64" w:unhideWhenUsed="0"/>
+    <w:lsdException w:name="Medium List 1 Accent 4" w:semiHidden="0" w:uiPriority="65" w:unhideWhenUsed="0"/>
+    <w:lsdException w:name="Medium List 2 Accent 4" w:semiHidden="0" w:uiPriority="66" w:unhideWhenUsed="0"/>
+    <w:lsdException w:name="Medium Grid 1 Accent 4" w:semiHidden="0" w:uiPriority="67" w:unhideWhenUsed="0"/>
+    <w:lsdException w:name="Medium Grid 2 Accent 4" w:semiHidden="0" w:uiPriority="68" w:unhideWhenUsed="0"/>
+    <w:lsdException w:name="Medium Grid 3 Accent 4" w:semiHidden="0" w:uiPriority="69" w:unhideWhenUsed="0"/>
+    <w:lsdException w:name="Dark List Accent 4" w:semiHidden="0" w:uiPriority="70" w:unhideWhenUsed="0"/>
+    <w:lsdException w:name="Colorful Shading Accent 4" w:semiHidden="0" w:uiPriority="71" w:unhideWhenUsed="0"/>
+    <w:lsdException w:name="Colorful List Accent 4" w:semiHidden="0" w:uiPriority="72" w:unhideWhenUsed="0"/>
+    <w:lsdException w:name="Colorful Grid Accent 4" w:semiHidden="0" w:uiPriority="73" w:unhideWhenUsed="0"/>
+    <w:lsdException w:name="Light Shading Accent 5" w:semiHidden="0" w:uiPriority="60" w:unhideWhenUsed="0"/>
+    <w:lsdException w:name="Light List Accent 5" w:semiHidden="0" w:uiPriority="61" w:unhideWhenUsed="0"/>
+    <w:lsdException w:name="Light Grid Accent 5" w:semiHidden="0" w:uiPriority="62" w:unhideWhenUsed="0"/>
+    <w:lsdException w:name="Medium Shading 1 Accent 5" w:semiHidden="0" w:uiPriority="63" w:unhideWhenUsed="0"/>
+    <w:lsdException w:name="Medium Shading 2 Accent 5" w:semiHidden="0" w:uiPriority="64" w:unhideWhenUsed="0"/>
+    <w:lsdException w:name="Medium List 1 Accent 5" w:semiHidden="0" w:uiPriority="65" w:unhideWhenUsed="0"/>
+    <w:lsdException w:name="Medium List 2 Accent 5" w:semiHidden="0" w:uiPriority="66" w:unhideWhenUsed="0"/>
+    <w:lsdException w:name="Medium Grid 1 Accent 5" w:semiHidden="0" w:uiPriority="67" w:unhideWhenUsed="0"/>
+    <w:lsdException w:name="Medium Grid 2 Accent 5" w:semiHidden="0" w:uiPriority="68" w:unhideWhenUsed="0"/>
+    <w:lsdException w:name="Medium Grid 3 Accent 5" w:semiHidden="0" w:uiPriority="69" w:unhideWhenUsed="0"/>
+    <w:lsdException w:name="Dark List Accent 5" w:semiHidden="0" w:uiPriority="70" w:unhideWhenUsed="0"/>
+    <w:lsdException w:name="Colorful Shading Accent 5" w:semiHidden="0" w:uiPriority="71" w:unhideWhenUsed="0"/>
+    <w:lsdException w:name="Colorful List Accent 5" w:semiHidden="0" w:uiPriority="72" w:unhideWhenUsed="0"/>
+    <w:lsdException w:name="Colorful Grid Accent 5" w:semiHidden="0" w:uiPriority="73" w:unhideWhenUsed="0"/>
+    <w:lsdException w:name="Light Shading Accent 6" w:semiHidden="0" w:uiPriority="60" w:unhideWhenUsed="0"/>
+    <w:lsdException w:name="Light List Accent 6" w:semiHidden="0" w:uiPriority="61" w:unhideWhenUsed="0"/>
+    <w:lsdException w:name="Light Grid Accent 6" w:semiHidden="0" w:uiPriority="62" w:unhideWhenUsed="0"/>
+    <w:lsdException w:name="Medium Shading 1 Accent 6" w:semiHidden="0" w:uiPriority="63" w:unhideWhenUsed="0"/>
+    <w:lsdException w:name="Medium Shading 2 Accent 6" w:semiHidden="0" w:uiPriority="64" w:unhideWhenUsed="0"/>
+    <w:lsdException w:name="Medium List 1 Accent 6" w:semiHidden="0" w:uiPriority="65" w:unhideWhenUsed="0"/>
+    <w:lsdException w:name="Medium List 2 Accent 6" w:semiHidden="0" w:uiPriority="66" w:unhideWhenUsed="0"/>
+    <w:lsdException w:name="Medium Grid 1 Accent 6" w:semiHidden="0" w:uiPriority="67" w:unhideWhenUsed="0"/>
+    <w:lsdException w:name="Medium Grid 2 Accent 6" w:semiHidden="0" w:uiPriority="68" w:unhideWhenUsed="0"/>
+    <w:lsdException w:name="Medium Grid 3 Accent 6" w:semiHidden="0" w:uiPriority="69" w:unhideWhenUsed="0"/>
+    <w:lsdException w:name="Dark List Accent 6" w:semiHidden="0" w:uiPriority="70" w:unhideWhenUsed="0"/>
+    <w:lsdException w:name="Colorful Shading Accent 6" w:semiHidden="0" w:uiPriority="71" w:unhideWhenUsed="0"/>
+    <w:lsdException w:name="Colorful List Accent 6" w:semiHidden="0" w:uiPriority="72" w:unhideWhenUsed="0"/>
+    <w:lsdException w:name="Colorful Grid Accent 6" w:semiHidden="0" w:uiPriority="73" w:unhideWhenUsed="0"/>
+    <w:lsdException w:name="Subtle Emphasis" w:semiHidden="0" w:uiPriority="19" w:unhideWhenUsed="0" w:qFormat="1"/>
+    <w:lsdException w:name="Intense Emphasis" w:semiHidden="0" w:uiPriority="21" w:unhideWhenUsed="0" w:qFormat="1"/>
+    <w:lsdException w:name="Subtle Reference" w:semiHidden="0" w:uiPriority="31" w:unhideWhenUsed="0" w:qFormat="1"/>
+    <w:lsdException w:name="Intense Reference" w:semiHidden="0" w:uiPriority="32" w:unhideWhenUsed="0" w:qFormat="1"/>
+    <w:lsdException w:name="Book Title" w:semiHidden="0" w:uiPriority="33" w:unhideWhenUsed="0" w:qFormat="1"/>
+    <w:lsdException w:name="Bibliography" w:uiPriority="37"/>
+    <w:lsdException w:name="TOC Heading" w:uiPriority="39" w:qFormat="1"/>
   </w:latentStyles>
   <w:style w:type="paragraph" w:default="1" w:styleId="Normal">
     <w:name w:val="Normal"/>
     <w:qFormat/>
+    <w:rsid w:val="00334549"/>
+    <w:pPr>
+      <w:spacing w:after="160" w:line="259" w:lineRule="auto"/>
+    </w:pPr>
+    <w:rPr>
+      <w:rFonts w:cs="Calibri"/>
+    </w:rPr>
   </w:style>
   <w:style w:type="character" w:default="1" w:styleId="DefaultParagraphFont">
     <w:name w:val="Default Paragraph Font"/>
-    <w:uiPriority w:val="1"/>
+    <w:uiPriority w:val="99"/>
     <w:semiHidden/>
-    <w:unhideWhenUsed/>
   </w:style>
   <w:style w:type="table" w:default="1" w:styleId="TableNormal">
     <w:name w:val="Normal Table"/>
     <w:uiPriority w:val="99"/>
     <w:semiHidden/>
     <w:unhideWhenUsed/>
+    <w:qFormat/>
     <w:tblPr>
       <w:tblInd w:w="0" w:type="dxa"/>
       <w:tblCellMar>
@@ -2383,12 +2618,11 @@
   <w:style w:type="paragraph" w:styleId="ListParagraph">
     <w:name w:val="List Paragraph"/>
     <w:basedOn w:val="Normal"/>
-    <w:uiPriority w:val="34"/>
+    <w:uiPriority w:val="99"/>
     <w:qFormat/>
     <w:rsid w:val="0022163B"/>
     <w:pPr>
       <w:ind w:left="720"/>
-      <w:contextualSpacing/>
     </w:pPr>
   </w:style>
   <w:style w:type="paragraph" w:styleId="BalloonText">
@@ -2397,7 +2631,6 @@
     <w:link w:val="BalloonTextChar"/>
     <w:uiPriority w:val="99"/>
     <w:semiHidden/>
-    <w:unhideWhenUsed/>
     <w:rsid w:val="00427D17"/>
     <w:pPr>
       <w:spacing w:after="0" w:line="240" w:lineRule="auto"/>
@@ -2414,6 +2647,7 @@
     <w:link w:val="BalloonText"/>
     <w:uiPriority w:val="99"/>
     <w:semiHidden/>
+    <w:locked/>
     <w:rsid w:val="00427D17"/>
     <w:rPr>
       <w:rFonts w:ascii="Tahoma" w:hAnsi="Tahoma" w:cs="Tahoma"/>
@@ -2435,44 +2669,44 @@
         <a:sysClr val="window" lastClr="FFFFFF"/>
       </a:lt1>
       <a:dk2>
-        <a:srgbClr val="44546A"/>
+        <a:srgbClr val="1F497D"/>
       </a:dk2>
       <a:lt2>
-        <a:srgbClr val="E7E6E6"/>
+        <a:srgbClr val="EEECE1"/>
       </a:lt2>
       <a:accent1>
-        <a:srgbClr val="5B9BD5"/>
+        <a:srgbClr val="4F81BD"/>
       </a:accent1>
       <a:accent2>
-        <a:srgbClr val="ED7D31"/>
+        <a:srgbClr val="C0504D"/>
       </a:accent2>
       <a:accent3>
-        <a:srgbClr val="A5A5A5"/>
+        <a:srgbClr val="9BBB59"/>
       </a:accent3>
       <a:accent4>
-        <a:srgbClr val="FFC000"/>
+        <a:srgbClr val="8064A2"/>
       </a:accent4>
       <a:accent5>
-        <a:srgbClr val="4472C4"/>
+        <a:srgbClr val="4BACC6"/>
       </a:accent5>
       <a:accent6>
-        <a:srgbClr val="70AD47"/>
+        <a:srgbClr val="F79646"/>
       </a:accent6>
       <a:hlink>
-        <a:srgbClr val="0563C1"/>
+        <a:srgbClr val="0000FF"/>
       </a:hlink>
       <a:folHlink>
-        <a:srgbClr val="954F72"/>
+        <a:srgbClr val="800080"/>
       </a:folHlink>
     </a:clrScheme>
     <a:fontScheme name="Office">
       <a:majorFont>
-        <a:latin typeface="Calibri Light"/>
+        <a:latin typeface="Cambria"/>
         <a:ea typeface=""/>
         <a:cs typeface=""/>
-        <a:font script="Jpan" typeface="游ゴシック Light"/>
+        <a:font script="Jpan" typeface="ＭＳ ゴシック"/>
         <a:font script="Hang" typeface="맑은 고딕"/>
-        <a:font script="Hans" typeface="等线 Light"/>
+        <a:font script="Hans" typeface="宋体"/>
         <a:font script="Hant" typeface="新細明體"/>
         <a:font script="Arab" typeface="Times New Roman"/>
         <a:font script="Hebr" typeface="Times New Roman"/>
@@ -2499,15 +2733,14 @@
         <a:font script="Mong" typeface="Mongolian Baiti"/>
         <a:font script="Viet" typeface="Times New Roman"/>
         <a:font script="Uigh" typeface="Microsoft Uighur"/>
-        <a:font script="Geor" typeface="Sylfaen"/>
       </a:majorFont>
       <a:minorFont>
         <a:latin typeface="Calibri"/>
         <a:ea typeface=""/>
         <a:cs typeface=""/>
-        <a:font script="Jpan" typeface="游明朝"/>
+        <a:font script="Jpan" typeface="ＭＳ 明朝"/>
         <a:font script="Hang" typeface="맑은 고딕"/>
-        <a:font script="Hans" typeface="等线"/>
+        <a:font script="Hans" typeface="宋体"/>
         <a:font script="Hant" typeface="新細明體"/>
         <a:font script="Arab" typeface="Arial"/>
         <a:font script="Hebr" typeface="Arial"/>
@@ -2534,7 +2767,6 @@
         <a:font script="Mong" typeface="Mongolian Baiti"/>
         <a:font script="Viet" typeface="Arial"/>
         <a:font script="Uigh" typeface="Microsoft Uighur"/>
-        <a:font script="Geor" typeface="Sylfaen"/>
       </a:minorFont>
     </a:fontScheme>
     <a:fmtScheme name="Office">
@@ -2546,141 +2778,165 @@
           <a:gsLst>
             <a:gs pos="0">
               <a:schemeClr val="phClr">
-                <a:lumMod val="110000"/>
-                <a:satMod val="105000"/>
-                <a:tint val="67000"/>
+                <a:tint val="50000"/>
+                <a:satMod val="300000"/>
               </a:schemeClr>
             </a:gs>
-            <a:gs pos="50000">
+            <a:gs pos="35000">
               <a:schemeClr val="phClr">
-                <a:lumMod val="105000"/>
-                <a:satMod val="103000"/>
-                <a:tint val="73000"/>
+                <a:tint val="37000"/>
+                <a:satMod val="300000"/>
               </a:schemeClr>
             </a:gs>
             <a:gs pos="100000">
               <a:schemeClr val="phClr">
-                <a:lumMod val="105000"/>
-                <a:satMod val="109000"/>
-                <a:tint val="81000"/>
+                <a:tint val="15000"/>
+                <a:satMod val="350000"/>
               </a:schemeClr>
             </a:gs>
           </a:gsLst>
-          <a:lin ang="5400000" scaled="0"/>
+          <a:lin ang="16200000" scaled="1"/>
         </a:gradFill>
         <a:gradFill rotWithShape="1">
           <a:gsLst>
             <a:gs pos="0">
               <a:schemeClr val="phClr">
-                <a:satMod val="103000"/>
-                <a:lumMod val="102000"/>
-                <a:tint val="94000"/>
+                <a:shade val="51000"/>
+                <a:satMod val="130000"/>
               </a:schemeClr>
             </a:gs>
-            <a:gs pos="50000">
+            <a:gs pos="80000">
               <a:schemeClr val="phClr">
-                <a:satMod val="110000"/>
-                <a:lumMod val="100000"/>
-                <a:shade val="100000"/>
+                <a:shade val="93000"/>
+                <a:satMod val="130000"/>
               </a:schemeClr>
             </a:gs>
             <a:gs pos="100000">
               <a:schemeClr val="phClr">
-                <a:lumMod val="99000"/>
-                <a:satMod val="120000"/>
-                <a:shade val="78000"/>
+                <a:shade val="94000"/>
+                <a:satMod val="135000"/>
               </a:schemeClr>
             </a:gs>
           </a:gsLst>
-          <a:lin ang="5400000" scaled="0"/>
+          <a:lin ang="16200000" scaled="0"/>
         </a:gradFill>
       </a:fillStyleLst>
       <a:lnStyleLst>
-        <a:ln w="6350" cap="flat" cmpd="sng" algn="ctr">
+        <a:ln w="9525" cap="flat" cmpd="sng" algn="ctr">
+          <a:solidFill>
+            <a:schemeClr val="phClr">
+              <a:shade val="95000"/>
+              <a:satMod val="105000"/>
+            </a:schemeClr>
+          </a:solidFill>
+          <a:prstDash val="solid"/>
+        </a:ln>
+        <a:ln w="25400" cap="flat" cmpd="sng" algn="ctr">
           <a:solidFill>
             <a:schemeClr val="phClr"/>
           </a:solidFill>
           <a:prstDash val="solid"/>
-          <a:miter lim="800000"/>
         </a:ln>
-        <a:ln w="12700" cap="flat" cmpd="sng" algn="ctr">
+        <a:ln w="38100" cap="flat" cmpd="sng" algn="ctr">
           <a:solidFill>
             <a:schemeClr val="phClr"/>
           </a:solidFill>
           <a:prstDash val="solid"/>
-          <a:miter lim="800000"/>
-        </a:ln>
-        <a:ln w="19050" cap="flat" cmpd="sng" algn="ctr">
-          <a:solidFill>
-            <a:schemeClr val="phClr"/>
-          </a:solidFill>
-          <a:prstDash val="solid"/>
-          <a:miter lim="800000"/>
         </a:ln>
       </a:lnStyleLst>
       <a:effectStyleLst>
         <a:effectStyle>
-          <a:effectLst/>
-        </a:effectStyle>
-        <a:effectStyle>
-          <a:effectLst/>
+          <a:effectLst>
+            <a:outerShdw blurRad="40000" dist="20000" dir="5400000" rotWithShape="0">
+              <a:srgbClr val="000000">
+                <a:alpha val="38000"/>
+              </a:srgbClr>
+            </a:outerShdw>
+          </a:effectLst>
         </a:effectStyle>
         <a:effectStyle>
           <a:effectLst>
-            <a:outerShdw blurRad="57150" dist="19050" dir="5400000" algn="ctr" rotWithShape="0">
+            <a:outerShdw blurRad="40000" dist="23000" dir="5400000" rotWithShape="0">
               <a:srgbClr val="000000">
-                <a:alpha val="63000"/>
+                <a:alpha val="35000"/>
               </a:srgbClr>
             </a:outerShdw>
           </a:effectLst>
+        </a:effectStyle>
+        <a:effectStyle>
+          <a:effectLst>
+            <a:outerShdw blurRad="40000" dist="23000" dir="5400000" rotWithShape="0">
+              <a:srgbClr val="000000">
+                <a:alpha val="35000"/>
+              </a:srgbClr>
+            </a:outerShdw>
+          </a:effectLst>
+          <a:scene3d>
+            <a:camera prst="orthographicFront">
+              <a:rot lat="0" lon="0" rev="0"/>
+            </a:camera>
+            <a:lightRig rig="threePt" dir="t">
+              <a:rot lat="0" lon="0" rev="1200000"/>
+            </a:lightRig>
+          </a:scene3d>
+          <a:sp3d>
+            <a:bevelT w="63500" h="25400"/>
+          </a:sp3d>
         </a:effectStyle>
       </a:effectStyleLst>
       <a:bgFillStyleLst>
         <a:solidFill>
           <a:schemeClr val="phClr"/>
         </a:solidFill>
-        <a:solidFill>
-          <a:schemeClr val="phClr">
-            <a:tint val="95000"/>
-            <a:satMod val="170000"/>
-          </a:schemeClr>
-        </a:solidFill>
         <a:gradFill rotWithShape="1">
           <a:gsLst>
             <a:gs pos="0">
               <a:schemeClr val="phClr">
-                <a:tint val="93000"/>
-                <a:satMod val="150000"/>
-                <a:shade val="98000"/>
-                <a:lumMod val="102000"/>
+                <a:tint val="40000"/>
+                <a:satMod val="350000"/>
               </a:schemeClr>
             </a:gs>
-            <a:gs pos="50000">
+            <a:gs pos="40000">
               <a:schemeClr val="phClr">
-                <a:tint val="98000"/>
-                <a:satMod val="130000"/>
-                <a:shade val="90000"/>
-                <a:lumMod val="103000"/>
+                <a:tint val="45000"/>
+                <a:shade val="99000"/>
+                <a:satMod val="350000"/>
               </a:schemeClr>
             </a:gs>
             <a:gs pos="100000">
               <a:schemeClr val="phClr">
-                <a:shade val="63000"/>
-                <a:satMod val="120000"/>
+                <a:shade val="20000"/>
+                <a:satMod val="255000"/>
               </a:schemeClr>
             </a:gs>
           </a:gsLst>
-          <a:lin ang="5400000" scaled="0"/>
+          <a:path path="circle">
+            <a:fillToRect l="50000" t="-80000" r="50000" b="180000"/>
+          </a:path>
+        </a:gradFill>
+        <a:gradFill rotWithShape="1">
+          <a:gsLst>
+            <a:gs pos="0">
+              <a:schemeClr val="phClr">
+                <a:tint val="80000"/>
+                <a:satMod val="300000"/>
+              </a:schemeClr>
+            </a:gs>
+            <a:gs pos="100000">
+              <a:schemeClr val="phClr">
+                <a:shade val="30000"/>
+                <a:satMod val="200000"/>
+              </a:schemeClr>
+            </a:gs>
+          </a:gsLst>
+          <a:path path="circle">
+            <a:fillToRect l="50000" t="50000" r="50000" b="50000"/>
+          </a:path>
         </a:gradFill>
       </a:bgFillStyleLst>
     </a:fmtScheme>
   </a:themeElements>
   <a:objectDefaults/>
   <a:extraClrSchemeLst/>
-  <a:extLst>
-    <a:ext uri="{05A4C25C-085E-4340-85A3-A5531E510DB2}">
-      <thm15:themeFamily xmlns:thm15="http://schemas.microsoft.com/office/thememl/2012/main" name="Office Theme" id="{62F939B6-93AF-4DB8-9C6B-D6C7DFDC589F}" vid="{4A3C46E8-61CC-4603-A589-7422A47A8E4A}"/>
-    </a:ext>
-  </a:extLst>
 </a:theme>
 </file>
</xml_diff>

<commit_message>
add Add/Edit/Manage ticket page, Purchase ticket page and Events map page prototypes.
</commit_message>
<xml_diff>
--- a/Online_Ticket_Store_Wireframe.docx
+++ b/Online_Ticket_Store_Wireframe.docx
@@ -1,6 +1,6 @@
 
 <file path=word/document.xml><?xml version="1.0" encoding="utf-8"?>
-<w:document xmlns:ve="http://schemas.openxmlformats.org/markup-compatibility/2006" xmlns:o="urn:schemas-microsoft-com:office:office" xmlns:r="http://schemas.openxmlformats.org/officeDocument/2006/relationships" xmlns:m="http://schemas.openxmlformats.org/officeDocument/2006/math" xmlns:v="urn:schemas-microsoft-com:vml" xmlns:wp="http://schemas.openxmlformats.org/drawingml/2006/wordprocessingDrawing" xmlns:w10="urn:schemas-microsoft-com:office:word" xmlns:w="http://schemas.openxmlformats.org/wordprocessingml/2006/main" xmlns:wne="http://schemas.microsoft.com/office/word/2006/wordml">
+<w:document xmlns:wpc="http://schemas.microsoft.com/office/word/2010/wordprocessingCanvas" xmlns:mc="http://schemas.openxmlformats.org/markup-compatibility/2006" xmlns:o="urn:schemas-microsoft-com:office:office" xmlns:r="http://schemas.openxmlformats.org/officeDocument/2006/relationships" xmlns:m="http://schemas.openxmlformats.org/officeDocument/2006/math" xmlns:v="urn:schemas-microsoft-com:vml" xmlns:wp14="http://schemas.microsoft.com/office/word/2010/wordprocessingDrawing" xmlns:wp="http://schemas.openxmlformats.org/drawingml/2006/wordprocessingDrawing" xmlns:w10="urn:schemas-microsoft-com:office:word" xmlns:w="http://schemas.openxmlformats.org/wordprocessingml/2006/main" xmlns:w14="http://schemas.microsoft.com/office/word/2010/wordml" xmlns:w15="http://schemas.microsoft.com/office/word/2012/wordml" xmlns:wpg="http://schemas.microsoft.com/office/word/2010/wordprocessingGroup" xmlns:wpi="http://schemas.microsoft.com/office/word/2010/wordprocessingInk" xmlns:wne="http://schemas.microsoft.com/office/word/2006/wordml" xmlns:wps="http://schemas.microsoft.com/office/word/2010/wordprocessingShape" mc:Ignorable="w14 w15 wp14">
   <w:body>
     <w:p>
       <w:pPr>
@@ -200,6 +200,25 @@
           <w:lang w:val="bg-BG"/>
         </w:rPr>
         <w:tab/>
+        <w:t>Добавяне на събитие</w:t>
+      </w:r>
+    </w:p>
+    <w:p>
+      <w:pPr>
+        <w:spacing w:after="0"/>
+        <w:rPr>
+          <w:sz w:val="24"/>
+          <w:szCs w:val="24"/>
+          <w:lang w:val="bg-BG"/>
+        </w:rPr>
+      </w:pPr>
+      <w:r>
+        <w:rPr>
+          <w:sz w:val="24"/>
+          <w:szCs w:val="24"/>
+          <w:lang w:val="bg-BG"/>
+        </w:rPr>
+        <w:tab/>
         <w:t>Преглед на всички събития</w:t>
       </w:r>
     </w:p>
@@ -329,27 +348,10 @@
           <w:szCs w:val="24"/>
           <w:lang w:val="bg-BG"/>
         </w:rPr>
-        <w:t>Страница на потребителя</w:t>
-      </w:r>
-    </w:p>
-    <w:p>
-      <w:pPr>
-        <w:spacing w:after="0"/>
-        <w:ind w:firstLine="720"/>
-        <w:rPr>
-          <w:sz w:val="24"/>
-          <w:szCs w:val="24"/>
-          <w:lang w:val="bg-BG"/>
-        </w:rPr>
-      </w:pPr>
-      <w:r>
-        <w:rPr>
-          <w:sz w:val="24"/>
-          <w:szCs w:val="24"/>
-          <w:lang w:val="bg-BG"/>
-        </w:rPr>
-        <w:t>Промяна на личните данни</w:t>
-      </w:r>
+        <w:t>Карта на събитията</w:t>
+      </w:r>
+      <w:bookmarkStart w:id="0" w:name="_GoBack"/>
+      <w:bookmarkEnd w:id="0"/>
     </w:p>
     <w:p>
       <w:pPr>
@@ -427,24 +429,6 @@
     </w:p>
     <w:p>
       <w:pPr>
-        <w:rPr>
-          <w:sz w:val="24"/>
-          <w:szCs w:val="24"/>
-          <w:lang w:val="bg-BG"/>
-        </w:rPr>
-      </w:pPr>
-      <w:r>
-        <w:rPr>
-          <w:sz w:val="24"/>
-          <w:szCs w:val="24"/>
-          <w:lang w:val="bg-BG"/>
-        </w:rPr>
-        <w:br w:type="page"/>
-      </w:r>
-    </w:p>
-    <w:p>
-      <w:pPr>
-        <w:spacing w:after="0"/>
         <w:ind w:firstLine="720"/>
         <w:rPr>
           <w:b/>
@@ -457,6 +441,14 @@
       </w:pPr>
       <w:r>
         <w:rPr>
+          <w:sz w:val="24"/>
+          <w:szCs w:val="24"/>
+          <w:lang w:val="bg-BG"/>
+        </w:rPr>
+        <w:br w:type="page"/>
+      </w:r>
+      <w:r>
+        <w:rPr>
           <w:b/>
           <w:bCs/>
           <w:sz w:val="28"/>
@@ -464,6 +456,7 @@
           <w:u w:val="single"/>
           <w:lang w:val="bg-BG"/>
         </w:rPr>
+        <w:lastRenderedPageBreak/>
         <w:t>Функционалност и Wireframes</w:t>
       </w:r>
     </w:p>
@@ -829,44 +822,33 @@
     </w:p>
     <w:p>
       <w:pPr>
-        <w:rPr>
-          <w:sz w:val="24"/>
-          <w:szCs w:val="24"/>
-          <w:lang w:val="bg-BG"/>
-        </w:rPr>
-      </w:pPr>
-    </w:p>
-    <w:p>
-      <w:pPr>
         <w:spacing w:after="0"/>
         <w:ind w:firstLine="720"/>
         <w:rPr>
-          <w:sz w:val="24"/>
-          <w:szCs w:val="24"/>
-          <w:lang w:val="bg-BG"/>
-        </w:rPr>
-      </w:pPr>
-    </w:p>
-    <w:p>
-      <w:pPr>
-        <w:spacing w:after="0"/>
-        <w:ind w:firstLine="720"/>
-        <w:rPr>
-          <w:b/>
-          <w:bCs/>
-          <w:sz w:val="24"/>
-          <w:szCs w:val="24"/>
-          <w:lang w:val="bg-BG"/>
-        </w:rPr>
-      </w:pPr>
-      <w:r>
-        <w:rPr>
-          <w:b/>
-          <w:bCs/>
-          <w:sz w:val="24"/>
-          <w:szCs w:val="24"/>
-          <w:lang w:val="bg-BG"/>
-        </w:rPr>
+          <w:b/>
+          <w:bCs/>
+          <w:sz w:val="24"/>
+          <w:szCs w:val="24"/>
+          <w:lang w:val="bg-BG"/>
+        </w:rPr>
+      </w:pPr>
+      <w:r>
+        <w:rPr>
+          <w:sz w:val="24"/>
+          <w:szCs w:val="24"/>
+          <w:lang w:val="bg-BG"/>
+        </w:rPr>
+        <w:br w:type="page"/>
+      </w:r>
+      <w:r>
+        <w:rPr>
+          <w:b/>
+          <w:bCs/>
+          <w:sz w:val="24"/>
+          <w:szCs w:val="24"/>
+          <w:lang w:val="bg-BG"/>
+        </w:rPr>
+        <w:lastRenderedPageBreak/>
         <w:t>Начална страница</w:t>
       </w:r>
     </w:p>
@@ -975,58 +957,260 @@
     </w:p>
     <w:p>
       <w:pPr>
-        <w:rPr>
-          <w:sz w:val="24"/>
-          <w:szCs w:val="24"/>
-        </w:rPr>
-      </w:pPr>
-    </w:p>
-    <w:p>
-      <w:pPr>
-        <w:rPr>
-          <w:sz w:val="24"/>
-          <w:szCs w:val="24"/>
-        </w:rPr>
-      </w:pPr>
-    </w:p>
-    <w:p>
-      <w:pPr>
-        <w:rPr>
-          <w:sz w:val="24"/>
-          <w:szCs w:val="24"/>
-          <w:lang w:val="bg-BG"/>
-        </w:rPr>
-      </w:pPr>
-    </w:p>
-    <w:p>
-      <w:pPr>
-        <w:rPr>
-          <w:sz w:val="24"/>
-          <w:szCs w:val="24"/>
-          <w:lang w:val="bg-BG"/>
-        </w:rPr>
-      </w:pPr>
-    </w:p>
-    <w:p>
-      <w:pPr>
-        <w:pStyle w:val="ListParagraph"/>
-        <w:spacing w:after="0"/>
-        <w:rPr>
-          <w:b/>
-          <w:bCs/>
-          <w:sz w:val="24"/>
-          <w:szCs w:val="24"/>
-          <w:lang w:val="bg-BG"/>
-        </w:rPr>
-      </w:pPr>
-      <w:r>
-        <w:rPr>
-          <w:b/>
-          <w:bCs/>
-          <w:sz w:val="24"/>
-          <w:szCs w:val="24"/>
-          <w:lang w:val="bg-BG"/>
-        </w:rPr>
+        <w:ind w:firstLine="360"/>
+        <w:rPr>
+          <w:b/>
+          <w:sz w:val="24"/>
+          <w:szCs w:val="24"/>
+          <w:lang w:val="bg-BG"/>
+        </w:rPr>
+      </w:pPr>
+      <w:r>
+        <w:rPr>
+          <w:sz w:val="24"/>
+          <w:szCs w:val="24"/>
+        </w:rPr>
+        <w:br w:type="page"/>
+      </w:r>
+      <w:r>
+        <w:rPr>
+          <w:b/>
+          <w:sz w:val="24"/>
+          <w:szCs w:val="24"/>
+          <w:lang w:val="bg-BG"/>
+        </w:rPr>
+        <w:lastRenderedPageBreak/>
+        <w:t>Добавяне и изтриване на събития</w:t>
+      </w:r>
+    </w:p>
+    <w:p>
+      <w:pPr>
+        <w:pStyle w:val="ListParagraph"/>
+        <w:spacing w:after="0"/>
+        <w:ind w:left="0" w:firstLine="720"/>
+        <w:rPr>
+          <w:sz w:val="24"/>
+          <w:szCs w:val="24"/>
+          <w:lang w:val="bg-BG"/>
+        </w:rPr>
+      </w:pPr>
+    </w:p>
+    <w:p>
+      <w:pPr>
+        <w:rPr>
+          <w:b/>
+          <w:sz w:val="24"/>
+          <w:szCs w:val="24"/>
+          <w:lang w:val="bg-BG"/>
+        </w:rPr>
+      </w:pPr>
+      <w:r>
+        <w:rPr>
+          <w:b/>
+          <w:noProof/>
+          <w:sz w:val="24"/>
+          <w:szCs w:val="24"/>
+        </w:rPr>
+        <w:pict>
+          <v:shape id="Картина 9" o:spid="_x0000_i1034" type="#_x0000_t75" style="width:468pt;height:407.25pt;visibility:visible;mso-wrap-style:square">
+            <v:imagedata r:id="rId9" o:title="add-edit-event"/>
+          </v:shape>
+        </w:pict>
+      </w:r>
+    </w:p>
+    <w:p>
+      <w:pPr>
+        <w:pStyle w:val="ListParagraph"/>
+        <w:spacing w:after="0"/>
+        <w:ind w:left="0" w:firstLine="720"/>
+        <w:jc w:val="both"/>
+        <w:rPr>
+          <w:b/>
+          <w:bCs/>
+          <w:sz w:val="24"/>
+          <w:szCs w:val="24"/>
+          <w:lang w:val="bg-BG"/>
+        </w:rPr>
+      </w:pPr>
+      <w:r>
+        <w:rPr>
+          <w:sz w:val="24"/>
+          <w:szCs w:val="24"/>
+          <w:lang w:val="bg-BG"/>
+        </w:rPr>
+        <w:t xml:space="preserve">Тази страница е чисто администраторска и ще служи за създаване и промяна на отделно събитие. Съдържа всички реквизити за едно събитие. Тук се използва </w:t>
+      </w:r>
+      <w:r>
+        <w:rPr>
+          <w:sz w:val="24"/>
+          <w:szCs w:val="24"/>
+        </w:rPr>
+        <w:t>google</w:t>
+      </w:r>
+      <w:r>
+        <w:rPr>
+          <w:sz w:val="24"/>
+          <w:szCs w:val="24"/>
+          <w:lang w:val="bg-BG"/>
+        </w:rPr>
+        <w:t xml:space="preserve"> </w:t>
+      </w:r>
+      <w:r>
+        <w:rPr>
+          <w:sz w:val="24"/>
+          <w:szCs w:val="24"/>
+        </w:rPr>
+        <w:t xml:space="preserve">map </w:t>
+      </w:r>
+      <w:r>
+        <w:rPr>
+          <w:sz w:val="24"/>
+          <w:szCs w:val="24"/>
+          <w:lang w:val="bg-BG"/>
+        </w:rPr>
+        <w:t xml:space="preserve">библиотека за прецизиране на мястото, тъй като може да има събития, които да нямат точен адрес. Добавен е и един скрипт файл за добавяне на снимките за събитието – целта е преглед на снимките преди да се събминте формата. От друга страна когато администратора натисне бутона </w:t>
+      </w:r>
+      <w:r>
+        <w:rPr>
+          <w:sz w:val="24"/>
+          <w:szCs w:val="24"/>
+        </w:rPr>
+        <w:t xml:space="preserve">edit </w:t>
+      </w:r>
+      <w:r>
+        <w:rPr>
+          <w:sz w:val="24"/>
+          <w:szCs w:val="24"/>
+          <w:lang w:val="bg-BG"/>
+        </w:rPr>
+        <w:t>върху конкретно събитие данните от събитието ще се налеят е същата тази форма и ще може на ново да я запази с новите промени.</w:t>
+      </w:r>
+    </w:p>
+    <w:p>
+      <w:pPr>
+        <w:pStyle w:val="ListParagraph"/>
+        <w:spacing w:after="0"/>
+        <w:rPr>
+          <w:b/>
+          <w:bCs/>
+          <w:sz w:val="24"/>
+          <w:szCs w:val="24"/>
+          <w:lang w:val="bg-BG"/>
+        </w:rPr>
+      </w:pPr>
+    </w:p>
+    <w:p>
+      <w:pPr>
+        <w:pStyle w:val="ListParagraph"/>
+        <w:spacing w:after="0"/>
+        <w:rPr>
+          <w:b/>
+          <w:bCs/>
+          <w:sz w:val="24"/>
+          <w:szCs w:val="24"/>
+          <w:lang w:val="bg-BG"/>
+        </w:rPr>
+      </w:pPr>
+    </w:p>
+    <w:p>
+      <w:pPr>
+        <w:pStyle w:val="ListParagraph"/>
+        <w:spacing w:after="0"/>
+        <w:rPr>
+          <w:b/>
+          <w:bCs/>
+          <w:sz w:val="24"/>
+          <w:szCs w:val="24"/>
+          <w:lang w:val="bg-BG"/>
+        </w:rPr>
+      </w:pPr>
+    </w:p>
+    <w:p>
+      <w:pPr>
+        <w:pStyle w:val="ListParagraph"/>
+        <w:spacing w:after="0"/>
+        <w:rPr>
+          <w:b/>
+          <w:bCs/>
+          <w:sz w:val="24"/>
+          <w:szCs w:val="24"/>
+          <w:lang w:val="bg-BG"/>
+        </w:rPr>
+      </w:pPr>
+    </w:p>
+    <w:p>
+      <w:pPr>
+        <w:pStyle w:val="ListParagraph"/>
+        <w:spacing w:after="0"/>
+        <w:rPr>
+          <w:b/>
+          <w:bCs/>
+          <w:sz w:val="24"/>
+          <w:szCs w:val="24"/>
+          <w:lang w:val="bg-BG"/>
+        </w:rPr>
+      </w:pPr>
+    </w:p>
+    <w:p>
+      <w:pPr>
+        <w:pStyle w:val="ListParagraph"/>
+        <w:spacing w:after="0"/>
+        <w:rPr>
+          <w:b/>
+          <w:bCs/>
+          <w:sz w:val="24"/>
+          <w:szCs w:val="24"/>
+          <w:lang w:val="bg-BG"/>
+        </w:rPr>
+      </w:pPr>
+    </w:p>
+    <w:p>
+      <w:pPr>
+        <w:pStyle w:val="ListParagraph"/>
+        <w:spacing w:after="0"/>
+        <w:rPr>
+          <w:b/>
+          <w:bCs/>
+          <w:sz w:val="24"/>
+          <w:szCs w:val="24"/>
+          <w:lang w:val="bg-BG"/>
+        </w:rPr>
+      </w:pPr>
+    </w:p>
+    <w:p>
+      <w:pPr>
+        <w:pStyle w:val="ListParagraph"/>
+        <w:spacing w:after="0"/>
+        <w:rPr>
+          <w:b/>
+          <w:bCs/>
+          <w:sz w:val="24"/>
+          <w:szCs w:val="24"/>
+          <w:lang w:val="bg-BG"/>
+        </w:rPr>
+      </w:pPr>
+    </w:p>
+    <w:p>
+      <w:pPr>
+        <w:pStyle w:val="ListParagraph"/>
+        <w:spacing w:after="0"/>
+        <w:rPr>
+          <w:b/>
+          <w:bCs/>
+          <w:sz w:val="24"/>
+          <w:szCs w:val="24"/>
+          <w:lang w:val="bg-BG"/>
+        </w:rPr>
+      </w:pPr>
+      <w:r>
+        <w:rPr>
+          <w:b/>
+          <w:bCs/>
+          <w:sz w:val="24"/>
+          <w:szCs w:val="24"/>
+          <w:lang w:val="bg-BG"/>
+        </w:rPr>
+        <w:lastRenderedPageBreak/>
         <w:t>Преглед на всички събития</w:t>
       </w:r>
       <w:r>
@@ -1042,15 +1226,21 @@
     </w:p>
     <w:p>
       <w:pPr>
-        <w:rPr>
-          <w:sz w:val="24"/>
-          <w:szCs w:val="24"/>
-          <w:lang w:val="bg-BG"/>
-        </w:rPr>
-      </w:pPr>
-    </w:p>
-    <w:p>
-      <w:pPr>
+        <w:pStyle w:val="ListParagraph"/>
+        <w:spacing w:after="0"/>
+        <w:rPr>
+          <w:b/>
+          <w:bCs/>
+          <w:sz w:val="24"/>
+          <w:szCs w:val="24"/>
+          <w:lang w:val="bg-BG"/>
+        </w:rPr>
+      </w:pPr>
+    </w:p>
+    <w:p>
+      <w:pPr>
+        <w:pStyle w:val="ListParagraph"/>
+        <w:spacing w:after="0"/>
         <w:rPr>
           <w:sz w:val="24"/>
           <w:szCs w:val="24"/>
@@ -1064,7 +1254,7 @@
         </w:rPr>
         <w:pict>
           <v:shape id="_x0000_i1029" type="#_x0000_t75" style="width:462.75pt;height:644.25pt">
-            <v:imagedata r:id="rId9" o:title=""/>
+            <v:imagedata r:id="rId10" o:title=""/>
           </v:shape>
         </w:pict>
       </w:r>
@@ -1085,6 +1275,7 @@
           <w:szCs w:val="24"/>
           <w:lang w:val="bg-BG"/>
         </w:rPr>
+        <w:lastRenderedPageBreak/>
         <w:t>Страницата ще съдържа два контейнера, единия ще е заглавният елемент, който ще държи заглавието на страница и бутон държащ списък със елементите за сортиране на събитията – по място, дата, цена и категория събитие. Под заглавния елемент, в зависимост това дали логнатият юзър е админ или не ще се показва бутон с линк към страницата за създаване на ново събитие. Под него ще има линк към страницата с картата на всички предстоящи събития, за по-добър потребителски интерфейс.</w:t>
       </w:r>
     </w:p>
@@ -1432,6 +1623,7 @@
           <w:szCs w:val="24"/>
           <w:lang w:val="bg-BG"/>
         </w:rPr>
+        <w:lastRenderedPageBreak/>
         <w:t>Детайли на събитие</w:t>
       </w:r>
     </w:p>
@@ -1466,8 +1658,8 @@
           <w:noProof/>
         </w:rPr>
         <w:pict>
-          <v:shape id="_x0000_s1026" type="#_x0000_t75" style="position:absolute;left:0;text-align:left;margin-left:0;margin-top:11.2pt;width:468pt;height:464.6pt;z-index:-251658240" wrapcoords="-35 0 -35 21565 21600 21565 21600 0 -35 0">
-            <v:imagedata r:id="rId10" o:title=""/>
+          <v:shape id="_x0000_s1026" type="#_x0000_t75" style="position:absolute;left:0;text-align:left;margin-left:0;margin-top:11.2pt;width:468pt;height:464.6pt;z-index:-1" wrapcoords="-35 0 -35 21565 21600 21565 21600 0 -35 0">
+            <v:imagedata r:id="rId11" o:title=""/>
             <w10:wrap type="tight"/>
           </v:shape>
         </w:pict>
@@ -1545,24 +1737,153 @@
     </w:p>
     <w:p>
       <w:pPr>
+        <w:pStyle w:val="ListParagraph"/>
+        <w:spacing w:after="0"/>
+        <w:rPr>
+          <w:b/>
+          <w:sz w:val="24"/>
+          <w:szCs w:val="24"/>
+          <w:lang w:val="bg-BG"/>
+        </w:rPr>
+      </w:pPr>
+      <w:r>
+        <w:rPr>
+          <w:b/>
+          <w:sz w:val="24"/>
+          <w:szCs w:val="24"/>
+          <w:lang w:val="bg-BG"/>
+        </w:rPr>
+        <w:lastRenderedPageBreak/>
+        <w:t>Поръчка на билети за събитие</w:t>
+      </w:r>
+    </w:p>
+    <w:p>
+      <w:pPr>
+        <w:pStyle w:val="ListParagraph"/>
         <w:spacing w:after="0"/>
         <w:ind w:firstLine="720"/>
         <w:rPr>
           <w:b/>
-          <w:bCs/>
-          <w:sz w:val="24"/>
-          <w:szCs w:val="24"/>
-          <w:lang w:val="bg-BG"/>
-        </w:rPr>
-      </w:pPr>
-      <w:r>
-        <w:rPr>
-          <w:b/>
-          <w:bCs/>
-          <w:sz w:val="24"/>
-          <w:szCs w:val="24"/>
-          <w:lang w:val="bg-BG"/>
-        </w:rPr>
+          <w:sz w:val="24"/>
+          <w:szCs w:val="24"/>
+          <w:lang w:val="bg-BG"/>
+        </w:rPr>
+      </w:pPr>
+    </w:p>
+    <w:p>
+      <w:pPr>
+        <w:spacing w:after="0"/>
+        <w:rPr>
+          <w:noProof/>
+          <w:sz w:val="24"/>
+          <w:szCs w:val="24"/>
+        </w:rPr>
+      </w:pPr>
+      <w:r>
+        <w:rPr>
+          <w:noProof/>
+          <w:sz w:val="24"/>
+          <w:szCs w:val="24"/>
+        </w:rPr>
+        <w:pict>
+          <v:shape id="Картина 8" o:spid="_x0000_i1033" type="#_x0000_t75" style="width:468pt;height:230.25pt;visibility:visible;mso-wrap-style:square">
+            <v:imagedata r:id="rId12" o:title="buy-ticket"/>
+          </v:shape>
+        </w:pict>
+      </w:r>
+    </w:p>
+    <w:p>
+      <w:pPr>
+        <w:pStyle w:val="ListParagraph"/>
+        <w:spacing w:after="0"/>
+        <w:rPr>
+          <w:b/>
+          <w:sz w:val="24"/>
+          <w:szCs w:val="24"/>
+          <w:lang w:val="bg-BG"/>
+        </w:rPr>
+      </w:pPr>
+    </w:p>
+    <w:p>
+      <w:pPr>
+        <w:pStyle w:val="ListParagraph"/>
+        <w:spacing w:after="0"/>
+        <w:ind w:left="0" w:firstLine="720"/>
+        <w:rPr>
+          <w:sz w:val="24"/>
+          <w:szCs w:val="24"/>
+          <w:lang w:val="bg-BG"/>
+        </w:rPr>
+      </w:pPr>
+      <w:r>
+        <w:rPr>
+          <w:sz w:val="24"/>
+          <w:szCs w:val="24"/>
+          <w:lang w:val="bg-BG"/>
+        </w:rPr>
+        <w:t xml:space="preserve">Тази страница ще се зарежда когато потребителя избере бутона </w:t>
+      </w:r>
+      <w:r>
+        <w:rPr>
+          <w:sz w:val="24"/>
+          <w:szCs w:val="24"/>
+        </w:rPr>
+        <w:t xml:space="preserve">“Buy ticket” </w:t>
+      </w:r>
+      <w:r>
+        <w:rPr>
+          <w:sz w:val="24"/>
+          <w:szCs w:val="24"/>
+          <w:lang w:val="bg-BG"/>
+        </w:rPr>
+        <w:t>от личната страница на конкретното събитие, така формата за купуване на билет</w:t>
+      </w:r>
+      <w:r>
+        <w:rPr>
+          <w:sz w:val="24"/>
+          <w:szCs w:val="24"/>
+        </w:rPr>
+        <w:t xml:space="preserve"> </w:t>
+      </w:r>
+      <w:r>
+        <w:rPr>
+          <w:sz w:val="24"/>
+          <w:szCs w:val="24"/>
+          <w:lang w:val="bg-BG"/>
+        </w:rPr>
+        <w:t>ще знае за кое събитие се прави резервацията.</w:t>
+      </w:r>
+    </w:p>
+    <w:p>
+      <w:pPr>
+        <w:pStyle w:val="ListParagraph"/>
+        <w:spacing w:after="0"/>
+        <w:ind w:left="0" w:firstLine="720"/>
+        <w:rPr>
+          <w:b/>
+          <w:bCs/>
+          <w:sz w:val="24"/>
+          <w:szCs w:val="24"/>
+          <w:lang w:val="bg-BG"/>
+        </w:rPr>
+      </w:pPr>
+      <w:r>
+        <w:rPr>
+          <w:sz w:val="24"/>
+          <w:szCs w:val="24"/>
+          <w:lang w:val="bg-BG"/>
+        </w:rPr>
+        <w:br w:type="page"/>
+      </w:r>
+      <w:r>
+        <w:rPr>
+          <w:b/>
+          <w:bCs/>
+          <w:sz w:val="24"/>
+          <w:szCs w:val="24"/>
+          <w:lang w:val="bg-BG"/>
+        </w:rPr>
+        <w:lastRenderedPageBreak/>
         <w:t>Регистрация на потребител</w:t>
       </w:r>
     </w:p>
@@ -1593,7 +1914,7 @@
         </w:rPr>
         <w:pict>
           <v:shape id="_x0000_i1030" type="#_x0000_t75" style="width:362.25pt;height:301.5pt">
-            <v:imagedata r:id="rId11" o:title=""/>
+            <v:imagedata r:id="rId13" o:title=""/>
           </v:shape>
         </w:pict>
       </w:r>
@@ -1783,6 +2104,19 @@
           <w:lang w:val="bg-BG"/>
         </w:rPr>
       </w:pPr>
+    </w:p>
+    <w:p>
+      <w:pPr>
+        <w:spacing w:after="0"/>
+        <w:ind w:firstLine="720"/>
+        <w:rPr>
+          <w:b/>
+          <w:bCs/>
+          <w:sz w:val="24"/>
+          <w:szCs w:val="24"/>
+          <w:lang w:val="bg-BG"/>
+        </w:rPr>
+      </w:pPr>
       <w:r>
         <w:rPr>
           <w:b/>
@@ -1826,7 +2160,7 @@
         </w:rPr>
         <w:pict>
           <v:shape id="_x0000_i1031" type="#_x0000_t75" style="width:325.5pt;height:4in">
-            <v:imagedata r:id="rId12" o:title=""/>
+            <v:imagedata r:id="rId14" o:title=""/>
           </v:shape>
         </w:pict>
       </w:r>
@@ -1972,20 +2306,19 @@
         <w:ind w:firstLine="720"/>
         <w:rPr>
           <w:b/>
-          <w:bCs/>
-          <w:sz w:val="24"/>
-          <w:szCs w:val="24"/>
-          <w:lang w:val="bg-BG"/>
-        </w:rPr>
-      </w:pPr>
-      <w:r>
-        <w:rPr>
-          <w:b/>
-          <w:bCs/>
-          <w:sz w:val="24"/>
-          <w:szCs w:val="24"/>
-          <w:lang w:val="bg-BG"/>
-        </w:rPr>
+          <w:sz w:val="24"/>
+          <w:szCs w:val="24"/>
+          <w:lang w:val="bg-BG"/>
+        </w:rPr>
+      </w:pPr>
+      <w:r>
+        <w:rPr>
+          <w:b/>
+          <w:sz w:val="24"/>
+          <w:szCs w:val="24"/>
+          <w:lang w:val="bg-BG"/>
+        </w:rPr>
+        <w:lastRenderedPageBreak/>
         <w:t>Кошница с покупки</w:t>
       </w:r>
     </w:p>
@@ -2023,7 +2356,7 @@
         </w:rPr>
         <w:pict>
           <v:shape id="_x0000_i1032" type="#_x0000_t75" style="width:414pt;height:330pt">
-            <v:imagedata r:id="rId13" o:title=""/>
+            <v:imagedata r:id="rId15" o:title=""/>
           </v:shape>
         </w:pict>
       </w:r>
@@ -2104,8 +2437,150 @@
         </w:rPr>
         <w:t>Информация за покупките заедно с адрес сума, сума за доставка и обща сума.</w:t>
       </w:r>
-      <w:bookmarkStart w:id="0" w:name="_GoBack"/>
-      <w:bookmarkEnd w:id="0"/>
+    </w:p>
+    <w:p>
+      <w:pPr>
+        <w:spacing w:after="0"/>
+        <w:ind w:firstLine="720"/>
+        <w:rPr>
+          <w:b/>
+          <w:sz w:val="24"/>
+          <w:szCs w:val="24"/>
+          <w:lang w:val="bg-BG"/>
+        </w:rPr>
+      </w:pPr>
+      <w:r>
+        <w:rPr>
+          <w:sz w:val="24"/>
+          <w:szCs w:val="24"/>
+          <w:lang w:val="bg-BG"/>
+        </w:rPr>
+        <w:br w:type="page"/>
+      </w:r>
+      <w:r>
+        <w:rPr>
+          <w:b/>
+          <w:sz w:val="24"/>
+          <w:szCs w:val="24"/>
+          <w:lang w:val="bg-BG"/>
+        </w:rPr>
+        <w:lastRenderedPageBreak/>
+        <w:t>Карта на съби</w:t>
+      </w:r>
+      <w:r>
+        <w:rPr>
+          <w:b/>
+          <w:sz w:val="24"/>
+          <w:szCs w:val="24"/>
+          <w:lang w:val="bg-BG"/>
+        </w:rPr>
+        <w:t>ти</w:t>
+      </w:r>
+      <w:r>
+        <w:rPr>
+          <w:b/>
+          <w:sz w:val="24"/>
+          <w:szCs w:val="24"/>
+          <w:lang w:val="bg-BG"/>
+        </w:rPr>
+        <w:t>ята</w:t>
+      </w:r>
+    </w:p>
+    <w:p>
+      <w:pPr>
+        <w:pStyle w:val="ListParagraph"/>
+        <w:spacing w:after="0"/>
+        <w:rPr>
+          <w:b/>
+          <w:sz w:val="24"/>
+          <w:szCs w:val="24"/>
+          <w:lang w:val="bg-BG"/>
+        </w:rPr>
+      </w:pPr>
+    </w:p>
+    <w:p>
+      <w:pPr>
+        <w:spacing w:after="0"/>
+        <w:rPr>
+          <w:b/>
+          <w:noProof/>
+          <w:sz w:val="24"/>
+          <w:szCs w:val="24"/>
+        </w:rPr>
+      </w:pPr>
+      <w:r>
+        <w:rPr>
+          <w:b/>
+          <w:noProof/>
+          <w:sz w:val="24"/>
+          <w:szCs w:val="24"/>
+        </w:rPr>
+        <w:pict>
+          <v:shape id="Картина 13" o:spid="_x0000_i1035" type="#_x0000_t75" style="width:468pt;height:193.5pt;visibility:visible;mso-wrap-style:square">
+            <v:imagedata r:id="rId16" o:title="events-on-map"/>
+          </v:shape>
+        </w:pict>
+      </w:r>
+    </w:p>
+    <w:p>
+      <w:pPr>
+        <w:pStyle w:val="ListParagraph"/>
+        <w:spacing w:after="0"/>
+        <w:rPr>
+          <w:b/>
+          <w:color w:val="FF0000"/>
+          <w:sz w:val="24"/>
+          <w:szCs w:val="24"/>
+          <w:lang w:val="bg-BG"/>
+        </w:rPr>
+      </w:pPr>
+    </w:p>
+    <w:p>
+      <w:pPr>
+        <w:pStyle w:val="ListParagraph"/>
+        <w:spacing w:after="0"/>
+        <w:ind w:left="0" w:firstLine="720"/>
+        <w:rPr>
+          <w:sz w:val="24"/>
+          <w:szCs w:val="24"/>
+          <w:lang w:val="bg-BG"/>
+        </w:rPr>
+      </w:pPr>
+      <w:r>
+        <w:rPr>
+          <w:sz w:val="24"/>
+          <w:szCs w:val="24"/>
+          <w:lang w:val="bg-BG"/>
+        </w:rPr>
+        <w:t xml:space="preserve">Тази страница ще представлява карта на всички предстоящи събития. Върху </w:t>
+      </w:r>
+      <w:r>
+        <w:rPr>
+          <w:sz w:val="24"/>
+          <w:szCs w:val="24"/>
+        </w:rPr>
+        <w:t xml:space="preserve">google map </w:t>
+      </w:r>
+      <w:r>
+        <w:rPr>
+          <w:sz w:val="24"/>
+          <w:szCs w:val="24"/>
+          <w:lang w:val="bg-BG"/>
+        </w:rPr>
+        <w:t>карта ще се отбелязват всички предстоящи събития посредством маркери. Страницата ще служи за улеснение на потребителите.</w:t>
+      </w:r>
+    </w:p>
+    <w:p>
+      <w:pPr>
+        <w:pStyle w:val="ListParagraph"/>
+        <w:spacing w:after="0"/>
+        <w:ind w:left="360"/>
+        <w:rPr>
+          <w:sz w:val="24"/>
+          <w:szCs w:val="24"/>
+          <w:lang w:val="bg-BG"/>
+        </w:rPr>
+      </w:pPr>
     </w:p>
     <w:p>
       <w:pPr>
@@ -2189,7 +2664,7 @@
 </file>
 
 <file path=word/numbering.xml><?xml version="1.0" encoding="utf-8"?>
-<w:numbering xmlns:ve="http://schemas.openxmlformats.org/markup-compatibility/2006" xmlns:o="urn:schemas-microsoft-com:office:office" xmlns:r="http://schemas.openxmlformats.org/officeDocument/2006/relationships" xmlns:m="http://schemas.openxmlformats.org/officeDocument/2006/math" xmlns:v="urn:schemas-microsoft-com:vml" xmlns:wp="http://schemas.openxmlformats.org/drawingml/2006/wordprocessingDrawing" xmlns:w10="urn:schemas-microsoft-com:office:word" xmlns:w="http://schemas.openxmlformats.org/wordprocessingml/2006/main" xmlns:wne="http://schemas.microsoft.com/office/word/2006/wordml">
+<w:numbering xmlns:wpc="http://schemas.microsoft.com/office/word/2010/wordprocessingCanvas" xmlns:mc="http://schemas.openxmlformats.org/markup-compatibility/2006" xmlns:o="urn:schemas-microsoft-com:office:office" xmlns:r="http://schemas.openxmlformats.org/officeDocument/2006/relationships" xmlns:m="http://schemas.openxmlformats.org/officeDocument/2006/math" xmlns:v="urn:schemas-microsoft-com:vml" xmlns:wp14="http://schemas.microsoft.com/office/word/2010/wordprocessingDrawing" xmlns:wp="http://schemas.openxmlformats.org/drawingml/2006/wordprocessingDrawing" xmlns:w10="urn:schemas-microsoft-com:office:word" xmlns:w="http://schemas.openxmlformats.org/wordprocessingml/2006/main" xmlns:w14="http://schemas.microsoft.com/office/word/2010/wordml" xmlns:w15="http://schemas.microsoft.com/office/word/2012/wordml" xmlns:wpg="http://schemas.microsoft.com/office/word/2010/wordprocessingGroup" xmlns:wpi="http://schemas.microsoft.com/office/word/2010/wordprocessingInk" xmlns:wne="http://schemas.microsoft.com/office/word/2006/wordml" xmlns:wps="http://schemas.microsoft.com/office/word/2010/wordprocessingShape" mc:Ignorable="w14 w15 wp14">
   <w:abstractNum w:abstractNumId="0">
     <w:nsid w:val="4D4526E6"/>
     <w:multiLevelType w:val="hybridMultilevel"/>
@@ -2426,156 +2901,388 @@
 </file>
 
 <file path=word/styles.xml><?xml version="1.0" encoding="utf-8"?>
-<w:styles xmlns:r="http://schemas.openxmlformats.org/officeDocument/2006/relationships" xmlns:w="http://schemas.openxmlformats.org/wordprocessingml/2006/main">
+<w:styles xmlns:mc="http://schemas.openxmlformats.org/markup-compatibility/2006" xmlns:r="http://schemas.openxmlformats.org/officeDocument/2006/relationships" xmlns:w="http://schemas.openxmlformats.org/wordprocessingml/2006/main" xmlns:w14="http://schemas.microsoft.com/office/word/2010/wordml" xmlns:w15="http://schemas.microsoft.com/office/word/2012/wordml" mc:Ignorable="w14 w15">
   <w:docDefaults>
     <w:rPrDefault>
       <w:rPr>
         <w:rFonts w:ascii="Calibri" w:eastAsia="Calibri" w:hAnsi="Calibri" w:cs="Times New Roman"/>
-        <w:sz w:val="22"/>
-        <w:szCs w:val="22"/>
         <w:lang w:val="en-US" w:eastAsia="en-US" w:bidi="ar-SA"/>
       </w:rPr>
     </w:rPrDefault>
     <w:pPrDefault/>
   </w:docDefaults>
-  <w:latentStyles w:defLockedState="0" w:defUIPriority="99" w:defSemiHidden="1" w:defUnhideWhenUsed="1" w:defQFormat="0" w:count="267">
-    <w:lsdException w:name="Normal" w:locked="1" w:semiHidden="0" w:uiPriority="0" w:unhideWhenUsed="0" w:qFormat="1"/>
-    <w:lsdException w:name="heading 1" w:locked="1" w:semiHidden="0" w:uiPriority="0" w:unhideWhenUsed="0" w:qFormat="1"/>
-    <w:lsdException w:name="heading 2" w:locked="1" w:uiPriority="0" w:qFormat="1"/>
-    <w:lsdException w:name="heading 3" w:locked="1" w:uiPriority="0" w:qFormat="1"/>
-    <w:lsdException w:name="heading 4" w:locked="1" w:uiPriority="0" w:qFormat="1"/>
-    <w:lsdException w:name="heading 5" w:locked="1" w:uiPriority="0" w:qFormat="1"/>
-    <w:lsdException w:name="heading 6" w:locked="1" w:uiPriority="0" w:qFormat="1"/>
-    <w:lsdException w:name="heading 7" w:locked="1" w:uiPriority="0" w:qFormat="1"/>
-    <w:lsdException w:name="heading 8" w:locked="1" w:uiPriority="0" w:qFormat="1"/>
-    <w:lsdException w:name="heading 9" w:locked="1" w:uiPriority="0" w:qFormat="1"/>
-    <w:lsdException w:name="toc 1" w:locked="1" w:semiHidden="0" w:uiPriority="0" w:unhideWhenUsed="0"/>
-    <w:lsdException w:name="toc 2" w:locked="1" w:semiHidden="0" w:uiPriority="0" w:unhideWhenUsed="0"/>
-    <w:lsdException w:name="toc 3" w:locked="1" w:semiHidden="0" w:uiPriority="0" w:unhideWhenUsed="0"/>
-    <w:lsdException w:name="toc 4" w:locked="1" w:semiHidden="0" w:uiPriority="0" w:unhideWhenUsed="0"/>
-    <w:lsdException w:name="toc 5" w:locked="1" w:semiHidden="0" w:uiPriority="0" w:unhideWhenUsed="0"/>
-    <w:lsdException w:name="toc 6" w:locked="1" w:semiHidden="0" w:uiPriority="0" w:unhideWhenUsed="0"/>
-    <w:lsdException w:name="toc 7" w:locked="1" w:semiHidden="0" w:uiPriority="0" w:unhideWhenUsed="0"/>
-    <w:lsdException w:name="toc 8" w:locked="1" w:semiHidden="0" w:uiPriority="0" w:unhideWhenUsed="0"/>
-    <w:lsdException w:name="toc 9" w:locked="1" w:semiHidden="0" w:uiPriority="0" w:unhideWhenUsed="0"/>
-    <w:lsdException w:name="caption" w:locked="1" w:uiPriority="0" w:qFormat="1"/>
-    <w:lsdException w:name="Title" w:locked="1" w:semiHidden="0" w:uiPriority="0" w:unhideWhenUsed="0" w:qFormat="1"/>
-    <w:lsdException w:name="Default Paragraph Font" w:locked="1" w:semiHidden="0" w:uiPriority="0" w:unhideWhenUsed="0"/>
-    <w:lsdException w:name="Subtitle" w:locked="1" w:semiHidden="0" w:uiPriority="0" w:unhideWhenUsed="0" w:qFormat="1"/>
-    <w:lsdException w:name="Strong" w:locked="1" w:semiHidden="0" w:uiPriority="0" w:unhideWhenUsed="0" w:qFormat="1"/>
-    <w:lsdException w:name="Emphasis" w:locked="1" w:semiHidden="0" w:uiPriority="0" w:unhideWhenUsed="0" w:qFormat="1"/>
-    <w:lsdException w:name="Table Grid" w:locked="1" w:semiHidden="0" w:uiPriority="0" w:unhideWhenUsed="0"/>
-    <w:lsdException w:name="Placeholder Text" w:unhideWhenUsed="0"/>
-    <w:lsdException w:name="No Spacing" w:semiHidden="0" w:uiPriority="1" w:unhideWhenUsed="0" w:qFormat="1"/>
-    <w:lsdException w:name="Light Shading" w:semiHidden="0" w:uiPriority="60" w:unhideWhenUsed="0"/>
-    <w:lsdException w:name="Light List" w:semiHidden="0" w:uiPriority="61" w:unhideWhenUsed="0"/>
-    <w:lsdException w:name="Light Grid" w:semiHidden="0" w:uiPriority="62" w:unhideWhenUsed="0"/>
-    <w:lsdException w:name="Medium Shading 1" w:semiHidden="0" w:uiPriority="63" w:unhideWhenUsed="0"/>
-    <w:lsdException w:name="Medium Shading 2" w:semiHidden="0" w:uiPriority="64" w:unhideWhenUsed="0"/>
-    <w:lsdException w:name="Medium List 1" w:semiHidden="0" w:uiPriority="65" w:unhideWhenUsed="0"/>
-    <w:lsdException w:name="Medium List 2" w:semiHidden="0" w:uiPriority="66" w:unhideWhenUsed="0"/>
-    <w:lsdException w:name="Medium Grid 1" w:semiHidden="0" w:uiPriority="67" w:unhideWhenUsed="0"/>
-    <w:lsdException w:name="Medium Grid 2" w:semiHidden="0" w:uiPriority="68" w:unhideWhenUsed="0"/>
-    <w:lsdException w:name="Medium Grid 3" w:semiHidden="0" w:uiPriority="69" w:unhideWhenUsed="0"/>
-    <w:lsdException w:name="Dark List" w:semiHidden="0" w:uiPriority="70" w:unhideWhenUsed="0"/>
-    <w:lsdException w:name="Colorful Shading" w:semiHidden="0" w:uiPriority="71" w:unhideWhenUsed="0"/>
-    <w:lsdException w:name="Colorful List" w:semiHidden="0" w:uiPriority="72" w:unhideWhenUsed="0"/>
-    <w:lsdException w:name="Colorful Grid" w:semiHidden="0" w:uiPriority="73" w:unhideWhenUsed="0"/>
-    <w:lsdException w:name="Light Shading Accent 1" w:semiHidden="0" w:uiPriority="60" w:unhideWhenUsed="0"/>
-    <w:lsdException w:name="Light List Accent 1" w:semiHidden="0" w:uiPriority="61" w:unhideWhenUsed="0"/>
-    <w:lsdException w:name="Light Grid Accent 1" w:semiHidden="0" w:uiPriority="62" w:unhideWhenUsed="0"/>
-    <w:lsdException w:name="Medium Shading 1 Accent 1" w:semiHidden="0" w:uiPriority="63" w:unhideWhenUsed="0"/>
-    <w:lsdException w:name="Medium Shading 2 Accent 1" w:semiHidden="0" w:uiPriority="64" w:unhideWhenUsed="0"/>
-    <w:lsdException w:name="Medium List 1 Accent 1" w:semiHidden="0" w:uiPriority="65" w:unhideWhenUsed="0"/>
-    <w:lsdException w:name="Revision" w:unhideWhenUsed="0"/>
-    <w:lsdException w:name="List Paragraph" w:semiHidden="0" w:uiPriority="34" w:unhideWhenUsed="0" w:qFormat="1"/>
-    <w:lsdException w:name="Quote" w:semiHidden="0" w:uiPriority="29" w:unhideWhenUsed="0" w:qFormat="1"/>
-    <w:lsdException w:name="Intense Quote" w:semiHidden="0" w:uiPriority="30" w:unhideWhenUsed="0" w:qFormat="1"/>
-    <w:lsdException w:name="Medium List 2 Accent 1" w:semiHidden="0" w:uiPriority="66" w:unhideWhenUsed="0"/>
-    <w:lsdException w:name="Medium Grid 1 Accent 1" w:semiHidden="0" w:uiPriority="67" w:unhideWhenUsed="0"/>
-    <w:lsdException w:name="Medium Grid 2 Accent 1" w:semiHidden="0" w:uiPriority="68" w:unhideWhenUsed="0"/>
-    <w:lsdException w:name="Medium Grid 3 Accent 1" w:semiHidden="0" w:uiPriority="69" w:unhideWhenUsed="0"/>
-    <w:lsdException w:name="Dark List Accent 1" w:semiHidden="0" w:uiPriority="70" w:unhideWhenUsed="0"/>
-    <w:lsdException w:name="Colorful Shading Accent 1" w:semiHidden="0" w:uiPriority="71" w:unhideWhenUsed="0"/>
-    <w:lsdException w:name="Colorful List Accent 1" w:semiHidden="0" w:uiPriority="72" w:unhideWhenUsed="0"/>
-    <w:lsdException w:name="Colorful Grid Accent 1" w:semiHidden="0" w:uiPriority="73" w:unhideWhenUsed="0"/>
-    <w:lsdException w:name="Light Shading Accent 2" w:semiHidden="0" w:uiPriority="60" w:unhideWhenUsed="0"/>
-    <w:lsdException w:name="Light List Accent 2" w:semiHidden="0" w:uiPriority="61" w:unhideWhenUsed="0"/>
-    <w:lsdException w:name="Light Grid Accent 2" w:semiHidden="0" w:uiPriority="62" w:unhideWhenUsed="0"/>
-    <w:lsdException w:name="Medium Shading 1 Accent 2" w:semiHidden="0" w:uiPriority="63" w:unhideWhenUsed="0"/>
-    <w:lsdException w:name="Medium Shading 2 Accent 2" w:semiHidden="0" w:uiPriority="64" w:unhideWhenUsed="0"/>
-    <w:lsdException w:name="Medium List 1 Accent 2" w:semiHidden="0" w:uiPriority="65" w:unhideWhenUsed="0"/>
-    <w:lsdException w:name="Medium List 2 Accent 2" w:semiHidden="0" w:uiPriority="66" w:unhideWhenUsed="0"/>
-    <w:lsdException w:name="Medium Grid 1 Accent 2" w:semiHidden="0" w:uiPriority="67" w:unhideWhenUsed="0"/>
-    <w:lsdException w:name="Medium Grid 2 Accent 2" w:semiHidden="0" w:uiPriority="68" w:unhideWhenUsed="0"/>
-    <w:lsdException w:name="Medium Grid 3 Accent 2" w:semiHidden="0" w:uiPriority="69" w:unhideWhenUsed="0"/>
-    <w:lsdException w:name="Dark List Accent 2" w:semiHidden="0" w:uiPriority="70" w:unhideWhenUsed="0"/>
-    <w:lsdException w:name="Colorful Shading Accent 2" w:semiHidden="0" w:uiPriority="71" w:unhideWhenUsed="0"/>
-    <w:lsdException w:name="Colorful List Accent 2" w:semiHidden="0" w:uiPriority="72" w:unhideWhenUsed="0"/>
-    <w:lsdException w:name="Colorful Grid Accent 2" w:semiHidden="0" w:uiPriority="73" w:unhideWhenUsed="0"/>
-    <w:lsdException w:name="Light Shading Accent 3" w:semiHidden="0" w:uiPriority="60" w:unhideWhenUsed="0"/>
-    <w:lsdException w:name="Light List Accent 3" w:semiHidden="0" w:uiPriority="61" w:unhideWhenUsed="0"/>
-    <w:lsdException w:name="Light Grid Accent 3" w:semiHidden="0" w:uiPriority="62" w:unhideWhenUsed="0"/>
-    <w:lsdException w:name="Medium Shading 1 Accent 3" w:semiHidden="0" w:uiPriority="63" w:unhideWhenUsed="0"/>
-    <w:lsdException w:name="Medium Shading 2 Accent 3" w:semiHidden="0" w:uiPriority="64" w:unhideWhenUsed="0"/>
-    <w:lsdException w:name="Medium List 1 Accent 3" w:semiHidden="0" w:uiPriority="65" w:unhideWhenUsed="0"/>
-    <w:lsdException w:name="Medium List 2 Accent 3" w:semiHidden="0" w:uiPriority="66" w:unhideWhenUsed="0"/>
-    <w:lsdException w:name="Medium Grid 1 Accent 3" w:semiHidden="0" w:uiPriority="67" w:unhideWhenUsed="0"/>
-    <w:lsdException w:name="Medium Grid 2 Accent 3" w:semiHidden="0" w:uiPriority="68" w:unhideWhenUsed="0"/>
-    <w:lsdException w:name="Medium Grid 3 Accent 3" w:semiHidden="0" w:uiPriority="69" w:unhideWhenUsed="0"/>
-    <w:lsdException w:name="Dark List Accent 3" w:semiHidden="0" w:uiPriority="70" w:unhideWhenUsed="0"/>
-    <w:lsdException w:name="Colorful Shading Accent 3" w:semiHidden="0" w:uiPriority="71" w:unhideWhenUsed="0"/>
-    <w:lsdException w:name="Colorful List Accent 3" w:semiHidden="0" w:uiPriority="72" w:unhideWhenUsed="0"/>
-    <w:lsdException w:name="Colorful Grid Accent 3" w:semiHidden="0" w:uiPriority="73" w:unhideWhenUsed="0"/>
-    <w:lsdException w:name="Light Shading Accent 4" w:semiHidden="0" w:uiPriority="60" w:unhideWhenUsed="0"/>
-    <w:lsdException w:name="Light List Accent 4" w:semiHidden="0" w:uiPriority="61" w:unhideWhenUsed="0"/>
-    <w:lsdException w:name="Light Grid Accent 4" w:semiHidden="0" w:uiPriority="62" w:unhideWhenUsed="0"/>
-    <w:lsdException w:name="Medium Shading 1 Accent 4" w:semiHidden="0" w:uiPriority="63" w:unhideWhenUsed="0"/>
-    <w:lsdException w:name="Medium Shading 2 Accent 4" w:semiHidden="0" w:uiPriority="64" w:unhideWhenUsed="0"/>
-    <w:lsdException w:name="Medium List 1 Accent 4" w:semiHidden="0" w:uiPriority="65" w:unhideWhenUsed="0"/>
-    <w:lsdException w:name="Medium List 2 Accent 4" w:semiHidden="0" w:uiPriority="66" w:unhideWhenUsed="0"/>
-    <w:lsdException w:name="Medium Grid 1 Accent 4" w:semiHidden="0" w:uiPriority="67" w:unhideWhenUsed="0"/>
-    <w:lsdException w:name="Medium Grid 2 Accent 4" w:semiHidden="0" w:uiPriority="68" w:unhideWhenUsed="0"/>
-    <w:lsdException w:name="Medium Grid 3 Accent 4" w:semiHidden="0" w:uiPriority="69" w:unhideWhenUsed="0"/>
-    <w:lsdException w:name="Dark List Accent 4" w:semiHidden="0" w:uiPriority="70" w:unhideWhenUsed="0"/>
-    <w:lsdException w:name="Colorful Shading Accent 4" w:semiHidden="0" w:uiPriority="71" w:unhideWhenUsed="0"/>
-    <w:lsdException w:name="Colorful List Accent 4" w:semiHidden="0" w:uiPriority="72" w:unhideWhenUsed="0"/>
-    <w:lsdException w:name="Colorful Grid Accent 4" w:semiHidden="0" w:uiPriority="73" w:unhideWhenUsed="0"/>
-    <w:lsdException w:name="Light Shading Accent 5" w:semiHidden="0" w:uiPriority="60" w:unhideWhenUsed="0"/>
-    <w:lsdException w:name="Light List Accent 5" w:semiHidden="0" w:uiPriority="61" w:unhideWhenUsed="0"/>
-    <w:lsdException w:name="Light Grid Accent 5" w:semiHidden="0" w:uiPriority="62" w:unhideWhenUsed="0"/>
-    <w:lsdException w:name="Medium Shading 1 Accent 5" w:semiHidden="0" w:uiPriority="63" w:unhideWhenUsed="0"/>
-    <w:lsdException w:name="Medium Shading 2 Accent 5" w:semiHidden="0" w:uiPriority="64" w:unhideWhenUsed="0"/>
-    <w:lsdException w:name="Medium List 1 Accent 5" w:semiHidden="0" w:uiPriority="65" w:unhideWhenUsed="0"/>
-    <w:lsdException w:name="Medium List 2 Accent 5" w:semiHidden="0" w:uiPriority="66" w:unhideWhenUsed="0"/>
-    <w:lsdException w:name="Medium Grid 1 Accent 5" w:semiHidden="0" w:uiPriority="67" w:unhideWhenUsed="0"/>
-    <w:lsdException w:name="Medium Grid 2 Accent 5" w:semiHidden="0" w:uiPriority="68" w:unhideWhenUsed="0"/>
-    <w:lsdException w:name="Medium Grid 3 Accent 5" w:semiHidden="0" w:uiPriority="69" w:unhideWhenUsed="0"/>
-    <w:lsdException w:name="Dark List Accent 5" w:semiHidden="0" w:uiPriority="70" w:unhideWhenUsed="0"/>
-    <w:lsdException w:name="Colorful Shading Accent 5" w:semiHidden="0" w:uiPriority="71" w:unhideWhenUsed="0"/>
-    <w:lsdException w:name="Colorful List Accent 5" w:semiHidden="0" w:uiPriority="72" w:unhideWhenUsed="0"/>
-    <w:lsdException w:name="Colorful Grid Accent 5" w:semiHidden="0" w:uiPriority="73" w:unhideWhenUsed="0"/>
-    <w:lsdException w:name="Light Shading Accent 6" w:semiHidden="0" w:uiPriority="60" w:unhideWhenUsed="0"/>
-    <w:lsdException w:name="Light List Accent 6" w:semiHidden="0" w:uiPriority="61" w:unhideWhenUsed="0"/>
-    <w:lsdException w:name="Light Grid Accent 6" w:semiHidden="0" w:uiPriority="62" w:unhideWhenUsed="0"/>
-    <w:lsdException w:name="Medium Shading 1 Accent 6" w:semiHidden="0" w:uiPriority="63" w:unhideWhenUsed="0"/>
-    <w:lsdException w:name="Medium Shading 2 Accent 6" w:semiHidden="0" w:uiPriority="64" w:unhideWhenUsed="0"/>
-    <w:lsdException w:name="Medium List 1 Accent 6" w:semiHidden="0" w:uiPriority="65" w:unhideWhenUsed="0"/>
-    <w:lsdException w:name="Medium List 2 Accent 6" w:semiHidden="0" w:uiPriority="66" w:unhideWhenUsed="0"/>
-    <w:lsdException w:name="Medium Grid 1 Accent 6" w:semiHidden="0" w:uiPriority="67" w:unhideWhenUsed="0"/>
-    <w:lsdException w:name="Medium Grid 2 Accent 6" w:semiHidden="0" w:uiPriority="68" w:unhideWhenUsed="0"/>
-    <w:lsdException w:name="Medium Grid 3 Accent 6" w:semiHidden="0" w:uiPriority="69" w:unhideWhenUsed="0"/>
-    <w:lsdException w:name="Dark List Accent 6" w:semiHidden="0" w:uiPriority="70" w:unhideWhenUsed="0"/>
-    <w:lsdException w:name="Colorful Shading Accent 6" w:semiHidden="0" w:uiPriority="71" w:unhideWhenUsed="0"/>
-    <w:lsdException w:name="Colorful List Accent 6" w:semiHidden="0" w:uiPriority="72" w:unhideWhenUsed="0"/>
-    <w:lsdException w:name="Colorful Grid Accent 6" w:semiHidden="0" w:uiPriority="73" w:unhideWhenUsed="0"/>
-    <w:lsdException w:name="Subtle Emphasis" w:semiHidden="0" w:uiPriority="19" w:unhideWhenUsed="0" w:qFormat="1"/>
-    <w:lsdException w:name="Intense Emphasis" w:semiHidden="0" w:uiPriority="21" w:unhideWhenUsed="0" w:qFormat="1"/>
-    <w:lsdException w:name="Subtle Reference" w:semiHidden="0" w:uiPriority="31" w:unhideWhenUsed="0" w:qFormat="1"/>
-    <w:lsdException w:name="Intense Reference" w:semiHidden="0" w:uiPriority="32" w:unhideWhenUsed="0" w:qFormat="1"/>
-    <w:lsdException w:name="Book Title" w:semiHidden="0" w:uiPriority="33" w:unhideWhenUsed="0" w:qFormat="1"/>
-    <w:lsdException w:name="Bibliography" w:uiPriority="37"/>
-    <w:lsdException w:name="TOC Heading" w:uiPriority="39" w:qFormat="1"/>
+  <w:latentStyles w:defLockedState="0" w:defUIPriority="99" w:defSemiHidden="0" w:defUnhideWhenUsed="0" w:defQFormat="0" w:count="371">
+    <w:lsdException w:name="Normal" w:locked="1" w:uiPriority="0" w:qFormat="1"/>
+    <w:lsdException w:name="heading 1" w:locked="1" w:uiPriority="0" w:qFormat="1"/>
+    <w:lsdException w:name="heading 2" w:locked="1" w:semiHidden="1" w:uiPriority="0" w:unhideWhenUsed="1" w:qFormat="1"/>
+    <w:lsdException w:name="heading 3" w:locked="1" w:semiHidden="1" w:uiPriority="0" w:unhideWhenUsed="1" w:qFormat="1"/>
+    <w:lsdException w:name="heading 4" w:locked="1" w:semiHidden="1" w:uiPriority="0" w:unhideWhenUsed="1" w:qFormat="1"/>
+    <w:lsdException w:name="heading 5" w:locked="1" w:semiHidden="1" w:uiPriority="0" w:unhideWhenUsed="1" w:qFormat="1"/>
+    <w:lsdException w:name="heading 6" w:locked="1" w:semiHidden="1" w:uiPriority="0" w:unhideWhenUsed="1" w:qFormat="1"/>
+    <w:lsdException w:name="heading 7" w:locked="1" w:semiHidden="1" w:uiPriority="0" w:unhideWhenUsed="1" w:qFormat="1"/>
+    <w:lsdException w:name="heading 8" w:locked="1" w:semiHidden="1" w:uiPriority="0" w:unhideWhenUsed="1" w:qFormat="1"/>
+    <w:lsdException w:name="heading 9" w:locked="1" w:semiHidden="1" w:uiPriority="0" w:unhideWhenUsed="1" w:qFormat="1"/>
+    <w:lsdException w:name="index 1" w:semiHidden="1" w:unhideWhenUsed="1"/>
+    <w:lsdException w:name="index 2" w:semiHidden="1" w:unhideWhenUsed="1"/>
+    <w:lsdException w:name="index 3" w:semiHidden="1" w:unhideWhenUsed="1"/>
+    <w:lsdException w:name="index 4" w:semiHidden="1" w:unhideWhenUsed="1"/>
+    <w:lsdException w:name="index 5" w:semiHidden="1" w:unhideWhenUsed="1"/>
+    <w:lsdException w:name="index 6" w:semiHidden="1" w:unhideWhenUsed="1"/>
+    <w:lsdException w:name="index 7" w:semiHidden="1" w:unhideWhenUsed="1"/>
+    <w:lsdException w:name="index 8" w:semiHidden="1" w:unhideWhenUsed="1"/>
+    <w:lsdException w:name="index 9" w:semiHidden="1" w:unhideWhenUsed="1"/>
+    <w:lsdException w:name="toc 1" w:locked="1" w:uiPriority="0"/>
+    <w:lsdException w:name="toc 2" w:locked="1" w:uiPriority="0"/>
+    <w:lsdException w:name="toc 3" w:locked="1" w:uiPriority="0"/>
+    <w:lsdException w:name="toc 4" w:locked="1" w:uiPriority="0"/>
+    <w:lsdException w:name="toc 5" w:locked="1" w:uiPriority="0"/>
+    <w:lsdException w:name="toc 6" w:locked="1" w:uiPriority="0"/>
+    <w:lsdException w:name="toc 7" w:locked="1" w:uiPriority="0"/>
+    <w:lsdException w:name="toc 8" w:locked="1" w:uiPriority="0"/>
+    <w:lsdException w:name="toc 9" w:locked="1" w:uiPriority="0"/>
+    <w:lsdException w:name="Normal Indent" w:semiHidden="1" w:unhideWhenUsed="1"/>
+    <w:lsdException w:name="footnote text" w:semiHidden="1" w:unhideWhenUsed="1"/>
+    <w:lsdException w:name="annotation text" w:semiHidden="1" w:unhideWhenUsed="1"/>
+    <w:lsdException w:name="header" w:semiHidden="1" w:unhideWhenUsed="1"/>
+    <w:lsdException w:name="footer" w:semiHidden="1" w:unhideWhenUsed="1"/>
+    <w:lsdException w:name="index heading" w:semiHidden="1" w:unhideWhenUsed="1"/>
+    <w:lsdException w:name="caption" w:locked="1" w:semiHidden="1" w:uiPriority="0" w:unhideWhenUsed="1" w:qFormat="1"/>
+    <w:lsdException w:name="table of figures" w:semiHidden="1" w:unhideWhenUsed="1"/>
+    <w:lsdException w:name="envelope address" w:semiHidden="1" w:unhideWhenUsed="1"/>
+    <w:lsdException w:name="envelope return" w:semiHidden="1" w:unhideWhenUsed="1"/>
+    <w:lsdException w:name="footnote reference" w:semiHidden="1" w:unhideWhenUsed="1"/>
+    <w:lsdException w:name="annotation reference" w:semiHidden="1" w:unhideWhenUsed="1"/>
+    <w:lsdException w:name="line number" w:semiHidden="1" w:unhideWhenUsed="1"/>
+    <w:lsdException w:name="page number" w:semiHidden="1" w:unhideWhenUsed="1"/>
+    <w:lsdException w:name="endnote reference" w:semiHidden="1" w:unhideWhenUsed="1"/>
+    <w:lsdException w:name="endnote text" w:semiHidden="1" w:unhideWhenUsed="1"/>
+    <w:lsdException w:name="table of authorities" w:semiHidden="1" w:unhideWhenUsed="1"/>
+    <w:lsdException w:name="macro" w:semiHidden="1" w:unhideWhenUsed="1"/>
+    <w:lsdException w:name="toa heading" w:semiHidden="1" w:unhideWhenUsed="1"/>
+    <w:lsdException w:name="List" w:semiHidden="1" w:unhideWhenUsed="1"/>
+    <w:lsdException w:name="List Bullet" w:semiHidden="1" w:unhideWhenUsed="1"/>
+    <w:lsdException w:name="List Number" w:semiHidden="1" w:unhideWhenUsed="1"/>
+    <w:lsdException w:name="List 2" w:semiHidden="1" w:unhideWhenUsed="1"/>
+    <w:lsdException w:name="List 3" w:semiHidden="1" w:unhideWhenUsed="1"/>
+    <w:lsdException w:name="List 4" w:semiHidden="1" w:unhideWhenUsed="1"/>
+    <w:lsdException w:name="List 5" w:semiHidden="1" w:unhideWhenUsed="1"/>
+    <w:lsdException w:name="List Bullet 2" w:semiHidden="1" w:unhideWhenUsed="1"/>
+    <w:lsdException w:name="List Bullet 3" w:semiHidden="1" w:unhideWhenUsed="1"/>
+    <w:lsdException w:name="List Bullet 4" w:semiHidden="1" w:unhideWhenUsed="1"/>
+    <w:lsdException w:name="List Bullet 5" w:semiHidden="1" w:unhideWhenUsed="1"/>
+    <w:lsdException w:name="List Number 2" w:semiHidden="1" w:unhideWhenUsed="1"/>
+    <w:lsdException w:name="List Number 3" w:semiHidden="1" w:unhideWhenUsed="1"/>
+    <w:lsdException w:name="List Number 4" w:semiHidden="1" w:unhideWhenUsed="1"/>
+    <w:lsdException w:name="List Number 5" w:semiHidden="1" w:unhideWhenUsed="1"/>
+    <w:lsdException w:name="Title" w:locked="1" w:uiPriority="0" w:qFormat="1"/>
+    <w:lsdException w:name="Closing" w:semiHidden="1" w:unhideWhenUsed="1"/>
+    <w:lsdException w:name="Signature" w:semiHidden="1" w:unhideWhenUsed="1"/>
+    <w:lsdException w:name="Default Paragraph Font" w:locked="1" w:uiPriority="0"/>
+    <w:lsdException w:name="Body Text" w:semiHidden="1" w:unhideWhenUsed="1"/>
+    <w:lsdException w:name="Body Text Indent" w:semiHidden="1" w:unhideWhenUsed="1"/>
+    <w:lsdException w:name="List Continue" w:semiHidden="1" w:unhideWhenUsed="1"/>
+    <w:lsdException w:name="List Continue 2" w:semiHidden="1" w:unhideWhenUsed="1"/>
+    <w:lsdException w:name="List Continue 3" w:semiHidden="1" w:unhideWhenUsed="1"/>
+    <w:lsdException w:name="List Continue 4" w:semiHidden="1" w:unhideWhenUsed="1"/>
+    <w:lsdException w:name="List Continue 5" w:semiHidden="1" w:unhideWhenUsed="1"/>
+    <w:lsdException w:name="Message Header" w:semiHidden="1" w:unhideWhenUsed="1"/>
+    <w:lsdException w:name="Subtitle" w:locked="1" w:uiPriority="0" w:qFormat="1"/>
+    <w:lsdException w:name="Salutation" w:semiHidden="1" w:unhideWhenUsed="1"/>
+    <w:lsdException w:name="Date" w:semiHidden="1" w:unhideWhenUsed="1"/>
+    <w:lsdException w:name="Body Text First Indent" w:semiHidden="1" w:unhideWhenUsed="1"/>
+    <w:lsdException w:name="Body Text First Indent 2" w:semiHidden="1" w:unhideWhenUsed="1"/>
+    <w:lsdException w:name="Note Heading" w:semiHidden="1" w:unhideWhenUsed="1"/>
+    <w:lsdException w:name="Body Text 2" w:semiHidden="1" w:unhideWhenUsed="1"/>
+    <w:lsdException w:name="Body Text 3" w:semiHidden="1" w:unhideWhenUsed="1"/>
+    <w:lsdException w:name="Body Text Indent 2" w:semiHidden="1" w:unhideWhenUsed="1"/>
+    <w:lsdException w:name="Body Text Indent 3" w:semiHidden="1" w:unhideWhenUsed="1"/>
+    <w:lsdException w:name="Block Text" w:semiHidden="1" w:unhideWhenUsed="1"/>
+    <w:lsdException w:name="Hyperlink" w:semiHidden="1" w:unhideWhenUsed="1"/>
+    <w:lsdException w:name="FollowedHyperlink" w:semiHidden="1" w:unhideWhenUsed="1"/>
+    <w:lsdException w:name="Strong" w:locked="1" w:uiPriority="0" w:qFormat="1"/>
+    <w:lsdException w:name="Emphasis" w:locked="1" w:uiPriority="0" w:qFormat="1"/>
+    <w:lsdException w:name="Document Map" w:semiHidden="1" w:unhideWhenUsed="1"/>
+    <w:lsdException w:name="Plain Text" w:semiHidden="1" w:unhideWhenUsed="1"/>
+    <w:lsdException w:name="E-mail Signature" w:semiHidden="1" w:unhideWhenUsed="1"/>
+    <w:lsdException w:name="HTML Top of Form" w:semiHidden="1" w:unhideWhenUsed="1"/>
+    <w:lsdException w:name="HTML Bottom of Form" w:semiHidden="1" w:unhideWhenUsed="1"/>
+    <w:lsdException w:name="Normal (Web)" w:semiHidden="1" w:unhideWhenUsed="1"/>
+    <w:lsdException w:name="HTML Acronym" w:semiHidden="1" w:unhideWhenUsed="1"/>
+    <w:lsdException w:name="HTML Address" w:semiHidden="1" w:unhideWhenUsed="1"/>
+    <w:lsdException w:name="HTML Cite" w:semiHidden="1" w:unhideWhenUsed="1"/>
+    <w:lsdException w:name="HTML Code" w:semiHidden="1" w:unhideWhenUsed="1"/>
+    <w:lsdException w:name="HTML Definition" w:semiHidden="1" w:unhideWhenUsed="1"/>
+    <w:lsdException w:name="HTML Keyboard" w:semiHidden="1" w:unhideWhenUsed="1"/>
+    <w:lsdException w:name="HTML Preformatted" w:semiHidden="1" w:unhideWhenUsed="1"/>
+    <w:lsdException w:name="HTML Sample" w:semiHidden="1" w:unhideWhenUsed="1"/>
+    <w:lsdException w:name="HTML Typewriter" w:semiHidden="1" w:unhideWhenUsed="1"/>
+    <w:lsdException w:name="HTML Variable" w:semiHidden="1" w:unhideWhenUsed="1"/>
+    <w:lsdException w:name="Normal Table" w:semiHidden="1" w:unhideWhenUsed="1"/>
+    <w:lsdException w:name="annotation subject" w:semiHidden="1" w:unhideWhenUsed="1"/>
+    <w:lsdException w:name="No List" w:semiHidden="1" w:unhideWhenUsed="1"/>
+    <w:lsdException w:name="Outline List 1" w:semiHidden="1" w:unhideWhenUsed="1"/>
+    <w:lsdException w:name="Outline List 2" w:semiHidden="1" w:unhideWhenUsed="1"/>
+    <w:lsdException w:name="Outline List 3" w:semiHidden="1" w:unhideWhenUsed="1"/>
+    <w:lsdException w:name="Table Simple 1" w:semiHidden="1" w:unhideWhenUsed="1"/>
+    <w:lsdException w:name="Table Simple 2" w:semiHidden="1" w:unhideWhenUsed="1"/>
+    <w:lsdException w:name="Table Simple 3" w:semiHidden="1" w:unhideWhenUsed="1"/>
+    <w:lsdException w:name="Table Classic 1" w:semiHidden="1" w:unhideWhenUsed="1"/>
+    <w:lsdException w:name="Table Classic 2" w:semiHidden="1" w:unhideWhenUsed="1"/>
+    <w:lsdException w:name="Table Classic 3" w:semiHidden="1" w:unhideWhenUsed="1"/>
+    <w:lsdException w:name="Table Classic 4" w:semiHidden="1" w:unhideWhenUsed="1"/>
+    <w:lsdException w:name="Table Colorful 1" w:semiHidden="1" w:unhideWhenUsed="1"/>
+    <w:lsdException w:name="Table Colorful 2" w:semiHidden="1" w:unhideWhenUsed="1"/>
+    <w:lsdException w:name="Table Colorful 3" w:semiHidden="1" w:unhideWhenUsed="1"/>
+    <w:lsdException w:name="Table Columns 1" w:semiHidden="1" w:unhideWhenUsed="1"/>
+    <w:lsdException w:name="Table Columns 2" w:semiHidden="1" w:unhideWhenUsed="1"/>
+    <w:lsdException w:name="Table Columns 3" w:semiHidden="1" w:unhideWhenUsed="1"/>
+    <w:lsdException w:name="Table Columns 4" w:semiHidden="1" w:unhideWhenUsed="1"/>
+    <w:lsdException w:name="Table Columns 5" w:semiHidden="1" w:unhideWhenUsed="1"/>
+    <w:lsdException w:name="Table Grid 1" w:semiHidden="1" w:unhideWhenUsed="1"/>
+    <w:lsdException w:name="Table Grid 2" w:semiHidden="1" w:unhideWhenUsed="1"/>
+    <w:lsdException w:name="Table Grid 3" w:semiHidden="1" w:unhideWhenUsed="1"/>
+    <w:lsdException w:name="Table Grid 4" w:semiHidden="1" w:unhideWhenUsed="1"/>
+    <w:lsdException w:name="Table Grid 5" w:semiHidden="1" w:unhideWhenUsed="1"/>
+    <w:lsdException w:name="Table Grid 6" w:semiHidden="1" w:unhideWhenUsed="1"/>
+    <w:lsdException w:name="Table Grid 7" w:semiHidden="1" w:unhideWhenUsed="1"/>
+    <w:lsdException w:name="Table Grid 8" w:semiHidden="1" w:unhideWhenUsed="1"/>
+    <w:lsdException w:name="Table List 1" w:semiHidden="1" w:unhideWhenUsed="1"/>
+    <w:lsdException w:name="Table List 2" w:semiHidden="1" w:unhideWhenUsed="1"/>
+    <w:lsdException w:name="Table List 3" w:semiHidden="1" w:unhideWhenUsed="1"/>
+    <w:lsdException w:name="Table List 4" w:semiHidden="1" w:unhideWhenUsed="1"/>
+    <w:lsdException w:name="Table List 5" w:semiHidden="1" w:unhideWhenUsed="1"/>
+    <w:lsdException w:name="Table List 6" w:semiHidden="1" w:unhideWhenUsed="1"/>
+    <w:lsdException w:name="Table List 7" w:semiHidden="1" w:unhideWhenUsed="1"/>
+    <w:lsdException w:name="Table List 8" w:semiHidden="1" w:unhideWhenUsed="1"/>
+    <w:lsdException w:name="Table 3D effects 1" w:semiHidden="1" w:unhideWhenUsed="1"/>
+    <w:lsdException w:name="Table 3D effects 2" w:semiHidden="1" w:unhideWhenUsed="1"/>
+    <w:lsdException w:name="Table 3D effects 3" w:semiHidden="1" w:unhideWhenUsed="1"/>
+    <w:lsdException w:name="Table Contemporary" w:semiHidden="1" w:unhideWhenUsed="1"/>
+    <w:lsdException w:name="Table Elegant" w:semiHidden="1" w:unhideWhenUsed="1"/>
+    <w:lsdException w:name="Table Professional" w:semiHidden="1" w:unhideWhenUsed="1"/>
+    <w:lsdException w:name="Table Subtle 1" w:semiHidden="1" w:unhideWhenUsed="1"/>
+    <w:lsdException w:name="Table Subtle 2" w:semiHidden="1" w:unhideWhenUsed="1"/>
+    <w:lsdException w:name="Table Web 1" w:semiHidden="1" w:unhideWhenUsed="1"/>
+    <w:lsdException w:name="Table Web 2" w:semiHidden="1" w:unhideWhenUsed="1"/>
+    <w:lsdException w:name="Table Web 3" w:semiHidden="1" w:unhideWhenUsed="1"/>
+    <w:lsdException w:name="Balloon Text" w:semiHidden="1" w:unhideWhenUsed="1"/>
+    <w:lsdException w:name="Table Grid" w:locked="1" w:uiPriority="0"/>
+    <w:lsdException w:name="Table Theme" w:semiHidden="1" w:unhideWhenUsed="1"/>
+    <w:lsdException w:name="Placeholder Text" w:semiHidden="1"/>
+    <w:lsdException w:name="No Spacing" w:uiPriority="1" w:qFormat="1"/>
+    <w:lsdException w:name="Light Shading" w:uiPriority="60"/>
+    <w:lsdException w:name="Light List" w:uiPriority="61"/>
+    <w:lsdException w:name="Light Grid" w:uiPriority="62"/>
+    <w:lsdException w:name="Medium Shading 1" w:uiPriority="63"/>
+    <w:lsdException w:name="Medium Shading 2" w:uiPriority="64"/>
+    <w:lsdException w:name="Medium List 1" w:uiPriority="65"/>
+    <w:lsdException w:name="Medium List 2" w:uiPriority="66"/>
+    <w:lsdException w:name="Medium Grid 1" w:uiPriority="67"/>
+    <w:lsdException w:name="Medium Grid 2" w:uiPriority="68"/>
+    <w:lsdException w:name="Medium Grid 3" w:uiPriority="69"/>
+    <w:lsdException w:name="Dark List" w:uiPriority="70"/>
+    <w:lsdException w:name="Colorful Shading" w:uiPriority="71"/>
+    <w:lsdException w:name="Colorful List" w:uiPriority="72"/>
+    <w:lsdException w:name="Colorful Grid" w:uiPriority="73"/>
+    <w:lsdException w:name="Light Shading Accent 1" w:uiPriority="60"/>
+    <w:lsdException w:name="Light List Accent 1" w:uiPriority="61"/>
+    <w:lsdException w:name="Light Grid Accent 1" w:uiPriority="62"/>
+    <w:lsdException w:name="Medium Shading 1 Accent 1" w:uiPriority="63"/>
+    <w:lsdException w:name="Medium Shading 2 Accent 1" w:uiPriority="64"/>
+    <w:lsdException w:name="Medium List 1 Accent 1" w:uiPriority="65"/>
+    <w:lsdException w:name="Revision" w:semiHidden="1"/>
+    <w:lsdException w:name="List Paragraph" w:uiPriority="34" w:qFormat="1"/>
+    <w:lsdException w:name="Quote" w:uiPriority="29" w:qFormat="1"/>
+    <w:lsdException w:name="Intense Quote" w:uiPriority="30" w:qFormat="1"/>
+    <w:lsdException w:name="Medium List 2 Accent 1" w:uiPriority="66"/>
+    <w:lsdException w:name="Medium Grid 1 Accent 1" w:uiPriority="67"/>
+    <w:lsdException w:name="Medium Grid 2 Accent 1" w:uiPriority="68"/>
+    <w:lsdException w:name="Medium Grid 3 Accent 1" w:uiPriority="69"/>
+    <w:lsdException w:name="Dark List Accent 1" w:uiPriority="70"/>
+    <w:lsdException w:name="Colorful Shading Accent 1" w:uiPriority="71"/>
+    <w:lsdException w:name="Colorful List Accent 1" w:uiPriority="72"/>
+    <w:lsdException w:name="Colorful Grid Accent 1" w:uiPriority="73"/>
+    <w:lsdException w:name="Light Shading Accent 2" w:uiPriority="60"/>
+    <w:lsdException w:name="Light List Accent 2" w:uiPriority="61"/>
+    <w:lsdException w:name="Light Grid Accent 2" w:uiPriority="62"/>
+    <w:lsdException w:name="Medium Shading 1 Accent 2" w:uiPriority="63"/>
+    <w:lsdException w:name="Medium Shading 2 Accent 2" w:uiPriority="64"/>
+    <w:lsdException w:name="Medium List 1 Accent 2" w:uiPriority="65"/>
+    <w:lsdException w:name="Medium List 2 Accent 2" w:uiPriority="66"/>
+    <w:lsdException w:name="Medium Grid 1 Accent 2" w:uiPriority="67"/>
+    <w:lsdException w:name="Medium Grid 2 Accent 2" w:uiPriority="68"/>
+    <w:lsdException w:name="Medium Grid 3 Accent 2" w:uiPriority="69"/>
+    <w:lsdException w:name="Dark List Accent 2" w:uiPriority="70"/>
+    <w:lsdException w:name="Colorful Shading Accent 2" w:uiPriority="71"/>
+    <w:lsdException w:name="Colorful List Accent 2" w:uiPriority="72"/>
+    <w:lsdException w:name="Colorful Grid Accent 2" w:uiPriority="73"/>
+    <w:lsdException w:name="Light Shading Accent 3" w:uiPriority="60"/>
+    <w:lsdException w:name="Light List Accent 3" w:uiPriority="61"/>
+    <w:lsdException w:name="Light Grid Accent 3" w:uiPriority="62"/>
+    <w:lsdException w:name="Medium Shading 1 Accent 3" w:uiPriority="63"/>
+    <w:lsdException w:name="Medium Shading 2 Accent 3" w:uiPriority="64"/>
+    <w:lsdException w:name="Medium List 1 Accent 3" w:uiPriority="65"/>
+    <w:lsdException w:name="Medium List 2 Accent 3" w:uiPriority="66"/>
+    <w:lsdException w:name="Medium Grid 1 Accent 3" w:uiPriority="67"/>
+    <w:lsdException w:name="Medium Grid 2 Accent 3" w:uiPriority="68"/>
+    <w:lsdException w:name="Medium Grid 3 Accent 3" w:uiPriority="69"/>
+    <w:lsdException w:name="Dark List Accent 3" w:uiPriority="70"/>
+    <w:lsdException w:name="Colorful Shading Accent 3" w:uiPriority="71"/>
+    <w:lsdException w:name="Colorful List Accent 3" w:uiPriority="72"/>
+    <w:lsdException w:name="Colorful Grid Accent 3" w:uiPriority="73"/>
+    <w:lsdException w:name="Light Shading Accent 4" w:uiPriority="60"/>
+    <w:lsdException w:name="Light List Accent 4" w:uiPriority="61"/>
+    <w:lsdException w:name="Light Grid Accent 4" w:uiPriority="62"/>
+    <w:lsdException w:name="Medium Shading 1 Accent 4" w:uiPriority="63"/>
+    <w:lsdException w:name="Medium Shading 2 Accent 4" w:uiPriority="64"/>
+    <w:lsdException w:name="Medium List 1 Accent 4" w:uiPriority="65"/>
+    <w:lsdException w:name="Medium List 2 Accent 4" w:uiPriority="66"/>
+    <w:lsdException w:name="Medium Grid 1 Accent 4" w:uiPriority="67"/>
+    <w:lsdException w:name="Medium Grid 2 Accent 4" w:uiPriority="68"/>
+    <w:lsdException w:name="Medium Grid 3 Accent 4" w:uiPriority="69"/>
+    <w:lsdException w:name="Dark List Accent 4" w:uiPriority="70"/>
+    <w:lsdException w:name="Colorful Shading Accent 4" w:uiPriority="71"/>
+    <w:lsdException w:name="Colorful List Accent 4" w:uiPriority="72"/>
+    <w:lsdException w:name="Colorful Grid Accent 4" w:uiPriority="73"/>
+    <w:lsdException w:name="Light Shading Accent 5" w:uiPriority="60"/>
+    <w:lsdException w:name="Light List Accent 5" w:uiPriority="61"/>
+    <w:lsdException w:name="Light Grid Accent 5" w:uiPriority="62"/>
+    <w:lsdException w:name="Medium Shading 1 Accent 5" w:uiPriority="63"/>
+    <w:lsdException w:name="Medium Shading 2 Accent 5" w:uiPriority="64"/>
+    <w:lsdException w:name="Medium List 1 Accent 5" w:uiPriority="65"/>
+    <w:lsdException w:name="Medium List 2 Accent 5" w:uiPriority="66"/>
+    <w:lsdException w:name="Medium Grid 1 Accent 5" w:uiPriority="67"/>
+    <w:lsdException w:name="Medium Grid 2 Accent 5" w:uiPriority="68"/>
+    <w:lsdException w:name="Medium Grid 3 Accent 5" w:uiPriority="69"/>
+    <w:lsdException w:name="Dark List Accent 5" w:uiPriority="70"/>
+    <w:lsdException w:name="Colorful Shading Accent 5" w:uiPriority="71"/>
+    <w:lsdException w:name="Colorful List Accent 5" w:uiPriority="72"/>
+    <w:lsdException w:name="Colorful Grid Accent 5" w:uiPriority="73"/>
+    <w:lsdException w:name="Light Shading Accent 6" w:uiPriority="60"/>
+    <w:lsdException w:name="Light List Accent 6" w:uiPriority="61"/>
+    <w:lsdException w:name="Light Grid Accent 6" w:uiPriority="62"/>
+    <w:lsdException w:name="Medium Shading 1 Accent 6" w:uiPriority="63"/>
+    <w:lsdException w:name="Medium Shading 2 Accent 6" w:uiPriority="64"/>
+    <w:lsdException w:name="Medium List 1 Accent 6" w:uiPriority="65"/>
+    <w:lsdException w:name="Medium List 2 Accent 6" w:uiPriority="66"/>
+    <w:lsdException w:name="Medium Grid 1 Accent 6" w:uiPriority="67"/>
+    <w:lsdException w:name="Medium Grid 2 Accent 6" w:uiPriority="68"/>
+    <w:lsdException w:name="Medium Grid 3 Accent 6" w:uiPriority="69"/>
+    <w:lsdException w:name="Dark List Accent 6" w:uiPriority="70"/>
+    <w:lsdException w:name="Colorful Shading Accent 6" w:uiPriority="71"/>
+    <w:lsdException w:name="Colorful List Accent 6" w:uiPriority="72"/>
+    <w:lsdException w:name="Colorful Grid Accent 6" w:uiPriority="73"/>
+    <w:lsdException w:name="Subtle Emphasis" w:uiPriority="19" w:qFormat="1"/>
+    <w:lsdException w:name="Intense Emphasis" w:uiPriority="21" w:qFormat="1"/>
+    <w:lsdException w:name="Subtle Reference" w:uiPriority="31" w:qFormat="1"/>
+    <w:lsdException w:name="Intense Reference" w:uiPriority="32" w:qFormat="1"/>
+    <w:lsdException w:name="Book Title" w:uiPriority="33" w:qFormat="1"/>
+    <w:lsdException w:name="Bibliography" w:semiHidden="1" w:uiPriority="37" w:unhideWhenUsed="1"/>
+    <w:lsdException w:name="TOC Heading" w:semiHidden="1" w:uiPriority="39" w:unhideWhenUsed="1" w:qFormat="1"/>
+    <w:lsdException w:name="Plain Table 1" w:uiPriority="41"/>
+    <w:lsdException w:name="Plain Table 2" w:uiPriority="42"/>
+    <w:lsdException w:name="Plain Table 3" w:uiPriority="43"/>
+    <w:lsdException w:name="Plain Table 4" w:uiPriority="44"/>
+    <w:lsdException w:name="Plain Table 5" w:uiPriority="45"/>
+    <w:lsdException w:name="Grid Table Light" w:uiPriority="40"/>
+    <w:lsdException w:name="Grid Table 1 Light" w:uiPriority="46"/>
+    <w:lsdException w:name="Grid Table 2" w:uiPriority="47"/>
+    <w:lsdException w:name="Grid Table 3" w:uiPriority="48"/>
+    <w:lsdException w:name="Grid Table 4" w:uiPriority="49"/>
+    <w:lsdException w:name="Grid Table 5 Dark" w:uiPriority="50"/>
+    <w:lsdException w:name="Grid Table 6 Colorful" w:uiPriority="51"/>
+    <w:lsdException w:name="Grid Table 7 Colorful" w:uiPriority="52"/>
+    <w:lsdException w:name="Grid Table 1 Light Accent 1" w:uiPriority="46"/>
+    <w:lsdException w:name="Grid Table 2 Accent 1" w:uiPriority="47"/>
+    <w:lsdException w:name="Grid Table 3 Accent 1" w:uiPriority="48"/>
+    <w:lsdException w:name="Grid Table 4 Accent 1" w:uiPriority="49"/>
+    <w:lsdException w:name="Grid Table 5 Dark Accent 1" w:uiPriority="50"/>
+    <w:lsdException w:name="Grid Table 6 Colorful Accent 1" w:uiPriority="51"/>
+    <w:lsdException w:name="Grid Table 7 Colorful Accent 1" w:uiPriority="52"/>
+    <w:lsdException w:name="Grid Table 1 Light Accent 2" w:uiPriority="46"/>
+    <w:lsdException w:name="Grid Table 2 Accent 2" w:uiPriority="47"/>
+    <w:lsdException w:name="Grid Table 3 Accent 2" w:uiPriority="48"/>
+    <w:lsdException w:name="Grid Table 4 Accent 2" w:uiPriority="49"/>
+    <w:lsdException w:name="Grid Table 5 Dark Accent 2" w:uiPriority="50"/>
+    <w:lsdException w:name="Grid Table 6 Colorful Accent 2" w:uiPriority="51"/>
+    <w:lsdException w:name="Grid Table 7 Colorful Accent 2" w:uiPriority="52"/>
+    <w:lsdException w:name="Grid Table 1 Light Accent 3" w:uiPriority="46"/>
+    <w:lsdException w:name="Grid Table 2 Accent 3" w:uiPriority="47"/>
+    <w:lsdException w:name="Grid Table 3 Accent 3" w:uiPriority="48"/>
+    <w:lsdException w:name="Grid Table 4 Accent 3" w:uiPriority="49"/>
+    <w:lsdException w:name="Grid Table 5 Dark Accent 3" w:uiPriority="50"/>
+    <w:lsdException w:name="Grid Table 6 Colorful Accent 3" w:uiPriority="51"/>
+    <w:lsdException w:name="Grid Table 7 Colorful Accent 3" w:uiPriority="52"/>
+    <w:lsdException w:name="Grid Table 1 Light Accent 4" w:uiPriority="46"/>
+    <w:lsdException w:name="Grid Table 2 Accent 4" w:uiPriority="47"/>
+    <w:lsdException w:name="Grid Table 3 Accent 4" w:uiPriority="48"/>
+    <w:lsdException w:name="Grid Table 4 Accent 4" w:uiPriority="49"/>
+    <w:lsdException w:name="Grid Table 5 Dark Accent 4" w:uiPriority="50"/>
+    <w:lsdException w:name="Grid Table 6 Colorful Accent 4" w:uiPriority="51"/>
+    <w:lsdException w:name="Grid Table 7 Colorful Accent 4" w:uiPriority="52"/>
+    <w:lsdException w:name="Grid Table 1 Light Accent 5" w:uiPriority="46"/>
+    <w:lsdException w:name="Grid Table 2 Accent 5" w:uiPriority="47"/>
+    <w:lsdException w:name="Grid Table 3 Accent 5" w:uiPriority="48"/>
+    <w:lsdException w:name="Grid Table 4 Accent 5" w:uiPriority="49"/>
+    <w:lsdException w:name="Grid Table 5 Dark Accent 5" w:uiPriority="50"/>
+    <w:lsdException w:name="Grid Table 6 Colorful Accent 5" w:uiPriority="51"/>
+    <w:lsdException w:name="Grid Table 7 Colorful Accent 5" w:uiPriority="52"/>
+    <w:lsdException w:name="Grid Table 1 Light Accent 6" w:uiPriority="46"/>
+    <w:lsdException w:name="Grid Table 2 Accent 6" w:uiPriority="47"/>
+    <w:lsdException w:name="Grid Table 3 Accent 6" w:uiPriority="48"/>
+    <w:lsdException w:name="Grid Table 4 Accent 6" w:uiPriority="49"/>
+    <w:lsdException w:name="Grid Table 5 Dark Accent 6" w:uiPriority="50"/>
+    <w:lsdException w:name="Grid Table 6 Colorful Accent 6" w:uiPriority="51"/>
+    <w:lsdException w:name="Grid Table 7 Colorful Accent 6" w:uiPriority="52"/>
+    <w:lsdException w:name="List Table 1 Light" w:uiPriority="46"/>
+    <w:lsdException w:name="List Table 2" w:uiPriority="47"/>
+    <w:lsdException w:name="List Table 3" w:uiPriority="48"/>
+    <w:lsdException w:name="List Table 4" w:uiPriority="49"/>
+    <w:lsdException w:name="List Table 5 Dark" w:uiPriority="50"/>
+    <w:lsdException w:name="List Table 6 Colorful" w:uiPriority="51"/>
+    <w:lsdException w:name="List Table 7 Colorful" w:uiPriority="52"/>
+    <w:lsdException w:name="List Table 1 Light Accent 1" w:uiPriority="46"/>
+    <w:lsdException w:name="List Table 2 Accent 1" w:uiPriority="47"/>
+    <w:lsdException w:name="List Table 3 Accent 1" w:uiPriority="48"/>
+    <w:lsdException w:name="List Table 4 Accent 1" w:uiPriority="49"/>
+    <w:lsdException w:name="List Table 5 Dark Accent 1" w:uiPriority="50"/>
+    <w:lsdException w:name="List Table 6 Colorful Accent 1" w:uiPriority="51"/>
+    <w:lsdException w:name="List Table 7 Colorful Accent 1" w:uiPriority="52"/>
+    <w:lsdException w:name="List Table 1 Light Accent 2" w:uiPriority="46"/>
+    <w:lsdException w:name="List Table 2 Accent 2" w:uiPriority="47"/>
+    <w:lsdException w:name="List Table 3 Accent 2" w:uiPriority="48"/>
+    <w:lsdException w:name="List Table 4 Accent 2" w:uiPriority="49"/>
+    <w:lsdException w:name="List Table 5 Dark Accent 2" w:uiPriority="50"/>
+    <w:lsdException w:name="List Table 6 Colorful Accent 2" w:uiPriority="51"/>
+    <w:lsdException w:name="List Table 7 Colorful Accent 2" w:uiPriority="52"/>
+    <w:lsdException w:name="List Table 1 Light Accent 3" w:uiPriority="46"/>
+    <w:lsdException w:name="List Table 2 Accent 3" w:uiPriority="47"/>
+    <w:lsdException w:name="List Table 3 Accent 3" w:uiPriority="48"/>
+    <w:lsdException w:name="List Table 4 Accent 3" w:uiPriority="49"/>
+    <w:lsdException w:name="List Table 5 Dark Accent 3" w:uiPriority="50"/>
+    <w:lsdException w:name="List Table 6 Colorful Accent 3" w:uiPriority="51"/>
+    <w:lsdException w:name="List Table 7 Colorful Accent 3" w:uiPriority="52"/>
+    <w:lsdException w:name="List Table 1 Light Accent 4" w:uiPriority="46"/>
+    <w:lsdException w:name="List Table 2 Accent 4" w:uiPriority="47"/>
+    <w:lsdException w:name="List Table 3 Accent 4" w:uiPriority="48"/>
+    <w:lsdException w:name="List Table 4 Accent 4" w:uiPriority="49"/>
+    <w:lsdException w:name="List Table 5 Dark Accent 4" w:uiPriority="50"/>
+    <w:lsdException w:name="List Table 6 Colorful Accent 4" w:uiPriority="51"/>
+    <w:lsdException w:name="List Table 7 Colorful Accent 4" w:uiPriority="52"/>
+    <w:lsdException w:name="List Table 1 Light Accent 5" w:uiPriority="46"/>
+    <w:lsdException w:name="List Table 2 Accent 5" w:uiPriority="47"/>
+    <w:lsdException w:name="List Table 3 Accent 5" w:uiPriority="48"/>
+    <w:lsdException w:name="List Table 4 Accent 5" w:uiPriority="49"/>
+    <w:lsdException w:name="List Table 5 Dark Accent 5" w:uiPriority="50"/>
+    <w:lsdException w:name="List Table 6 Colorful Accent 5" w:uiPriority="51"/>
+    <w:lsdException w:name="List Table 7 Colorful Accent 5" w:uiPriority="52"/>
+    <w:lsdException w:name="List Table 1 Light Accent 6" w:uiPriority="46"/>
+    <w:lsdException w:name="List Table 2 Accent 6" w:uiPriority="47"/>
+    <w:lsdException w:name="List Table 3 Accent 6" w:uiPriority="48"/>
+    <w:lsdException w:name="List Table 4 Accent 6" w:uiPriority="49"/>
+    <w:lsdException w:name="List Table 5 Dark Accent 6" w:uiPriority="50"/>
+    <w:lsdException w:name="List Table 6 Colorful Accent 6" w:uiPriority="51"/>
+    <w:lsdException w:name="List Table 7 Colorful Accent 6" w:uiPriority="52"/>
   </w:latentStyles>
   <w:style w:type="paragraph" w:default="1" w:styleId="Normal">
     <w:name w:val="Normal"/>
@@ -2586,19 +3293,21 @@
     </w:pPr>
     <w:rPr>
       <w:rFonts w:cs="Calibri"/>
+      <w:sz w:val="22"/>
+      <w:szCs w:val="22"/>
     </w:rPr>
   </w:style>
   <w:style w:type="character" w:default="1" w:styleId="DefaultParagraphFont">
     <w:name w:val="Default Paragraph Font"/>
-    <w:uiPriority w:val="99"/>
+    <w:uiPriority w:val="1"/>
     <w:semiHidden/>
+    <w:unhideWhenUsed/>
   </w:style>
   <w:style w:type="table" w:default="1" w:styleId="TableNormal">
     <w:name w:val="Normal Table"/>
     <w:uiPriority w:val="99"/>
     <w:semiHidden/>
     <w:unhideWhenUsed/>
-    <w:qFormat/>
     <w:tblPr>
       <w:tblInd w:w="0" w:type="dxa"/>
       <w:tblCellMar>
@@ -2643,7 +3352,6 @@
   </w:style>
   <w:style w:type="character" w:customStyle="1" w:styleId="BalloonTextChar">
     <w:name w:val="Balloon Text Char"/>
-    <w:basedOn w:val="DefaultParagraphFont"/>
     <w:link w:val="BalloonText"/>
     <w:uiPriority w:val="99"/>
     <w:semiHidden/>

</xml_diff>